<commit_message>
Update the final draft after checking out
</commit_message>
<xml_diff>
--- a/Rebuttal_Letter.docx
+++ b/Rebuttal_Letter.docx
@@ -86,8 +86,46 @@
         <w:spacing w:before="120" w:after="120"/>
       </w:pPr>
       <w:r>
-        <w:t>Yes, all the data used by this paper are publicly accessible. We upload</w:t>
-      </w:r>
+        <w:rPr>
+          <w:b/>
+        </w:rPr>
+        <w:t>Response</w:t>
+      </w:r>
+      <w:r>
+        <w:t xml:space="preserve">: </w:t>
+      </w:r>
+      <w:r>
+        <w:t xml:space="preserve">all the data used by this paper are publicly accessible. </w:t>
+      </w:r>
+      <w:r>
+        <w:t xml:space="preserve">We uploaded the daily transit </w:t>
+      </w:r>
+      <w:r>
+        <w:t xml:space="preserve">demand data, </w:t>
+      </w:r>
+      <w:r>
+        <w:t xml:space="preserve">all demographic data to a public data repository. </w:t>
+      </w:r>
+      <w:r>
+        <w:t xml:space="preserve">We </w:t>
+      </w:r>
+      <w:r>
+        <w:t xml:space="preserve">also </w:t>
+      </w:r>
+      <w:r>
+        <w:t>used the hourly transit demand data from the Transit app, which is a third-party data</w:t>
+      </w:r>
+      <w:r>
+        <w:t xml:space="preserve"> which can be accessed</w:t>
+      </w:r>
+      <w:r>
+        <w:t xml:space="preserve"> by submitting an application. </w:t>
+      </w:r>
+    </w:p>
+    <w:p>
+      <w:pPr>
+        <w:spacing w:before="120" w:after="120"/>
+      </w:pPr>
     </w:p>
     <w:p>
       <w:pPr>
@@ -109,8 +147,23 @@
         <w:spacing w:before="120" w:beforeAutospacing="0" w:after="120" w:afterAutospacing="0"/>
       </w:pPr>
       <w:r>
+        <w:t xml:space="preserve">Response: </w:t>
+      </w:r>
+      <w:r>
         <w:t> </w:t>
       </w:r>
+    </w:p>
+    <w:p>
+      <w:pPr>
+        <w:pStyle w:val="NormalWeb"/>
+        <w:spacing w:before="120" w:beforeAutospacing="0" w:after="120" w:afterAutospacing="0"/>
+      </w:pPr>
+    </w:p>
+    <w:p>
+      <w:pPr>
+        <w:pStyle w:val="NormalWeb"/>
+        <w:spacing w:before="120" w:beforeAutospacing="0" w:after="120" w:afterAutospacing="0"/>
+      </w:pPr>
     </w:p>
     <w:p>
       <w:pPr>
@@ -134,6 +187,9 @@
       <w:pPr>
         <w:pStyle w:val="NormalWeb"/>
         <w:spacing w:before="120" w:beforeAutospacing="0" w:after="120" w:afterAutospacing="0"/>
+        <w:rPr>
+          <w:rFonts w:hint="eastAsia"/>
+        </w:rPr>
       </w:pPr>
       <w:r>
         <w:t>We note that one or more of the authors are employed by a commercial company: "Transit App Inc.,"</w:t>
@@ -154,7 +210,11 @@
         <w:spacing w:before="120" w:beforeAutospacing="0" w:after="120" w:afterAutospacing="0"/>
       </w:pPr>
       <w:r>
-        <w:t>a) Please provide an amended Funding Statement declaring this commercial affiliation, as well as a statement regarding the Role of Funders in your study. If the funding organization did not play a role in the study design, data collection and analysis, decision to publish, or preparation of the manuscript and only provided financial support in the form of authors' salaries and/or research materials, please review your statements relating to the author contributions, and ensure you have specifically and accurately indicated the role(s) that these authors had in your study. You can update author roles in the Author Contributions section of the online submission form.</w:t>
+        <w:t xml:space="preserve">a) Please provide an amended Funding Statement declaring this commercial affiliation, as well as a statement regarding the Role of Funders in your study. If the funding organization did not play a role in the study design, data collection and analysis, decision to publish, or preparation of the manuscript and only provided financial support in the form of authors' salaries and/or research materials, please review your statements relating to the author contributions, and ensure you </w:t>
+      </w:r>
+      <w:r>
+        <w:lastRenderedPageBreak/>
+        <w:t>have specifically and accurately indicated the role(s) that these authors had in your study. You can update author roles in the Author Contributions section of the online submission form.</w:t>
       </w:r>
     </w:p>
     <w:p>
@@ -181,16 +241,7 @@
         <w:spacing w:before="120" w:beforeAutospacing="0" w:after="120" w:afterAutospacing="0"/>
       </w:pPr>
       <w:r>
-        <w:lastRenderedPageBreak/>
-        <w:t xml:space="preserve">If </w:t>
-      </w:r>
-      <w:proofErr w:type="gramStart"/>
-      <w:r>
-        <w:t>your</w:t>
-      </w:r>
-      <w:proofErr w:type="gramEnd"/>
-      <w:r>
-        <w:t xml:space="preserve"> commercial affiliation did play a role in your study, please state and explain this role within your updated Funding Statement.</w:t>
+        <w:t>If your commercial affiliation did play a role in your study, please state and explain this role within your updated Funding Statement.</w:t>
       </w:r>
     </w:p>
     <w:p>
@@ -217,23 +268,7 @@
         <w:spacing w:before="120" w:beforeAutospacing="0" w:after="120" w:afterAutospacing="0"/>
       </w:pPr>
       <w:r>
-        <w:t>Within your Competing Interests Statement, please confirm that this commercial affiliation does not alter your adherence to all PLOS ONE policies on sharing data and materials by including the following statement: "This does not alter our adherence to</w:t>
-      </w:r>
-      <w:proofErr w:type="gramStart"/>
-      <w:r>
-        <w:t>  PLOS</w:t>
-      </w:r>
-      <w:proofErr w:type="gramEnd"/>
-      <w:r>
-        <w:t xml:space="preserve"> ONE policies on sharing data and materials.” (</w:t>
-      </w:r>
-      <w:proofErr w:type="gramStart"/>
-      <w:r>
-        <w:t>as</w:t>
-      </w:r>
-      <w:proofErr w:type="gramEnd"/>
-      <w:r>
-        <w:t xml:space="preserve"> detailed online in our guide for authors </w:t>
+        <w:t xml:space="preserve">Within your Competing Interests Statement, please confirm that this commercial affiliation does not alter your adherence to all PLOS ONE policies on sharing data and materials by including the following statement: "This does not alter our adherence to  PLOS ONE policies on sharing data and materials.” (as detailed online in our guide for authors </w:t>
       </w:r>
       <w:hyperlink r:id="rId8" w:history="1">
         <w:r>
@@ -244,15 +279,7 @@
         </w:r>
       </w:hyperlink>
       <w:r>
-        <w:t>) . If this adherence statement is not accurate and</w:t>
-      </w:r>
-      <w:proofErr w:type="gramStart"/>
-      <w:r>
-        <w:t>  there</w:t>
-      </w:r>
-      <w:proofErr w:type="gramEnd"/>
-      <w:r>
-        <w:t xml:space="preserve"> are restrictions on sharing of data and/or materials, please state these. Please note that we cannot proceed with consideration of your article until this information has been declared.</w:t>
+        <w:t>) . If this adherence statement is not accurate and  there are restrictions on sharing of data and/or materials, please state these. Please note that we cannot proceed with consideration of your article until this information has been declared.</w:t>
       </w:r>
     </w:p>
     <w:p>
@@ -310,6 +337,12 @@
     </w:p>
     <w:p>
       <w:pPr>
+        <w:pStyle w:val="NormalWeb"/>
+        <w:spacing w:before="120" w:beforeAutospacing="0" w:after="120" w:afterAutospacing="0"/>
+      </w:pPr>
+    </w:p>
+    <w:p>
+      <w:pPr>
         <w:pStyle w:val="Heading2"/>
         <w:spacing w:before="120" w:after="120"/>
       </w:pPr>
@@ -318,11 +351,23 @@
       </w:r>
     </w:p>
     <w:p>
+      <w:r>
+        <w:rPr>
+          <w:b/>
+        </w:rPr>
+        <w:t>Response</w:t>
+      </w:r>
+      <w:r>
+        <w:t>: We apologize for the inconvenience. We removed all figures in the manuscript.</w:t>
+      </w:r>
+    </w:p>
+    <w:p>
       <w:pPr>
         <w:pStyle w:val="NormalWeb"/>
         <w:spacing w:before="120" w:beforeAutospacing="0" w:after="120" w:afterAutospacing="0"/>
       </w:pPr>
       <w:r>
+        <w:lastRenderedPageBreak/>
         <w:t> </w:t>
       </w:r>
     </w:p>
@@ -341,7 +386,13 @@
         <w:spacing w:before="120" w:beforeAutospacing="0" w:after="120" w:afterAutospacing="0"/>
       </w:pPr>
       <w:r>
-        <w:t> </w:t>
+        <w:rPr>
+          <w:b/>
+        </w:rPr>
+        <w:t>Response</w:t>
+      </w:r>
+      <w:r>
+        <w:t>: We fixed the reference. The graph, which is Fig 6 right now, is referred in section 3.4 in current draft.</w:t>
       </w:r>
     </w:p>
     <w:p>
@@ -357,6 +408,18 @@
       <w:pPr>
         <w:spacing w:before="120" w:after="120"/>
       </w:pPr>
+      <w:r>
+        <w:rPr>
+          <w:b/>
+        </w:rPr>
+        <w:t>Response</w:t>
+      </w:r>
+      <w:r>
+        <w:t xml:space="preserve">: We fixed the reference. The table is referred in section 3.2, 3.2.3, and </w:t>
+      </w:r>
+      <w:r>
+        <w:t>3.2.4.</w:t>
+      </w:r>
       <w:r>
         <w:br/>
       </w:r>
@@ -427,19 +490,10 @@
     <w:p>
       <w:pPr>
         <w:spacing w:before="120" w:after="120"/>
-        <w:jc w:val="center"/>
         <w:rPr>
           <w:rFonts w:eastAsia="Times New Roman"/>
         </w:rPr>
       </w:pPr>
-      <w:r>
-        <w:rPr>
-          <w:rFonts w:eastAsia="Times New Roman"/>
-        </w:rPr>
-        <w:pict>
-          <v:rect id="_x0000_i1025" style="width:468pt;height:1.5pt" o:hralign="center" o:hrstd="t" o:hr="t" fillcolor="#a0a0a0" stroked="f"/>
-        </w:pict>
-      </w:r>
     </w:p>
     <w:p>
       <w:pPr>
@@ -468,7 +522,7 @@
         <w:spacing w:before="120" w:beforeAutospacing="0" w:after="120" w:afterAutospacing="0"/>
       </w:pPr>
       <w:r>
-        <w:t> </w:t>
+        <w:t>Reviewer #1: No</w:t>
       </w:r>
     </w:p>
     <w:p>
@@ -477,22 +531,12 @@
         <w:spacing w:before="120" w:beforeAutospacing="0" w:after="120" w:afterAutospacing="0"/>
       </w:pPr>
       <w:r>
-        <w:t>Reviewer #1: No</w:t>
-      </w:r>
-    </w:p>
-    <w:p>
-      <w:pPr>
-        <w:pStyle w:val="NormalWeb"/>
-        <w:spacing w:before="120" w:beforeAutospacing="0" w:after="120" w:afterAutospacing="0"/>
-      </w:pPr>
-      <w:r>
         <w:t>Reviewer #2: Yes</w:t>
       </w:r>
     </w:p>
     <w:p>
       <w:pPr>
         <w:spacing w:before="120" w:after="120"/>
-        <w:jc w:val="center"/>
         <w:rPr>
           <w:rFonts w:eastAsia="Times New Roman"/>
         </w:rPr>
@@ -500,10 +544,34 @@
       <w:r>
         <w:rPr>
           <w:rFonts w:eastAsia="Times New Roman"/>
+          <w:b/>
         </w:rPr>
-        <w:pict>
-          <v:rect id="_x0000_i1026" style="width:468pt;height:1.5pt" o:hralign="center" o:hrstd="t" o:hr="t" fillcolor="#a0a0a0" stroked="f"/>
-        </w:pict>
+        <w:t>Response</w:t>
+      </w:r>
+      <w:r>
+        <w:rPr>
+          <w:rFonts w:eastAsia="Times New Roman"/>
+        </w:rPr>
+        <w:t xml:space="preserve">: </w:t>
+      </w:r>
+      <w:r>
+        <w:rPr>
+          <w:rFonts w:eastAsia="Times New Roman"/>
+        </w:rPr>
+        <w:t xml:space="preserve">we answered reviewer #1’s </w:t>
+      </w:r>
+      <w:r>
+        <w:rPr>
+          <w:rFonts w:eastAsia="Times New Roman"/>
+          <w:u w:val="single"/>
+        </w:rPr>
+        <w:t>question 1 and 3</w:t>
+      </w:r>
+      <w:r>
+        <w:rPr>
+          <w:rFonts w:eastAsia="Times New Roman"/>
+        </w:rPr>
+        <w:t xml:space="preserve"> and added corresponding explanations in the main text. </w:t>
       </w:r>
     </w:p>
     <w:p>
@@ -566,6 +634,7 @@
         <w:spacing w:before="120" w:beforeAutospacing="0" w:after="120" w:afterAutospacing="0"/>
       </w:pPr>
       <w:r>
+        <w:lastRenderedPageBreak/>
         <w:t>Reviewer #1: No</w:t>
       </w:r>
     </w:p>
@@ -581,7 +650,6 @@
     <w:p>
       <w:pPr>
         <w:spacing w:before="120" w:after="120"/>
-        <w:jc w:val="center"/>
         <w:rPr>
           <w:rFonts w:eastAsia="Times New Roman"/>
         </w:rPr>
@@ -589,10 +657,40 @@
       <w:r>
         <w:rPr>
           <w:rFonts w:eastAsia="Times New Roman"/>
+          <w:b/>
         </w:rPr>
-        <w:pict>
-          <v:rect id="_x0000_i1027" style="width:468pt;height:1.5pt" o:hralign="center" o:hrstd="t" o:hr="t" fillcolor="#a0a0a0" stroked="f"/>
-        </w:pict>
+        <w:t>Response</w:t>
+      </w:r>
+      <w:r>
+        <w:rPr>
+          <w:rFonts w:eastAsia="Times New Roman"/>
+        </w:rPr>
+        <w:t>: we updated the data accessibility statement and uploaded all data in an open repository</w:t>
+      </w:r>
+      <w:r>
+        <w:rPr>
+          <w:rFonts w:eastAsia="Times New Roman"/>
+        </w:rPr>
+        <w:t xml:space="preserve"> and shared the link and instruction to request the third-party data</w:t>
+      </w:r>
+      <w:r>
+        <w:rPr>
+          <w:rFonts w:eastAsia="Times New Roman"/>
+        </w:rPr>
+        <w:t xml:space="preserve">. Please find our response to the </w:t>
+      </w:r>
+      <w:r>
+        <w:rPr>
+          <w:rFonts w:eastAsia="Times New Roman"/>
+          <w:u w:val="single"/>
+        </w:rPr>
+        <w:t>editor’s comment 1.2 and 1.3</w:t>
+      </w:r>
+      <w:r>
+        <w:rPr>
+          <w:rFonts w:eastAsia="Times New Roman"/>
+        </w:rPr>
+        <w:t>.</w:t>
       </w:r>
     </w:p>
     <w:p>
@@ -613,21 +711,7 @@
         <w:rPr>
           <w:color w:val="000000"/>
         </w:rPr>
-        <w:t xml:space="preserve">4. Is the manuscript presented in an intelligible fashion and written in </w:t>
-      </w:r>
-      <w:proofErr w:type="gramStart"/>
-      <w:r>
-        <w:rPr>
-          <w:color w:val="000000"/>
-        </w:rPr>
-        <w:t>standard</w:t>
-      </w:r>
-      <w:proofErr w:type="gramEnd"/>
-      <w:r>
-        <w:rPr>
-          <w:color w:val="000000"/>
-        </w:rPr>
-        <w:t xml:space="preserve"> English?</w:t>
+        <w:t>4. Is the manuscript presented in an intelligible fashion and written in standard English?</w:t>
       </w:r>
       <w:r>
         <w:rPr>
@@ -649,8 +733,7 @@
         <w:spacing w:before="120" w:beforeAutospacing="0" w:after="120" w:afterAutospacing="0"/>
       </w:pPr>
       <w:r>
-        <w:lastRenderedPageBreak/>
-        <w:t> </w:t>
+        <w:t>Reviewer #1: Yes</w:t>
       </w:r>
     </w:p>
     <w:p>
@@ -659,22 +742,12 @@
         <w:spacing w:before="120" w:beforeAutospacing="0" w:after="120" w:afterAutospacing="0"/>
       </w:pPr>
       <w:r>
-        <w:t>Reviewer #1: Yes</w:t>
-      </w:r>
-    </w:p>
-    <w:p>
-      <w:pPr>
-        <w:pStyle w:val="NormalWeb"/>
-        <w:spacing w:before="120" w:beforeAutospacing="0" w:after="120" w:afterAutospacing="0"/>
-      </w:pPr>
-      <w:r>
         <w:t>Reviewer #2: No</w:t>
       </w:r>
     </w:p>
     <w:p>
       <w:pPr>
         <w:spacing w:before="120" w:after="120"/>
-        <w:jc w:val="center"/>
         <w:rPr>
           <w:rFonts w:eastAsia="Times New Roman"/>
         </w:rPr>
@@ -682,16 +755,42 @@
       <w:r>
         <w:rPr>
           <w:rFonts w:eastAsia="Times New Roman"/>
+          <w:b/>
         </w:rPr>
-        <w:pict>
-          <v:rect id="_x0000_i1028" style="width:468pt;height:1.5pt" o:hralign="center" o:hrstd="t" o:hr="t" fillcolor="#a0a0a0" stroked="f"/>
-        </w:pict>
+        <w:t>Response</w:t>
+      </w:r>
+      <w:r>
+        <w:rPr>
+          <w:rFonts w:eastAsia="Times New Roman"/>
+        </w:rPr>
+        <w:t xml:space="preserve">: we </w:t>
+      </w:r>
+      <w:r>
+        <w:rPr>
+          <w:rFonts w:eastAsia="Times New Roman"/>
+        </w:rPr>
+        <w:t xml:space="preserve">did a fully proofreading and grammar check on the paper. </w:t>
+      </w:r>
+      <w:r>
+        <w:rPr>
+          <w:rFonts w:eastAsia="Times New Roman"/>
+        </w:rPr>
+        <w:t xml:space="preserve">We thank the reviewers again for the efforts. </w:t>
+      </w:r>
+      <w:r>
+        <w:rPr>
+          <w:rFonts w:eastAsia="Times New Roman"/>
+        </w:rPr>
+        <w:t>Please find our responses to the reviewer 1’s minor comment 4 and reviewer 2’s comment 6.</w:t>
       </w:r>
     </w:p>
     <w:p>
       <w:pPr>
         <w:pStyle w:val="NormalWeb"/>
         <w:spacing w:before="120" w:beforeAutospacing="0" w:after="120" w:afterAutospacing="0"/>
+        <w:rPr>
+          <w:rFonts w:hint="eastAsia"/>
+        </w:rPr>
       </w:pPr>
       <w:r>
         <w:t> </w:t>
@@ -706,7 +805,13 @@
         <w:rPr>
           <w:color w:val="000000"/>
         </w:rPr>
-        <w:t>5. Review Comments to the Author</w:t>
+        <w:t>5.</w:t>
+      </w:r>
+      <w:r>
+        <w:rPr>
+          <w:color w:val="000000"/>
+        </w:rPr>
+        <w:t xml:space="preserve"> Review Comments to the Author</w:t>
       </w:r>
       <w:r>
         <w:rPr>
@@ -714,13 +819,6 @@
         </w:rPr>
         <w:br/>
       </w:r>
-      <w:r>
-        <w:rPr>
-          <w:color w:val="000000"/>
-        </w:rPr>
-        <w:br/>
-        <w:t>Please use the space provided to explain your answers to the questions above. You may also include additional comments for the author, including concerns about dual publication, research ethics, or publication ethics. (Please upload your review as an attachment if it exceeds 20,000 characters)</w:t>
-      </w:r>
     </w:p>
     <w:p>
       <w:pPr>
@@ -728,7 +826,14 @@
         <w:spacing w:before="120" w:beforeAutospacing="0" w:after="120" w:afterAutospacing="0"/>
       </w:pPr>
       <w:r>
-        <w:t> </w:t>
+        <w:t>Reviewer #1: This paper studied an interesting and timely research question regarding the transit demand change during the COVID-19 pandemic. The authors employed the data from Transit App to capture transit demand and derived various indexes to describe the change patterns. Overall, this study offers timely data analytics to monitor transit demand during COVID-19. However, there are still several notable concerns with this paper. Detailed comments follow:</w:t>
+      </w:r>
+      <w:r>
+        <w:br/>
+      </w:r>
+      <w:r>
+        <w:br/>
+        <w:t>The methodological contribution of this paper is limited. Most analyses conducted in this study are descriptive, and the whole paper lacks convincing and strict model build and description:</w:t>
       </w:r>
     </w:p>
     <w:p>
@@ -737,19 +842,7 @@
         <w:spacing w:before="120" w:beforeAutospacing="0" w:after="120" w:afterAutospacing="0"/>
       </w:pPr>
       <w:r>
-        <w:t>Reviewer #1: This paper studied an interesting and timely research question regarding the transit demand change during the COVID-19 pandemic. The authors employed the data from Transit App to capture transit demand and derived various indexes to describe the change patterns. Overall, this study offers timely data analytics to monitor transit demand during COVID-19. However, there are still several notable concerns with this paper. Detailed comments follow</w:t>
-      </w:r>
-      <w:proofErr w:type="gramStart"/>
-      <w:r>
-        <w:t>:</w:t>
-      </w:r>
-      <w:proofErr w:type="gramEnd"/>
-      <w:r>
-        <w:br/>
-      </w:r>
-      <w:r>
-        <w:br/>
-        <w:t>The methodological contribution of this paper is limited. Most analyses conducted in this study are descriptive, and the whole paper lacks convincing and strict model build and description:</w:t>
+        <w:t>1) The authors employed a logistic function to fit the transit demand data for each transit system. First, the logistic function is quite different from the logistic model, the authors should be careful when describing their methods. Second, I failed to found any results of the logistic functions. The authors should at least give a summary of the fitting accuracy and statistical significance of the logistic functions for different transit systems.</w:t>
       </w:r>
     </w:p>
     <w:p>
@@ -757,55 +850,14 @@
         <w:pStyle w:val="NormalWeb"/>
         <w:spacing w:before="120" w:beforeAutospacing="0" w:after="120" w:afterAutospacing="0"/>
       </w:pPr>
-      <w:r>
-        <w:rPr>
-          <w:rFonts w:hint="eastAsia"/>
-          <w:b/>
-        </w:rPr>
-        <w:t>Respon</w:t>
-      </w:r>
       <w:r>
         <w:rPr>
           <w:b/>
         </w:rPr>
-        <w:t>se</w:t>
-      </w:r>
-      <w:r>
-        <w:t>: we appreciate the comment and we admit that the methodological contribution of this paper is indeed limited. The techniques used by the paper are not</w:t>
-      </w:r>
-      <w:r>
-        <w:t xml:space="preserve"> new</w:t>
-      </w:r>
-      <w:r>
-        <w:t>.</w:t>
-      </w:r>
-      <w:r>
-        <w:t xml:space="preserve"> </w:t>
-      </w:r>
-    </w:p>
-    <w:p>
-      <w:pPr>
-        <w:pStyle w:val="NormalWeb"/>
-        <w:spacing w:before="120" w:beforeAutospacing="0" w:after="120" w:afterAutospacing="0"/>
-      </w:pPr>
-    </w:p>
-    <w:p>
-      <w:pPr>
-        <w:pStyle w:val="NormalWeb"/>
-        <w:spacing w:before="120" w:beforeAutospacing="0" w:after="120" w:afterAutospacing="0"/>
-      </w:pPr>
-      <w:r>
-        <w:br/>
-        <w:t>1) The authors employed a logistic function to fit the transit demand data for each transit system. First, the logistic function is quite different from the logistic model, the authors should be careful when describing their methods. Second, I failed to found any results of the logistic functions. The authors should at least give a summary of the fitting accuracy and statistical significance of the logistic functions for different transit systems.</w:t>
-      </w:r>
-    </w:p>
-    <w:p>
-      <w:pPr>
-        <w:pStyle w:val="NormalWeb"/>
-        <w:spacing w:before="120" w:beforeAutospacing="0" w:after="120" w:afterAutospacing="0"/>
-      </w:pPr>
-      <w:r>
-        <w:t>Response: This is a reasonable suggestion and we made corresponding changes and clarifi</w:t>
+        <w:t>Response</w:t>
+      </w:r>
+      <w:r>
+        <w:t>: This is a reasonable suggestion and we made corresponding changes and clarifi</w:t>
       </w:r>
       <w:r>
         <w:t>cations correspondingly:</w:t>
@@ -919,6 +971,7 @@
         <w:t xml:space="preserve">, </w:t>
       </w:r>
       <w:r>
+        <w:lastRenderedPageBreak/>
         <w:t>which show</w:t>
       </w:r>
       <w:r>
@@ -931,11 +984,7 @@
         <w:t xml:space="preserve">Shapiro-Wilk test shows that 30 of 119 systems’ residual cannot reject the normality assumption. However, considering the sensitivity of Shapiro-Wilk test for large sample size (&gt;50), we moreover used Q-Q plots to test the normality of the residuals. The Q-Q plots show that </w:t>
       </w:r>
       <w:r>
-        <w:t xml:space="preserve">the results show that each system’s actual quantiles are very </w:t>
-      </w:r>
-      <w:r>
-        <w:lastRenderedPageBreak/>
-        <w:t>close to the theoretical normal distribution quantiles</w:t>
+        <w:t>the results show that each system’s actual quantiles are very close to the theoretical normal distribution quantiles</w:t>
       </w:r>
       <w:r>
         <w:t xml:space="preserve"> (we show some typical plots in </w:t>
@@ -962,33 +1011,18 @@
         <w:t xml:space="preserve">. </w:t>
       </w:r>
       <w:r>
-        <w:t xml:space="preserve">Although many systems’ residuals do not pass the </w:t>
-      </w:r>
-      <w:r>
-        <w:t xml:space="preserve">strict </w:t>
-      </w:r>
-      <w:r>
-        <w:t>normality test</w:t>
-      </w:r>
-      <w:r>
-        <w:t xml:space="preserve"> due to outliners</w:t>
-      </w:r>
-      <w:r>
-        <w:t xml:space="preserve"> and </w:t>
-      </w:r>
-      <w:r>
-        <w:t>test’s</w:t>
+        <w:t>Most transit systems’</w:t>
+      </w:r>
+      <w:r>
+        <w:t xml:space="preserve"> Q-Q plot</w:t>
+      </w:r>
+      <w:r>
+        <w:t>s still indicate</w:t>
       </w:r>
       <w:r>
         <w:t xml:space="preserve"> </w:t>
       </w:r>
       <w:r>
-        <w:t>high sensitivity</w:t>
-      </w:r>
-      <w:r>
-        <w:t xml:space="preserve">, their Q-Q plot still indicates </w:t>
-      </w:r>
-      <w:r>
         <w:t>their</w:t>
       </w:r>
       <w:r>
@@ -1032,6 +1066,9 @@
       </w:r>
       <w:r>
         <w:t>.</w:t>
+      </w:r>
+      <w:r>
+        <w:t xml:space="preserve"> </w:t>
       </w:r>
     </w:p>
     <w:p>
@@ -1114,9 +1151,21 @@
       <w:pPr>
         <w:pStyle w:val="NormalWeb"/>
         <w:spacing w:before="120" w:beforeAutospacing="0" w:after="120" w:afterAutospacing="0"/>
-      </w:pPr>
-      <w:r>
-        <w:t xml:space="preserve">We appreciate the comment and added these proposed factors to the model. </w:t>
+        <w:rPr>
+          <w:rFonts w:hint="eastAsia"/>
+        </w:rPr>
+      </w:pPr>
+      <w:r>
+        <w:rPr>
+          <w:b/>
+        </w:rPr>
+        <w:t>Response</w:t>
+      </w:r>
+      <w:r>
+        <w:t>: w</w:t>
+      </w:r>
+      <w:r>
+        <w:t xml:space="preserve">e appreciate the comment and added these proposed factors to the model. </w:t>
       </w:r>
       <w:r>
         <w:t>We used population density and employment</w:t>
@@ -1125,15 +1174,13 @@
         <w:t xml:space="preserve"> density (employed civilian population 16 years old and over) of the county-equivalent. </w:t>
       </w:r>
       <w:r>
-        <w:t xml:space="preserve">It turns out the population density and job density are highly correlated with the ratio of working from home, therefore we did not add the two variables to the final model duo to </w:t>
-      </w:r>
-      <w:proofErr w:type="spellStart"/>
-      <w:r>
-        <w:t>multicollinearity</w:t>
-      </w:r>
-      <w:proofErr w:type="spellEnd"/>
-      <w:r>
-        <w:t>. It is also very intuitive</w:t>
+        <w:t>It turns out the population density and job density are highly correlated with the ratio of working from home, therefore we did not add the two variables to the final model du</w:t>
+      </w:r>
+      <w:r>
+        <w:t>e</w:t>
+      </w:r>
+      <w:r>
+        <w:t xml:space="preserve"> to multicollinearity. It is also very intuitive</w:t>
       </w:r>
       <w:r>
         <w:t>: the industries that can work from home are naturally rooted in metropolitans</w:t>
@@ -1144,41 +1191,83 @@
       <w:r>
         <w:t>, which generally have higher population and employment density.</w:t>
       </w:r>
-    </w:p>
-    <w:p>
-      <w:pPr>
-        <w:pStyle w:val="NormalWeb"/>
-        <w:spacing w:before="120" w:beforeAutospacing="0" w:after="120" w:afterAutospacing="0"/>
-      </w:pPr>
-      <w:r>
-        <w:tab/>
-      </w:r>
-      <w:r>
-        <w:rPr>
-          <w:color w:val="FF0000"/>
-        </w:rPr>
-        <w:t>Pop densi</w:t>
-      </w:r>
-      <w:r>
-        <w:rPr>
-          <w:color w:val="FF0000"/>
-        </w:rPr>
-        <w:t xml:space="preserve">ty and job density are classic measure for transit determinants, however, </w:t>
-      </w:r>
-      <w:r>
-        <w:t xml:space="preserve">In terms of the decline of transit demand, </w:t>
-      </w:r>
-      <w:r>
-        <w:rPr>
-          <w:color w:val="FF0000"/>
-        </w:rPr>
-        <w:t>Work for home is a direct measure; the other two are indirect.</w:t>
-      </w:r>
-      <w:r>
-        <w:rPr>
-          <w:color w:val="FF0000"/>
-        </w:rPr>
-        <w:t xml:space="preserve"> Better fit. </w:t>
+      <w:r>
+        <w:t xml:space="preserve"> In conclusion, p</w:t>
+      </w:r>
+      <w:r>
+        <w:t>op</w:t>
+      </w:r>
+      <w:r>
+        <w:t>ulation</w:t>
+      </w:r>
+      <w:r>
+        <w:t xml:space="preserve"> and job density are classic measure</w:t>
+      </w:r>
+      <w:r>
+        <w:t>s</w:t>
+      </w:r>
+      <w:r>
+        <w:t xml:space="preserve"> relevant to transit usage</w:t>
+      </w:r>
+      <w:r>
+        <w:t>;</w:t>
+      </w:r>
+      <w:r>
+        <w:t xml:space="preserve"> however, </w:t>
+      </w:r>
+      <w:r>
+        <w:t>i</w:t>
+      </w:r>
+      <w:r>
+        <w:t xml:space="preserve">n terms of the decline of transit demand, </w:t>
+      </w:r>
+      <w:r>
+        <w:t>the ratio of w</w:t>
+      </w:r>
+      <w:r>
+        <w:t xml:space="preserve">ork for home </w:t>
+      </w:r>
+      <w:r>
+        <w:t xml:space="preserve">industries </w:t>
+      </w:r>
+      <w:r>
+        <w:t xml:space="preserve">is a </w:t>
+      </w:r>
+      <w:r>
+        <w:t xml:space="preserve">more </w:t>
+      </w:r>
+      <w:r>
+        <w:t xml:space="preserve">direct measure. </w:t>
+      </w:r>
+      <w:r>
+        <w:t xml:space="preserve">Moreover, among the three </w:t>
+      </w:r>
+      <w:r>
+        <w:t xml:space="preserve">factors, ratio of working from home industries has the highest R-squared. </w:t>
+      </w:r>
+      <w:r>
+        <w:t xml:space="preserve">Therefore, we </w:t>
+      </w:r>
+      <w:r>
+        <w:t>cho</w:t>
+      </w:r>
+      <w:r>
+        <w:t>se the ratio of working-from-</w:t>
+      </w:r>
+      <w:r>
+        <w:t>home industries</w:t>
+      </w:r>
+      <w:r>
+        <w:t xml:space="preserve"> among the</w:t>
+      </w:r>
+      <w:r>
+        <w:t xml:space="preserve"> </w:t>
+      </w:r>
+      <w:r>
+        <w:t>mentioned factors</w:t>
+      </w:r>
+      <w:r>
+        <w:t>.</w:t>
       </w:r>
     </w:p>
     <w:p>
@@ -1188,7 +1277,14 @@
         <w:ind w:firstLine="720"/>
       </w:pPr>
       <w:r>
-        <w:t xml:space="preserve">We also added the </w:t>
+        <w:lastRenderedPageBreak/>
+        <w:t xml:space="preserve">We also </w:t>
+      </w:r>
+      <w:r>
+        <w:t>introduced</w:t>
+      </w:r>
+      <w:r>
+        <w:t xml:space="preserve"> the </w:t>
       </w:r>
       <w:r>
         <w:t>T</w:t>
@@ -1273,7 +1369,6 @@
         <w:ind w:firstLine="720"/>
       </w:pPr>
       <w:r>
-        <w:lastRenderedPageBreak/>
         <w:t xml:space="preserve">We added more references to the </w:t>
       </w:r>
       <w:r>
@@ -1470,7 +1565,10 @@
         <w:t xml:space="preserve">discussed by former literatures and </w:t>
       </w:r>
       <w:r>
-        <w:t>this paper could be one of the first attempts to solve this issue. W</w:t>
+        <w:t xml:space="preserve">this paper could be one of the first attempts to solve this issue. </w:t>
+      </w:r>
+      <w:r>
+        <w:t>W</w:t>
       </w:r>
       <w:r>
         <w:t xml:space="preserve">e also added it to the potential future direction. </w:t>
@@ -1568,6 +1666,15 @@
       </w:r>
       <w:r>
         <w:t xml:space="preserve">. From these results, we can conclude that the model meets the normality assumption. </w:t>
+      </w:r>
+      <w:r>
+        <w:t xml:space="preserve"> We added these results in </w:t>
+      </w:r>
+      <w:r>
+        <w:rPr>
+          <w:u w:val="single"/>
+        </w:rPr>
+        <w:t>section 3.2, paragraph 2.</w:t>
       </w:r>
     </w:p>
     <w:p>
@@ -1833,7 +1940,6 @@
                 <w:szCs w:val="22"/>
               </w:rPr>
             </w:pPr>
-            <w:proofErr w:type="spellStart"/>
             <w:r>
               <w:rPr>
                 <w:rFonts w:eastAsia="Times New Roman"/>
@@ -1842,7 +1948,6 @@
               </w:rPr>
               <w:t>Std.Error</w:t>
             </w:r>
-            <w:proofErr w:type="spellEnd"/>
           </w:p>
         </w:tc>
         <w:tc>
@@ -1919,7 +2024,7 @@
                 <w:color w:val="000000"/>
                 <w:szCs w:val="22"/>
               </w:rPr>
-              <w:t>Spatial weight</w:t>
+              <w:t>Rho (spatial autocorrelation parameter)</w:t>
             </w:r>
           </w:p>
         </w:tc>
@@ -1927,6 +2032,7 @@
           <w:tcPr>
             <w:tcW w:w="1806" w:type="dxa"/>
             <w:noWrap/>
+            <w:vAlign w:val="bottom"/>
             <w:hideMark/>
           </w:tcPr>
           <w:p>
@@ -1944,7 +2050,7 @@
                 <w:color w:val="000000"/>
                 <w:szCs w:val="22"/>
               </w:rPr>
-              <w:t>0.24499</w:t>
+              <w:t>0.212157</w:t>
             </w:r>
           </w:p>
         </w:tc>
@@ -1952,6 +2058,7 @@
           <w:tcPr>
             <w:tcW w:w="1555" w:type="dxa"/>
             <w:noWrap/>
+            <w:vAlign w:val="bottom"/>
             <w:hideMark/>
           </w:tcPr>
           <w:p>
@@ -1969,7 +2076,7 @@
                 <w:color w:val="000000"/>
                 <w:szCs w:val="22"/>
               </w:rPr>
-              <w:t>0.133449</w:t>
+              <w:t>0.135082</w:t>
             </w:r>
           </w:p>
         </w:tc>
@@ -1977,6 +2084,7 @@
           <w:tcPr>
             <w:tcW w:w="1388" w:type="dxa"/>
             <w:noWrap/>
+            <w:vAlign w:val="bottom"/>
             <w:hideMark/>
           </w:tcPr>
           <w:p>
@@ -1994,7 +2102,7 @@
                 <w:color w:val="000000"/>
                 <w:szCs w:val="22"/>
               </w:rPr>
-              <w:t>1.83584</w:t>
+              <w:t>1.57058</w:t>
             </w:r>
           </w:p>
         </w:tc>
@@ -2002,6 +2110,7 @@
           <w:tcPr>
             <w:tcW w:w="1788" w:type="dxa"/>
             <w:noWrap/>
+            <w:vAlign w:val="bottom"/>
             <w:hideMark/>
           </w:tcPr>
           <w:p>
@@ -2016,10 +2125,10 @@
             <w:r>
               <w:rPr>
                 <w:rFonts w:eastAsia="Times New Roman"/>
-                <w:color w:val="000000"/>
+                <w:color w:val="FF0000"/>
                 <w:szCs w:val="22"/>
               </w:rPr>
-              <w:t>0.06638</w:t>
+              <w:t>0.11628</w:t>
             </w:r>
           </w:p>
         </w:tc>
@@ -2057,6 +2166,7 @@
           <w:tcPr>
             <w:tcW w:w="1806" w:type="dxa"/>
             <w:noWrap/>
+            <w:vAlign w:val="bottom"/>
             <w:hideMark/>
           </w:tcPr>
           <w:p>
@@ -2074,7 +2184,7 @@
                 <w:color w:val="000000"/>
                 <w:szCs w:val="22"/>
               </w:rPr>
-              <w:t>-0.38183</w:t>
+              <w:t>-0.38639</w:t>
             </w:r>
           </w:p>
         </w:tc>
@@ -2082,6 +2192,7 @@
           <w:tcPr>
             <w:tcW w:w="1555" w:type="dxa"/>
             <w:noWrap/>
+            <w:vAlign w:val="bottom"/>
             <w:hideMark/>
           </w:tcPr>
           <w:p>
@@ -2099,7 +2210,7 @@
                 <w:color w:val="000000"/>
                 <w:szCs w:val="22"/>
               </w:rPr>
-              <w:t>0.186735</w:t>
+              <w:t>0.214334</w:t>
             </w:r>
           </w:p>
         </w:tc>
@@ -2107,6 +2218,7 @@
           <w:tcPr>
             <w:tcW w:w="1388" w:type="dxa"/>
             <w:noWrap/>
+            <w:vAlign w:val="bottom"/>
             <w:hideMark/>
           </w:tcPr>
           <w:p>
@@ -2124,7 +2236,7 @@
                 <w:color w:val="000000"/>
                 <w:szCs w:val="22"/>
               </w:rPr>
-              <w:t>-2.04479</w:t>
+              <w:t>-1.80276</w:t>
             </w:r>
           </w:p>
         </w:tc>
@@ -2132,6 +2244,7 @@
           <w:tcPr>
             <w:tcW w:w="1788" w:type="dxa"/>
             <w:noWrap/>
+            <w:vAlign w:val="bottom"/>
             <w:hideMark/>
           </w:tcPr>
           <w:p>
@@ -2149,7 +2262,7 @@
                 <w:color w:val="000000"/>
                 <w:szCs w:val="22"/>
               </w:rPr>
-              <w:t>0.04088</w:t>
+              <w:t>0.07143</w:t>
             </w:r>
           </w:p>
         </w:tc>
@@ -2179,15 +2292,7 @@
                 <w:color w:val="000000"/>
                 <w:szCs w:val="22"/>
               </w:rPr>
-              <w:t>Ratio of working fro</w:t>
-            </w:r>
-            <w:r>
-              <w:rPr>
-                <w:rFonts w:eastAsia="Times New Roman"/>
-                <w:color w:val="000000"/>
-                <w:szCs w:val="22"/>
-              </w:rPr>
-              <w:t>m home</w:t>
+              <w:t>Ratio of working from home</w:t>
             </w:r>
           </w:p>
         </w:tc>
@@ -2195,6 +2300,7 @@
           <w:tcPr>
             <w:tcW w:w="1806" w:type="dxa"/>
             <w:noWrap/>
+            <w:vAlign w:val="bottom"/>
             <w:hideMark/>
           </w:tcPr>
           <w:p>
@@ -2212,7 +2318,7 @@
                 <w:color w:val="000000"/>
                 <w:szCs w:val="22"/>
               </w:rPr>
-              <w:t>-0.40732</w:t>
+              <w:t>-0.46978</w:t>
             </w:r>
           </w:p>
         </w:tc>
@@ -2220,6 +2326,7 @@
           <w:tcPr>
             <w:tcW w:w="1555" w:type="dxa"/>
             <w:noWrap/>
+            <w:vAlign w:val="bottom"/>
             <w:hideMark/>
           </w:tcPr>
           <w:p>
@@ -2237,7 +2344,7 @@
                 <w:color w:val="000000"/>
                 <w:szCs w:val="22"/>
               </w:rPr>
-              <w:t>0.123835</w:t>
+              <w:t>0.131182</w:t>
             </w:r>
           </w:p>
         </w:tc>
@@ -2245,6 +2352,7 @@
           <w:tcPr>
             <w:tcW w:w="1388" w:type="dxa"/>
             <w:noWrap/>
+            <w:vAlign w:val="bottom"/>
             <w:hideMark/>
           </w:tcPr>
           <w:p>
@@ -2262,7 +2370,7 @@
                 <w:color w:val="000000"/>
                 <w:szCs w:val="22"/>
               </w:rPr>
-              <w:t>-3.28919</w:t>
+              <w:t>-3.58111</w:t>
             </w:r>
           </w:p>
         </w:tc>
@@ -2270,6 +2378,7 @@
           <w:tcPr>
             <w:tcW w:w="1788" w:type="dxa"/>
             <w:noWrap/>
+            <w:vAlign w:val="bottom"/>
             <w:hideMark/>
           </w:tcPr>
           <w:p>
@@ -2287,7 +2396,7 @@
                 <w:color w:val="000000"/>
                 <w:szCs w:val="22"/>
               </w:rPr>
-              <w:t>0.001</w:t>
+              <w:t>0.00034</w:t>
             </w:r>
           </w:p>
         </w:tc>
@@ -2325,6 +2434,7 @@
           <w:tcPr>
             <w:tcW w:w="1806" w:type="dxa"/>
             <w:noWrap/>
+            <w:vAlign w:val="bottom"/>
             <w:hideMark/>
           </w:tcPr>
           <w:p>
@@ -2342,7 +2452,7 @@
                 <w:color w:val="000000"/>
                 <w:szCs w:val="22"/>
               </w:rPr>
-              <w:t>0.80443</w:t>
+              <w:t>-0.00432</w:t>
             </w:r>
           </w:p>
         </w:tc>
@@ -2350,6 +2460,7 @@
           <w:tcPr>
             <w:tcW w:w="1555" w:type="dxa"/>
             <w:noWrap/>
+            <w:vAlign w:val="bottom"/>
             <w:hideMark/>
           </w:tcPr>
           <w:p>
@@ -2367,7 +2478,7 @@
                 <w:color w:val="000000"/>
                 <w:szCs w:val="22"/>
               </w:rPr>
-              <w:t>0.257634</w:t>
+              <w:t>0.002269</w:t>
             </w:r>
           </w:p>
         </w:tc>
@@ -2375,6 +2486,7 @@
           <w:tcPr>
             <w:tcW w:w="1388" w:type="dxa"/>
             <w:noWrap/>
+            <w:vAlign w:val="bottom"/>
             <w:hideMark/>
           </w:tcPr>
           <w:p>
@@ -2392,7 +2504,7 @@
                 <w:color w:val="000000"/>
                 <w:szCs w:val="22"/>
               </w:rPr>
-              <w:t>3.12237</w:t>
+              <w:t>-1.90279</w:t>
             </w:r>
           </w:p>
         </w:tc>
@@ -2400,6 +2512,7 @@
           <w:tcPr>
             <w:tcW w:w="1788" w:type="dxa"/>
             <w:noWrap/>
+            <w:vAlign w:val="bottom"/>
             <w:hideMark/>
           </w:tcPr>
           <w:p>
@@ -2417,7 +2530,7 @@
                 <w:color w:val="000000"/>
                 <w:szCs w:val="22"/>
               </w:rPr>
-              <w:t>0.00179</w:t>
+              <w:t>0.05707</w:t>
             </w:r>
           </w:p>
         </w:tc>
@@ -2455,6 +2568,7 @@
           <w:tcPr>
             <w:tcW w:w="1806" w:type="dxa"/>
             <w:noWrap/>
+            <w:vAlign w:val="bottom"/>
             <w:hideMark/>
           </w:tcPr>
           <w:p>
@@ -2472,7 +2586,7 @@
                 <w:color w:val="000000"/>
                 <w:szCs w:val="22"/>
               </w:rPr>
-              <w:t>0.359243</w:t>
+              <w:t>0.803973</w:t>
             </w:r>
           </w:p>
         </w:tc>
@@ -2480,6 +2594,7 @@
           <w:tcPr>
             <w:tcW w:w="1555" w:type="dxa"/>
             <w:noWrap/>
+            <w:vAlign w:val="bottom"/>
             <w:hideMark/>
           </w:tcPr>
           <w:p>
@@ -2497,7 +2612,7 @@
                 <w:color w:val="000000"/>
                 <w:szCs w:val="22"/>
               </w:rPr>
-              <w:t>0.08014</w:t>
+              <w:t>0.257014</w:t>
             </w:r>
           </w:p>
         </w:tc>
@@ -2505,6 +2620,7 @@
           <w:tcPr>
             <w:tcW w:w="1388" w:type="dxa"/>
             <w:noWrap/>
+            <w:vAlign w:val="bottom"/>
             <w:hideMark/>
           </w:tcPr>
           <w:p>
@@ -2522,7 +2638,7 @@
                 <w:color w:val="000000"/>
                 <w:szCs w:val="22"/>
               </w:rPr>
-              <w:t>4.48267</w:t>
+              <w:t>3.12813</w:t>
             </w:r>
           </w:p>
         </w:tc>
@@ -2530,6 +2646,7 @@
           <w:tcPr>
             <w:tcW w:w="1788" w:type="dxa"/>
             <w:noWrap/>
+            <w:vAlign w:val="bottom"/>
             <w:hideMark/>
           </w:tcPr>
           <w:p>
@@ -2547,7 +2664,7 @@
                 <w:color w:val="000000"/>
                 <w:szCs w:val="22"/>
               </w:rPr>
-              <w:t>0.00001</w:t>
+              <w:t>0.00176</w:t>
             </w:r>
           </w:p>
         </w:tc>
@@ -2577,15 +2694,7 @@
                 <w:color w:val="000000"/>
                 <w:szCs w:val="22"/>
               </w:rPr>
-              <w:t xml:space="preserve">Coronavirus </w:t>
-            </w:r>
-            <w:r>
-              <w:rPr>
-                <w:rFonts w:eastAsia="Times New Roman"/>
-                <w:color w:val="000000"/>
-                <w:szCs w:val="22"/>
-              </w:rPr>
-              <w:t>Google trend</w:t>
+              <w:t>Coronavirus Google trend</w:t>
             </w:r>
           </w:p>
         </w:tc>
@@ -2593,6 +2702,7 @@
           <w:tcPr>
             <w:tcW w:w="1806" w:type="dxa"/>
             <w:noWrap/>
+            <w:vAlign w:val="bottom"/>
             <w:hideMark/>
           </w:tcPr>
           <w:p>
@@ -2610,7 +2720,7 @@
                 <w:color w:val="000000"/>
                 <w:szCs w:val="22"/>
               </w:rPr>
-              <w:t>-0.00437</w:t>
+              <w:t>0.329794</w:t>
             </w:r>
           </w:p>
         </w:tc>
@@ -2618,6 +2728,7 @@
           <w:tcPr>
             <w:tcW w:w="1555" w:type="dxa"/>
             <w:noWrap/>
+            <w:vAlign w:val="bottom"/>
             <w:hideMark/>
           </w:tcPr>
           <w:p>
@@ -2635,7 +2746,7 @@
                 <w:color w:val="000000"/>
                 <w:szCs w:val="22"/>
               </w:rPr>
-              <w:t>0.001919</w:t>
+              <w:t>0.084944</w:t>
             </w:r>
           </w:p>
         </w:tc>
@@ -2643,6 +2754,7 @@
           <w:tcPr>
             <w:tcW w:w="1388" w:type="dxa"/>
             <w:noWrap/>
+            <w:vAlign w:val="bottom"/>
             <w:hideMark/>
           </w:tcPr>
           <w:p>
@@ -2660,7 +2772,7 @@
                 <w:color w:val="000000"/>
                 <w:szCs w:val="22"/>
               </w:rPr>
-              <w:t>-2.27779</w:t>
+              <w:t>3.88251</w:t>
             </w:r>
           </w:p>
         </w:tc>
@@ -2668,11 +2780,11 @@
           <w:tcPr>
             <w:tcW w:w="1788" w:type="dxa"/>
             <w:noWrap/>
+            <w:vAlign w:val="bottom"/>
             <w:hideMark/>
           </w:tcPr>
           <w:p>
             <w:pPr>
-              <w:keepNext/>
               <w:jc w:val="right"/>
               <w:rPr>
                 <w:rFonts w:eastAsia="Times New Roman"/>
@@ -2686,7 +2798,248 @@
                 <w:color w:val="000000"/>
                 <w:szCs w:val="22"/>
               </w:rPr>
-              <w:t>0.02274</w:t>
+              <w:t>0.0001</w:t>
+            </w:r>
+          </w:p>
+        </w:tc>
+      </w:tr>
+      <w:tr>
+        <w:trPr>
+          <w:trHeight w:val="336"/>
+          <w:jc w:val="center"/>
+        </w:trPr>
+        <w:tc>
+          <w:tcPr>
+            <w:tcW w:w="2086" w:type="dxa"/>
+            <w:noWrap/>
+          </w:tcPr>
+          <w:p>
+            <w:pPr>
+              <w:spacing w:after="160"/>
+            </w:pPr>
+            <w:r>
+              <w:lastRenderedPageBreak/>
+              <w:t>Ratio of people commuting to work</w:t>
+            </w:r>
+          </w:p>
+        </w:tc>
+        <w:tc>
+          <w:tcPr>
+            <w:tcW w:w="1806" w:type="dxa"/>
+            <w:noWrap/>
+            <w:vAlign w:val="bottom"/>
+          </w:tcPr>
+          <w:p>
+            <w:pPr>
+              <w:jc w:val="right"/>
+              <w:rPr>
+                <w:rFonts w:eastAsia="Times New Roman"/>
+                <w:color w:val="000000"/>
+                <w:szCs w:val="22"/>
+              </w:rPr>
+            </w:pPr>
+            <w:r>
+              <w:rPr>
+                <w:rFonts w:eastAsia="Times New Roman"/>
+                <w:color w:val="000000"/>
+                <w:szCs w:val="22"/>
+              </w:rPr>
+              <w:t>0.259591</w:t>
+            </w:r>
+          </w:p>
+        </w:tc>
+        <w:tc>
+          <w:tcPr>
+            <w:tcW w:w="1555" w:type="dxa"/>
+            <w:noWrap/>
+            <w:vAlign w:val="bottom"/>
+          </w:tcPr>
+          <w:p>
+            <w:pPr>
+              <w:jc w:val="right"/>
+              <w:rPr>
+                <w:rFonts w:eastAsia="Times New Roman"/>
+                <w:color w:val="000000"/>
+                <w:szCs w:val="22"/>
+              </w:rPr>
+            </w:pPr>
+            <w:r>
+              <w:rPr>
+                <w:rFonts w:eastAsia="Times New Roman"/>
+                <w:color w:val="000000"/>
+                <w:szCs w:val="22"/>
+              </w:rPr>
+              <w:t>0.171689</w:t>
+            </w:r>
+          </w:p>
+        </w:tc>
+        <w:tc>
+          <w:tcPr>
+            <w:tcW w:w="1388" w:type="dxa"/>
+            <w:noWrap/>
+            <w:vAlign w:val="bottom"/>
+          </w:tcPr>
+          <w:p>
+            <w:pPr>
+              <w:jc w:val="right"/>
+              <w:rPr>
+                <w:rFonts w:eastAsia="Times New Roman"/>
+                <w:color w:val="000000"/>
+                <w:szCs w:val="22"/>
+              </w:rPr>
+            </w:pPr>
+            <w:r>
+              <w:rPr>
+                <w:rFonts w:eastAsia="Times New Roman"/>
+                <w:color w:val="000000"/>
+                <w:szCs w:val="22"/>
+              </w:rPr>
+              <w:t>1.51198</w:t>
+            </w:r>
+          </w:p>
+        </w:tc>
+        <w:tc>
+          <w:tcPr>
+            <w:tcW w:w="1788" w:type="dxa"/>
+            <w:noWrap/>
+            <w:vAlign w:val="bottom"/>
+          </w:tcPr>
+          <w:p>
+            <w:pPr>
+              <w:jc w:val="right"/>
+              <w:rPr>
+                <w:rFonts w:eastAsia="Times New Roman"/>
+                <w:color w:val="000000"/>
+                <w:szCs w:val="22"/>
+              </w:rPr>
+            </w:pPr>
+            <w:r>
+              <w:rPr>
+                <w:rFonts w:eastAsia="Times New Roman"/>
+                <w:color w:val="000000"/>
+                <w:szCs w:val="22"/>
+              </w:rPr>
+              <w:t>0.13054</w:t>
+            </w:r>
+          </w:p>
+        </w:tc>
+      </w:tr>
+      <w:tr>
+        <w:trPr>
+          <w:trHeight w:val="336"/>
+          <w:jc w:val="center"/>
+        </w:trPr>
+        <w:tc>
+          <w:tcPr>
+            <w:tcW w:w="2086" w:type="dxa"/>
+            <w:noWrap/>
+          </w:tcPr>
+          <w:p>
+            <w:pPr>
+              <w:spacing w:after="160"/>
+            </w:pPr>
+            <w:r>
+              <w:t>Ratio of households with no vehicles</w:t>
+            </w:r>
+          </w:p>
+        </w:tc>
+        <w:tc>
+          <w:tcPr>
+            <w:tcW w:w="1806" w:type="dxa"/>
+            <w:noWrap/>
+            <w:vAlign w:val="bottom"/>
+          </w:tcPr>
+          <w:p>
+            <w:pPr>
+              <w:jc w:val="right"/>
+              <w:rPr>
+                <w:rFonts w:eastAsia="Times New Roman"/>
+                <w:color w:val="000000"/>
+                <w:szCs w:val="22"/>
+              </w:rPr>
+            </w:pPr>
+            <w:r>
+              <w:rPr>
+                <w:rFonts w:eastAsia="Times New Roman"/>
+                <w:color w:val="000000"/>
+                <w:szCs w:val="22"/>
+              </w:rPr>
+              <w:t>-0.19679</w:t>
+            </w:r>
+          </w:p>
+        </w:tc>
+        <w:tc>
+          <w:tcPr>
+            <w:tcW w:w="1555" w:type="dxa"/>
+            <w:noWrap/>
+            <w:vAlign w:val="bottom"/>
+          </w:tcPr>
+          <w:p>
+            <w:pPr>
+              <w:jc w:val="right"/>
+              <w:rPr>
+                <w:rFonts w:eastAsia="Times New Roman"/>
+                <w:color w:val="000000"/>
+                <w:szCs w:val="22"/>
+              </w:rPr>
+            </w:pPr>
+            <w:r>
+              <w:rPr>
+                <w:rFonts w:eastAsia="Times New Roman"/>
+                <w:color w:val="000000"/>
+                <w:szCs w:val="22"/>
+              </w:rPr>
+              <w:t>0.19102</w:t>
+            </w:r>
+          </w:p>
+        </w:tc>
+        <w:tc>
+          <w:tcPr>
+            <w:tcW w:w="1388" w:type="dxa"/>
+            <w:noWrap/>
+            <w:vAlign w:val="bottom"/>
+          </w:tcPr>
+          <w:p>
+            <w:pPr>
+              <w:jc w:val="right"/>
+              <w:rPr>
+                <w:rFonts w:eastAsia="Times New Roman"/>
+                <w:color w:val="000000"/>
+                <w:szCs w:val="22"/>
+              </w:rPr>
+            </w:pPr>
+            <w:r>
+              <w:rPr>
+                <w:rFonts w:eastAsia="Times New Roman"/>
+                <w:color w:val="000000"/>
+                <w:szCs w:val="22"/>
+              </w:rPr>
+              <w:t>-1.03023</w:t>
+            </w:r>
+          </w:p>
+        </w:tc>
+        <w:tc>
+          <w:tcPr>
+            <w:tcW w:w="1788" w:type="dxa"/>
+            <w:noWrap/>
+            <w:vAlign w:val="bottom"/>
+          </w:tcPr>
+          <w:p>
+            <w:pPr>
+              <w:jc w:val="right"/>
+              <w:rPr>
+                <w:rFonts w:eastAsia="Times New Roman"/>
+                <w:color w:val="000000"/>
+                <w:szCs w:val="22"/>
+              </w:rPr>
+            </w:pPr>
+            <w:r>
+              <w:rPr>
+                <w:rFonts w:eastAsia="Times New Roman"/>
+                <w:color w:val="000000"/>
+                <w:szCs w:val="22"/>
+              </w:rPr>
+              <w:t>0.3029</w:t>
             </w:r>
           </w:p>
         </w:tc>
@@ -2701,7 +3054,6 @@
       </w:pPr>
       <w:bookmarkStart w:id="2" w:name="_Ref46569266"/>
       <w:r>
-        <w:lastRenderedPageBreak/>
         <w:t xml:space="preserve">Tab </w:t>
       </w:r>
       <w:r>
@@ -2775,15 +3127,7 @@
         <w:t xml:space="preserve"> (top left) shows the model generally holds linearity and homoscedasticity assumption (the results could be better without an outlier)</w:t>
       </w:r>
       <w:r>
-        <w:t xml:space="preserve">. Moreover, Table 1 (in the paper) shows that each independent factor’s variance inflation factor (VIF) is very small, which means there is little lingering </w:t>
-      </w:r>
-      <w:proofErr w:type="spellStart"/>
-      <w:r>
-        <w:t>multicollinearity</w:t>
-      </w:r>
-      <w:proofErr w:type="spellEnd"/>
-      <w:r>
-        <w:t xml:space="preserve">. </w:t>
+        <w:t xml:space="preserve">. Moreover, Table 1 (in the paper) shows that each independent factor’s variance inflation factor (VIF) is very small, which means there is little lingering multicollinearity. </w:t>
       </w:r>
       <w:r>
         <w:fldChar w:fldCharType="begin"/>
@@ -2837,15 +3181,7 @@
         <w:t>4) Why the authors only build a model for floor value, while ignoring the other indexes like cliff and floor points, resp</w:t>
       </w:r>
       <w:r>
-        <w:t xml:space="preserve">onse intervals, </w:t>
-      </w:r>
-      <w:proofErr w:type="gramStart"/>
-      <w:r>
-        <w:t>the</w:t>
-      </w:r>
-      <w:proofErr w:type="gramEnd"/>
-      <w:r>
-        <w:t xml:space="preserve"> decay rate?</w:t>
+        <w:t>onse intervals, the decay rate?</w:t>
       </w:r>
     </w:p>
     <w:p>
@@ -2862,24 +3198,6 @@
       <w:r>
         <w:t xml:space="preserve">: </w:t>
       </w:r>
-      <w:r>
-        <w:rPr>
-          <w:color w:val="FF0000"/>
-        </w:rPr>
-        <w:t>We did these analyses.</w:t>
-      </w:r>
-    </w:p>
-    <w:p>
-      <w:pPr>
-        <w:pStyle w:val="NormalWeb"/>
-        <w:spacing w:before="120" w:beforeAutospacing="0" w:after="120" w:afterAutospacing="0"/>
-      </w:pPr>
-    </w:p>
-    <w:p>
-      <w:pPr>
-        <w:pStyle w:val="NormalWeb"/>
-        <w:spacing w:before="120" w:beforeAutospacing="0" w:after="120" w:afterAutospacing="0"/>
-      </w:pPr>
       <w:r>
         <w:t>T</w:t>
       </w:r>
@@ -3041,57 +3359,14 @@
       </w:pPr>
       <w:r>
         <w:br/>
-        <w:t>The visualization part is insufficient also. At least two figures are important but missing. First, a figure of the transit demand varying patterns across the study period. Second, a figure visualizing the observed data versus the fitted data using the logistic function. The indexes like floor value, cliff and floor points, response intervals, the decay rate, can also be annotated in the figures.</w:t>
+        <w:t xml:space="preserve">The visualization part is insufficient also. At least two figures are important but missing. First, a </w:t>
+      </w:r>
+      <w:r>
+        <w:lastRenderedPageBreak/>
+        <w:t>figure of the transit demand varying patterns across the study period. Second, a figure visualizing the observed data versus the fitted data using the logistic function. The indexes like floor value, cliff and floor points, response intervals, the decay rate, can also be annotated in the figures.</w:t>
       </w:r>
       <w:r>
         <w:br/>
-      </w:r>
-    </w:p>
-    <w:p>
-      <w:pPr>
-        <w:pStyle w:val="NormalWeb"/>
-        <w:spacing w:before="120" w:beforeAutospacing="0" w:after="120" w:afterAutospacing="0"/>
-      </w:pPr>
-      <w:r>
-        <w:rPr>
-          <w:b/>
-        </w:rPr>
-        <w:lastRenderedPageBreak/>
-        <w:t>Response</w:t>
-      </w:r>
-      <w:r>
-        <w:t xml:space="preserve">: we thank the reviewer for the </w:t>
-      </w:r>
-      <w:r>
-        <w:t>good suggestion.</w:t>
-      </w:r>
-      <w:r>
-        <w:t xml:space="preserve"> </w:t>
-      </w:r>
-      <w:r>
-        <w:rPr>
-          <w:color w:val="C00000"/>
-        </w:rPr>
-        <w:t>We added the two visualizations in</w:t>
-      </w:r>
-    </w:p>
-    <w:p>
-      <w:pPr>
-        <w:pStyle w:val="NormalWeb"/>
-        <w:spacing w:before="120" w:beforeAutospacing="0" w:after="120" w:afterAutospacing="0"/>
-      </w:pPr>
-      <w:r>
-        <w:br/>
-        <w:t>Some other minor comments</w:t>
-      </w:r>
-      <w:proofErr w:type="gramStart"/>
-      <w:r>
-        <w:t>:</w:t>
-      </w:r>
-      <w:proofErr w:type="gramEnd"/>
-      <w:r>
-        <w:br/>
-        <w:t>1) The authors should involve a proofreader to improve writing. Many words are unprofessional and hard to understand. For example, the floor value mostly means the closest integer less than or equal to a given number, rather than the lowest plateau value the authors want to express.</w:t>
       </w:r>
     </w:p>
     <w:p>
@@ -3106,16 +3381,34 @@
         <w:t>Response</w:t>
       </w:r>
       <w:r>
-        <w:t>:</w:t>
+        <w:t xml:space="preserve">: we thank the reviewer for the </w:t>
+      </w:r>
+      <w:r>
+        <w:t>good suggestion.</w:t>
       </w:r>
       <w:r>
         <w:t xml:space="preserve"> </w:t>
       </w:r>
       <w:r>
-        <w:t xml:space="preserve">We also changed the name “floor value” and “floor point” to “base value” and “base point”. </w:t>
-      </w:r>
-      <w:r>
-        <w:t>We also did a proofread</w:t>
+        <w:t xml:space="preserve">We added the two visualizations </w:t>
+      </w:r>
+      <w:r>
+        <w:t>as Fig 1 and Fig 2 in the current version.</w:t>
+      </w:r>
+      <w:r>
+        <w:t xml:space="preserve"> For Fig 2, </w:t>
+      </w:r>
+      <w:r>
+        <w:t>we cannot annotate decay rate, which is a rate</w:t>
+      </w:r>
+      <w:r>
+        <w:t xml:space="preserve"> and cannot be shown directly on the graph</w:t>
+      </w:r>
+      <w:r>
+        <w:t>, and response intervals, which have multiple definitions.</w:t>
+      </w:r>
+      <w:r>
+        <w:t xml:space="preserve"> </w:t>
       </w:r>
     </w:p>
     <w:p>
@@ -3131,7 +3424,11 @@
       </w:pPr>
       <w:r>
         <w:br/>
-        <w:t>2) The holidays should be excluded from the study periods due to the unusual human mobility patterns.</w:t>
+        <w:t>Some other minor comments:</w:t>
+      </w:r>
+      <w:r>
+        <w:br/>
+        <w:t>1) The authors should involve a proofreader to improve writing. Many words are unprofessional and hard to understand. For example, the floor value mostly means the closest integer less than or equal to a given number, rather than the lowest plateau value the authors want to express.</w:t>
       </w:r>
     </w:p>
     <w:p>
@@ -3146,16 +3443,56 @@
         <w:t>Response</w:t>
       </w:r>
       <w:r>
-        <w:t>: this is a good</w:t>
-      </w:r>
-      <w:r>
-        <w:t xml:space="preserve"> question</w:t>
-      </w:r>
-      <w:r>
-        <w:t xml:space="preserve">. </w:t>
-      </w:r>
-      <w:r>
-        <w:t>However, t</w:t>
+        <w:t>:</w:t>
+      </w:r>
+      <w:r>
+        <w:t xml:space="preserve"> </w:t>
+      </w:r>
+      <w:r>
+        <w:t xml:space="preserve">We changed the name “floor value” and “floor point” to “base value” and “base point”. </w:t>
+      </w:r>
+      <w:r>
+        <w:t xml:space="preserve">We also did a </w:t>
+      </w:r>
+      <w:r>
+        <w:t xml:space="preserve">full </w:t>
+      </w:r>
+      <w:r>
+        <w:t>proofread</w:t>
+      </w:r>
+      <w:r>
+        <w:t xml:space="preserve">ing for the paper and made sure the grammar and </w:t>
+      </w:r>
+      <w:r>
+        <w:t>wordings are good.</w:t>
+      </w:r>
+    </w:p>
+    <w:p>
+      <w:pPr>
+        <w:pStyle w:val="NormalWeb"/>
+        <w:spacing w:before="120" w:beforeAutospacing="0" w:after="120" w:afterAutospacing="0"/>
+      </w:pPr>
+      <w:r>
+        <w:br/>
+        <w:t>2) The holidays should be excluded from the study periods due to the unusual human mobility patterns.</w:t>
+      </w:r>
+    </w:p>
+    <w:p>
+      <w:pPr>
+        <w:pStyle w:val="NormalWeb"/>
+        <w:spacing w:before="120" w:beforeAutospacing="0" w:after="120" w:afterAutospacing="0"/>
+      </w:pPr>
+      <w:r>
+        <w:rPr>
+          <w:b/>
+        </w:rPr>
+        <w:t>Response</w:t>
+      </w:r>
+      <w:r>
+        <w:t xml:space="preserve">: </w:t>
+      </w:r>
+      <w:r>
+        <w:t>t</w:t>
       </w:r>
       <w:r>
         <w:t xml:space="preserve">he </w:t>
@@ -3259,6 +3596,9 @@
       <w:pPr>
         <w:pStyle w:val="NormalWeb"/>
         <w:spacing w:before="120" w:beforeAutospacing="0" w:after="120" w:afterAutospacing="0"/>
+        <w:rPr>
+          <w:rFonts w:hint="eastAsia"/>
+        </w:rPr>
       </w:pPr>
       <w:r>
         <w:rPr>
@@ -3270,7 +3610,25 @@
         <w:t xml:space="preserve">: </w:t>
       </w:r>
       <w:r>
-        <w:t xml:space="preserve">There is </w:t>
+        <w:t>we added the</w:t>
+      </w:r>
+      <w:r>
+        <w:t xml:space="preserve"> ratio of people commuting to work and ratio of households with no vehicles </w:t>
+      </w:r>
+      <w:r>
+        <w:t xml:space="preserve">in the </w:t>
+      </w:r>
+      <w:r>
+        <w:t>T</w:t>
+      </w:r>
+      <w:r>
+        <w:t>able</w:t>
+      </w:r>
+      <w:r>
+        <w:t xml:space="preserve"> 1</w:t>
+      </w:r>
+      <w:r>
+        <w:t xml:space="preserve">. </w:t>
       </w:r>
     </w:p>
     <w:p>
@@ -3308,7 +3666,13 @@
         <w:t xml:space="preserve"> </w:t>
       </w:r>
       <w:r>
-        <w:t>this may be because of African Americans’ demographic str</w:t>
+        <w:t xml:space="preserve">this </w:t>
+      </w:r>
+      <w:r>
+        <w:t>could</w:t>
+      </w:r>
+      <w:r>
+        <w:t xml:space="preserve"> be because of African Americans’ demographic str</w:t>
       </w:r>
       <w:r>
         <w:t xml:space="preserve">ucture in </w:t>
@@ -3341,7 +3705,25 @@
         <w:fldChar w:fldCharType="end"/>
       </w:r>
       <w:r>
-        <w:t xml:space="preserve"> shows the scatter point plot between the two factors. The </w:t>
+        <w:t xml:space="preserve"> shows the scatter point plot between the two factors.</w:t>
+      </w:r>
+      <w:r>
+        <w:t xml:space="preserve"> However,</w:t>
+      </w:r>
+      <w:r>
+        <w:t xml:space="preserve"> </w:t>
+      </w:r>
+      <w:r>
+        <w:t>we cannot</w:t>
+      </w:r>
+      <w:r>
+        <w:t xml:space="preserve"> and do not aim to</w:t>
+      </w:r>
+      <w:r>
+        <w:t xml:space="preserve"> confirm the causality based on correlation </w:t>
+      </w:r>
+      <w:r>
+        <w:t>results.</w:t>
       </w:r>
     </w:p>
     <w:p>
@@ -3408,16 +3790,6 @@
       <w:pPr>
         <w:pStyle w:val="NormalWeb"/>
         <w:spacing w:before="120" w:beforeAutospacing="0" w:after="120" w:afterAutospacing="0"/>
-        <w:jc w:val="center"/>
-      </w:pPr>
-      <w:r>
-        <w:t xml:space="preserve"> </w:t>
-      </w:r>
-    </w:p>
-    <w:p>
-      <w:pPr>
-        <w:pStyle w:val="NormalWeb"/>
-        <w:spacing w:before="120" w:beforeAutospacing="0" w:after="120" w:afterAutospacing="0"/>
       </w:pPr>
     </w:p>
     <w:p>
@@ -3437,6 +3809,233 @@
       <w:r>
         <w:br/>
       </w:r>
+      <w:r>
+        <w:rPr>
+          <w:b/>
+        </w:rPr>
+        <w:t>Response</w:t>
+      </w:r>
+      <w:r>
+        <w:t xml:space="preserve">: </w:t>
+      </w:r>
+      <w:r>
+        <w:t>this is a good suggestion. To answer the questions raised by this comment, we rewrote the introduction part (</w:t>
+      </w:r>
+      <w:r>
+        <w:rPr>
+          <w:u w:val="single"/>
+        </w:rPr>
+        <w:t>section 1</w:t>
+      </w:r>
+      <w:r>
+        <w:t xml:space="preserve">). </w:t>
+      </w:r>
+    </w:p>
+    <w:p>
+      <w:pPr>
+        <w:spacing w:before="120" w:after="120"/>
+        <w:ind w:firstLine="720"/>
+      </w:pPr>
+      <w:r>
+        <w:t>In paragraph 1, we discussed the timely nature of this paper. As the reviewers pointed out, this is a major contribution of this paper.</w:t>
+      </w:r>
+    </w:p>
+    <w:p>
+      <w:pPr>
+        <w:spacing w:before="120" w:after="120"/>
+        <w:ind w:firstLine="720"/>
+      </w:pPr>
+      <w:r>
+        <w:t xml:space="preserve">In </w:t>
+      </w:r>
+      <w:r>
+        <w:rPr>
+          <w:u w:val="single"/>
+        </w:rPr>
+        <w:t>paragraph 2</w:t>
+      </w:r>
+      <w:r>
+        <w:t xml:space="preserve">, </w:t>
+      </w:r>
+      <w:r>
+        <w:t>w</w:t>
+      </w:r>
+      <w:r>
+        <w:t>e discussed the necessity to quantify the highly heterogeneous transit demand decline</w:t>
+      </w:r>
+      <w:r>
+        <w:t xml:space="preserve">. </w:t>
+      </w:r>
+      <w:r>
+        <w:t>We also answered the three questions specially:</w:t>
+      </w:r>
+    </w:p>
+    <w:p>
+      <w:pPr>
+        <w:pStyle w:val="ListParagraph"/>
+        <w:numPr>
+          <w:ilvl w:val="0"/>
+          <w:numId w:val="15"/>
+        </w:numPr>
+        <w:spacing w:before="120" w:after="120"/>
+      </w:pPr>
+      <w:r>
+        <w:t xml:space="preserve">Why: to conduct comprehensive analyses based on </w:t>
+      </w:r>
+      <w:r>
+        <w:t>robust spatiotemporal measures and accessible homogeneous data</w:t>
+      </w:r>
+      <w:r>
+        <w:t>;</w:t>
+      </w:r>
+    </w:p>
+    <w:p>
+      <w:pPr>
+        <w:pStyle w:val="ListParagraph"/>
+        <w:numPr>
+          <w:ilvl w:val="0"/>
+          <w:numId w:val="15"/>
+        </w:numPr>
+        <w:spacing w:before="120" w:after="120"/>
+      </w:pPr>
+      <w:r>
+        <w:t>Knowledge: the qualitative measure of multiple dimensions of the transit demand and their spatial distribution;</w:t>
+      </w:r>
+    </w:p>
+    <w:p>
+      <w:pPr>
+        <w:pStyle w:val="ListParagraph"/>
+        <w:numPr>
+          <w:ilvl w:val="0"/>
+          <w:numId w:val="15"/>
+        </w:numPr>
+        <w:spacing w:before="120" w:after="120"/>
+      </w:pPr>
+      <w:r>
+        <w:lastRenderedPageBreak/>
+        <w:t>Benefit</w:t>
+      </w:r>
+      <w:r>
+        <w:t xml:space="preserve">: provide important information for future strategic transit planning and administration. We talked about the specific usage </w:t>
+      </w:r>
+      <w:r>
+        <w:t xml:space="preserve">of each corresponding finding </w:t>
+      </w:r>
+      <w:r>
+        <w:t>later.</w:t>
+      </w:r>
+    </w:p>
+    <w:p>
+      <w:pPr>
+        <w:spacing w:before="120" w:after="120"/>
+        <w:ind w:firstLine="720"/>
+      </w:pPr>
+      <w:r>
+        <w:t>In paragraph 3, we discussed the necessity to connect the introduced measures with</w:t>
+      </w:r>
+      <w:r>
+        <w:t xml:space="preserve"> socioeconomic and demographic factors:</w:t>
+      </w:r>
+    </w:p>
+    <w:p>
+      <w:pPr>
+        <w:pStyle w:val="ListParagraph"/>
+        <w:numPr>
+          <w:ilvl w:val="0"/>
+          <w:numId w:val="16"/>
+        </w:numPr>
+        <w:spacing w:before="120" w:after="120"/>
+      </w:pPr>
+      <w:r>
+        <w:t xml:space="preserve">Why: to understand the decline’s connection and </w:t>
+      </w:r>
+      <w:r>
+        <w:t xml:space="preserve">their </w:t>
+      </w:r>
+      <w:r>
+        <w:t xml:space="preserve">inequality among </w:t>
+      </w:r>
+      <w:r>
+        <w:t>different social dimensions.</w:t>
+      </w:r>
+    </w:p>
+    <w:p>
+      <w:pPr>
+        <w:pStyle w:val="ListParagraph"/>
+        <w:numPr>
+          <w:ilvl w:val="0"/>
+          <w:numId w:val="16"/>
+        </w:numPr>
+        <w:spacing w:before="120" w:after="120"/>
+      </w:pPr>
+      <w:r>
+        <w:t xml:space="preserve">Knowledge: </w:t>
+      </w:r>
+      <w:r>
+        <w:t>the connections to the socioeconomic and demographic factors, especially for underprivileged populations;</w:t>
+      </w:r>
+    </w:p>
+    <w:p>
+      <w:pPr>
+        <w:pStyle w:val="ListParagraph"/>
+        <w:numPr>
+          <w:ilvl w:val="0"/>
+          <w:numId w:val="16"/>
+        </w:numPr>
+        <w:spacing w:before="120" w:after="120"/>
+      </w:pPr>
+      <w:r>
+        <w:t>Benefit</w:t>
+      </w:r>
+      <w:r>
+        <w:t xml:space="preserve">: the findings could </w:t>
+      </w:r>
+      <w:r>
+        <w:t xml:space="preserve">be a key </w:t>
+      </w:r>
+      <w:r>
+        <w:t xml:space="preserve">evidence </w:t>
+      </w:r>
+      <w:r>
+        <w:t xml:space="preserve">about the linkages between captive riders and transit system. We </w:t>
+      </w:r>
+      <w:r>
+        <w:t xml:space="preserve">further discussed this later in the conclusion </w:t>
+      </w:r>
+      <w:r>
+        <w:t xml:space="preserve">section (section 4) </w:t>
+      </w:r>
+      <w:r>
+        <w:t>that public transit as a social welfare.</w:t>
+      </w:r>
+    </w:p>
+    <w:p>
+      <w:pPr>
+        <w:spacing w:before="120" w:after="120"/>
+        <w:ind w:firstLine="720"/>
+      </w:pPr>
+      <w:r>
+        <w:t xml:space="preserve">In </w:t>
+      </w:r>
+      <w:r>
+        <w:rPr>
+          <w:u w:val="single"/>
+        </w:rPr>
+        <w:t>paragraph 4</w:t>
+      </w:r>
+      <w:r>
+        <w:t xml:space="preserve">, we discussed the </w:t>
+      </w:r>
+      <w:r>
+        <w:t>lack of the literature, which moreover shows the necessity of this paper. Very few studies provided systematic discussion about the impact of a pandemic on transit systems on the national scale. This could be another major contribution of this paper.</w:t>
+      </w:r>
+      <w:bookmarkStart w:id="4" w:name="_GoBack"/>
+      <w:bookmarkEnd w:id="4"/>
+    </w:p>
+    <w:p>
+      <w:pPr>
+        <w:spacing w:before="120" w:after="120"/>
+      </w:pPr>
     </w:p>
     <w:p>
       <w:pPr>
@@ -3516,7 +4115,6 @@
         <w:spacing w:before="120" w:after="120"/>
       </w:pPr>
       <w:r>
-        <w:lastRenderedPageBreak/>
         <w:t xml:space="preserve">The topic is unprecedented. Before the occurrence of COVID-19, there were </w:t>
       </w:r>
       <w:r>
@@ -3534,7 +4132,7 @@
         <w:spacing w:before="120" w:after="120"/>
       </w:pPr>
       <w:r>
-        <w:t xml:space="preserve">Therefore, instead of dedicating a whole section for the literature review, we made references in the introduction part as background and in each corresponding section. </w:t>
+        <w:t xml:space="preserve">Therefore, instead of dedicating a whole section for the literature review, we made references in the introduction part and in each corresponding section. </w:t>
       </w:r>
       <w:r>
         <w:t>We introduced two papers based on Taiwan’s SARS and South Korea’s MERS pandemic</w:t>
@@ -3551,13 +4149,20 @@
       <w:r>
         <w:t xml:space="preserve"> </w:t>
       </w:r>
-      <w:proofErr w:type="gramStart"/>
-      <w:r>
-        <w:t>have</w:t>
-      </w:r>
-      <w:proofErr w:type="gramEnd"/>
-      <w:r>
-        <w:t xml:space="preserve"> yet to find any references about the impact on </w:t>
+      <w:r>
+        <w:t xml:space="preserve">We </w:t>
+      </w:r>
+      <w:r>
+        <w:t xml:space="preserve">have yet to find any references about the impact </w:t>
+      </w:r>
+      <w:r>
+        <w:t xml:space="preserve">of a pandemic </w:t>
+      </w:r>
+      <w:r>
+        <w:t xml:space="preserve">on </w:t>
+      </w:r>
+      <w:r>
+        <w:t xml:space="preserve">the transit systems in the North America. </w:t>
       </w:r>
     </w:p>
     <w:p>
@@ -3568,13 +4173,15 @@
         <w:br/>
         <w:t xml:space="preserve">3. Variables. The authors should justify why some variables are selected. I am concerned about a few </w:t>
       </w:r>
-      <w:proofErr w:type="spellStart"/>
-      <w:r>
-        <w:t>varaibles</w:t>
-      </w:r>
-      <w:proofErr w:type="spellEnd"/>
-      <w:r>
-        <w:t>. One such variable, for example, is the occupation type factor. As described in lines 168-169, “Information, Financial activities, and professional and business service” were selected and adopted in the model. The assumption, as detailed in lines 164-165 and line 169, is that these types of workers are more likely to work from home during this pandemic and thus areas with more of these workers are more likely to experience a greater hit in ridership. This assumption/assertion is somehow problematic. I think these subgroups are less likely to use public transit but instead rely more on private vehicles before this pandemic. That said, they may not be an important component to the typical ridership. Therefore, looking at communities with higher percentage of these workers for examining sudden ridership change is less convincing.</w:t>
+      <w:r>
+        <w:t>variables</w:t>
+      </w:r>
+      <w:r>
+        <w:t xml:space="preserve">. One such variable, for example, is the occupation type factor. As described in lines 168-169, “Information, Financial activities, and professional and business service” were selected and adopted in the model. The assumption, as detailed in lines 164-165 and line 169, is that these types of workers are more likely to work from home during this pandemic and thus </w:t>
+      </w:r>
+      <w:r>
+        <w:lastRenderedPageBreak/>
+        <w:t>areas with more of these workers are more likely to experience a greater hit in ridership. This assumption/assertion is somehow problematic. I think these subgroups are less likely to use public transit but instead rely more on private vehicles before this pandemic. That said, they may not be an important component to the typical ridership. Therefore, looking at communities with higher percentage of these workers for examining sudden ridership change is less convincing.</w:t>
       </w:r>
       <w:r>
         <w:br/>
@@ -3589,10 +4196,13 @@
         <w:spacing w:before="120" w:after="120"/>
       </w:pPr>
       <w:r>
-        <w:t xml:space="preserve">Response: this is a good question. </w:t>
-      </w:r>
-      <w:r>
-        <w:t>We added some clarification in section …</w:t>
+        <w:rPr>
+          <w:b/>
+        </w:rPr>
+        <w:t>Response</w:t>
+      </w:r>
+      <w:r>
+        <w:t xml:space="preserve">: </w:t>
       </w:r>
     </w:p>
     <w:p>
@@ -3606,7 +4216,25 @@
         <w:t>Occupation type</w:t>
       </w:r>
       <w:r>
-        <w:t xml:space="preserve">. This is a very reasonable comment. </w:t>
+        <w:t>. Thi</w:t>
+      </w:r>
+      <w:r>
+        <w:t xml:space="preserve">s is a very reasonable comment. </w:t>
+      </w:r>
+      <w:r>
+        <w:t xml:space="preserve">Many past survey and research results </w:t>
+      </w:r>
+      <w:r>
+        <w:t xml:space="preserve">concluded that </w:t>
+      </w:r>
+      <w:r>
+        <w:t xml:space="preserve">the privileged population (such as high-income population and the four mentioned industries employees) is an important component </w:t>
+      </w:r>
+      <w:r>
+        <w:t>of the transit ridership.</w:t>
+      </w:r>
+      <w:r>
+        <w:t xml:space="preserve"> </w:t>
       </w:r>
     </w:p>
     <w:p>
@@ -3614,21 +4242,57 @@
         <w:pStyle w:val="ListParagraph"/>
         <w:numPr>
           <w:ilvl w:val="0"/>
-          <w:numId w:val="13"/>
+          <w:numId w:val="14"/>
         </w:numPr>
         <w:spacing w:before="120" w:after="120"/>
       </w:pPr>
       <w:r>
-        <w:t xml:space="preserve">Many past survey and research results </w:t>
-      </w:r>
-      <w:r>
-        <w:t xml:space="preserve">concluded that </w:t>
-      </w:r>
-      <w:r>
-        <w:t xml:space="preserve">the privileged population (such as high-income population and the four mentioned industries employees) is an important component </w:t>
-      </w:r>
-      <w:r>
-        <w:t>of the transit ridership.</w:t>
+        <w:t xml:space="preserve">We could generally classify the ridership into two classes: “captive riders”, who are dependent on the transit systems and generally underprivileged, and “choice riders”, who choose to take the transit systems and generally privileged. </w:t>
+      </w:r>
+      <w:r>
+        <w:t xml:space="preserve">This classification is highly similar to the classification between the population </w:t>
+      </w:r>
+      <w:r>
+        <w:t xml:space="preserve">that can work </w:t>
+      </w:r>
+      <w:r>
+        <w:t>from home and</w:t>
+      </w:r>
+      <w:r>
+        <w:t xml:space="preserve"> cannot</w:t>
+      </w:r>
+      <w:r>
+        <w:t xml:space="preserve">. </w:t>
+      </w:r>
+      <w:r>
+        <w:t>A 2008 customer experience survey on Chicago Transit Authority (CTA) shows that choice riders account for 62% of the respondents</w:t>
+      </w:r>
+      <w:r>
+        <w:t xml:space="preserve"> </w:t>
+      </w:r>
+      <w:r>
+        <w:fldChar w:fldCharType="begin" w:fldLock="1"/>
+      </w:r>
+      <w:r>
+        <w:instrText>ADDIN CSL_CITATION {"citationItems":[{"id":"ITEM-1","itemData":{"ISSN":"0361-1981","author":[{"dropping-particle":"","family":"Zhao","given":"Jinhua","non-dropping-particle":"","parse-names":false,"suffix":""},{"dropping-particle":"","family":"Webb","given":"Valerie","non-dropping-particle":"","parse-names":false,"suffix":""},{"dropping-particle":"","family":"Shah","given":"Punit","non-dropping-particle":"","parse-names":false,"suffix":""}],"container-title":"Transportation Research Record","id":"ITEM-1","issue":"1","issued":{"date-parts":[["2014"]]},"page":"80-88","publisher":"SAGE Publications Sage CA: Los Angeles, CA","title":"Customer loyalty differences between captive and choice transit riders","type":"article-journal","volume":"2415"},"uris":["http://www.mendeley.com/documents/?uuid=a30b64a3-49e9-4229-ba6e-a8d99f0a4ebe"]}],"mendeley":{"formattedCitation":"[4]","plainTextFormattedCitation":"[4]"},"properties":{"noteIndex":0},"schema":"https://github.com/citation-style-language/schema/raw/master/csl-citation.json"}</w:instrText>
+      </w:r>
+      <w:r>
+        <w:fldChar w:fldCharType="separate"/>
+      </w:r>
+      <w:r>
+        <w:rPr>
+          <w:noProof/>
+        </w:rPr>
+        <w:t>[4]</w:t>
+      </w:r>
+      <w:r>
+        <w:fldChar w:fldCharType="end"/>
+      </w:r>
+      <w:r>
+        <w:t xml:space="preserve">. </w:t>
+      </w:r>
+      <w:r>
+        <w:t>This is the majority of the ridership.</w:t>
       </w:r>
     </w:p>
     <w:p>
@@ -3636,23 +4300,132 @@
         <w:pStyle w:val="ListParagraph"/>
         <w:numPr>
           <w:ilvl w:val="0"/>
-          <w:numId w:val="13"/>
+          <w:numId w:val="14"/>
         </w:numPr>
         <w:spacing w:before="120" w:after="120"/>
       </w:pPr>
-    </w:p>
-    <w:p>
-      <w:pPr>
-        <w:pStyle w:val="ListParagraph"/>
-        <w:spacing w:before="120" w:after="120"/>
-      </w:pPr>
+      <w:r>
+        <w:t xml:space="preserve">Moreover, </w:t>
+      </w:r>
+      <w:r>
+        <w:t>past surveys show that high-income population</w:t>
+      </w:r>
+      <w:r>
+        <w:t>s</w:t>
+      </w:r>
+      <w:r>
+        <w:t xml:space="preserve">, which is highly correlated with the four mentioned industries employees as we indicated in section 2.2.1 and </w:t>
+      </w:r>
+      <w:r>
+        <w:t xml:space="preserve">3.2.1, are a major component of </w:t>
+      </w:r>
+      <w:r>
+        <w:t xml:space="preserve">the </w:t>
+      </w:r>
+      <w:r>
+        <w:t xml:space="preserve">transit ridership. </w:t>
+      </w:r>
+      <w:r>
+        <w:t xml:space="preserve">According to a 2017 report, populations with income of $100000 or more account for 21% of all transit users, while </w:t>
+      </w:r>
+      <w:r>
+        <w:t>they account for 23% of all US households.</w:t>
+      </w:r>
+      <w:r>
+        <w:t xml:space="preserve"> This fact show</w:t>
+      </w:r>
+      <w:r>
+        <w:t>s</w:t>
+      </w:r>
+      <w:r>
+        <w:t xml:space="preserve"> that public transit ridership is not homogeneously low-income population.</w:t>
+      </w:r>
     </w:p>
     <w:p>
       <w:pPr>
         <w:pStyle w:val="ListParagraph"/>
         <w:numPr>
           <w:ilvl w:val="0"/>
-          <w:numId w:val="13"/>
+          <w:numId w:val="14"/>
+        </w:numPr>
+        <w:spacing w:before="120" w:after="120"/>
+      </w:pPr>
+      <w:r>
+        <w:t>Meanwhile, according to Brookings analysis of transit agency, Nielsen Pop-facts 2010, the privileged industries generally have higher share of reachable in 90 minutes via Transit in 100 Metropolitan Areas</w:t>
+      </w:r>
+      <w:r>
+        <w:t xml:space="preserve"> </w:t>
+      </w:r>
+      <w:r>
+        <w:fldChar w:fldCharType="begin" w:fldLock="1"/>
+      </w:r>
+      <w:r>
+        <w:instrText>ADDIN CSL_CITATION {"citationItems":[{"id":"ITEM-1","itemData":{"author":[{"dropping-particle":"","family":"Tomer","given":"Adie","non-dropping-particle":"","parse-names":false,"suffix":""}],"id":"ITEM-1","issued":{"date-parts":[["2012"]]},"publisher":"Metropolitan Policy Program at Brookings","title":"Where the Jobs Are: Employer Access to Labor by Transit","type":"book"},"uris":["http://www.mendeley.com/documents/?uuid=ce02db77-c70b-4e66-b3e1-0a67d7218e54"]}],"mendeley":{"formattedCitation":"[5]","plainTextFormattedCitation":"[5]","previouslyFormattedCitation":"[5]"},"properties":{"noteIndex":0},"schema":"https://github.com/citation-style-language/schema/raw/master/csl-citation.json"}</w:instrText>
+      </w:r>
+      <w:r>
+        <w:fldChar w:fldCharType="separate"/>
+      </w:r>
+      <w:r>
+        <w:rPr>
+          <w:noProof/>
+        </w:rPr>
+        <w:t>[5]</w:t>
+      </w:r>
+      <w:r>
+        <w:fldChar w:fldCharType="end"/>
+      </w:r>
+      <w:r>
+        <w:t>.</w:t>
+      </w:r>
+      <w:r>
+        <w:t xml:space="preserve"> This</w:t>
+      </w:r>
+      <w:r>
+        <w:t xml:space="preserve"> moreover shows</w:t>
+      </w:r>
+      <w:r>
+        <w:t xml:space="preserve"> that in the urban areas, these industries have natural advantage of accessibility over other industries. This could be </w:t>
+      </w:r>
+      <w:r>
+        <w:t xml:space="preserve">a </w:t>
+      </w:r>
+      <w:r>
+        <w:t xml:space="preserve">reason why </w:t>
+      </w:r>
+      <w:r>
+        <w:t xml:space="preserve">the </w:t>
+      </w:r>
+      <w:r>
+        <w:t xml:space="preserve">employees of </w:t>
+      </w:r>
+      <w:r>
+        <w:t xml:space="preserve">the </w:t>
+      </w:r>
+      <w:r>
+        <w:t xml:space="preserve">mentioned industries </w:t>
+      </w:r>
+      <w:r>
+        <w:t>are not a trivial factor.</w:t>
+      </w:r>
+    </w:p>
+    <w:p>
+      <w:pPr>
+        <w:pStyle w:val="ListParagraph"/>
+        <w:spacing w:before="120" w:after="120"/>
+      </w:pPr>
+    </w:p>
+    <w:p>
+      <w:pPr>
+        <w:pStyle w:val="ListParagraph"/>
+        <w:spacing w:before="120" w:after="120"/>
+      </w:pPr>
+    </w:p>
+    <w:p>
+      <w:pPr>
+        <w:pStyle w:val="ListParagraph"/>
+        <w:numPr>
+          <w:ilvl w:val="0"/>
+          <w:numId w:val="14"/>
         </w:numPr>
         <w:spacing w:before="120" w:after="120"/>
       </w:pPr>
@@ -3685,7 +4458,7 @@
         <w:t>Homelessness</w:t>
       </w:r>
       <w:r>
-        <w:t xml:space="preserve">. This is a good question. </w:t>
+        <w:t xml:space="preserve">. </w:t>
       </w:r>
       <w:r>
         <w:t xml:space="preserve">We first collected the homeless population data from </w:t>
@@ -3697,7 +4470,7 @@
         <w:fldChar w:fldCharType="begin" w:fldLock="1"/>
       </w:r>
       <w:r>
-        <w:instrText>ADDIN CSL_CITATION {"citationItems":[{"id":"ITEM-1","itemData":{"URL":"https://endhomelessness.org/homelessness-in-america/homelessness-statistics/state-of-homelessness-dashboards/","accessed":{"date-parts":[["2020","7","26"]]},"author":[{"dropping-particle":"","family":"National Alliance to End Homelessness","given":"","non-dropping-particle":"","parse-names":false,"suffix":""}],"id":"ITEM-1","issued":{"date-parts":[["2020"]]},"title":"SOH: State and CoC Dashboards","type":"webpage"},"uris":["http://www.mendeley.com/documents/?uuid=846d8d83-9386-4834-9b5c-c89296d19106"]}],"mendeley":{"formattedCitation":"[4]","plainTextFormattedCitation":"[4]"},"properties":{"noteIndex":0},"schema":"https://github.com/citation-style-language/schema/raw/master/csl-citation.json"}</w:instrText>
+        <w:instrText>ADDIN CSL_CITATION {"citationItems":[{"id":"ITEM-1","itemData":{"URL":"https://endhomelessness.org/homelessness-in-america/homelessness-statistics/state-of-homelessness-dashboards/","accessed":{"date-parts":[["2020","7","26"]]},"author":[{"dropping-particle":"","family":"National Alliance to End Homelessness","given":"","non-dropping-particle":"","parse-names":false,"suffix":""}],"id":"ITEM-1","issued":{"date-parts":[["2020"]]},"title":"SOH: State and CoC Dashboards","type":"webpage"},"uris":["http://www.mendeley.com/documents/?uuid=846d8d83-9386-4834-9b5c-c89296d19106"]}],"mendeley":{"formattedCitation":"[6]","plainTextFormattedCitation":"[6]","previouslyFormattedCitation":"[6]"},"properties":{"noteIndex":0},"schema":"https://github.com/citation-style-language/schema/raw/master/csl-citation.json"}</w:instrText>
       </w:r>
       <w:r>
         <w:fldChar w:fldCharType="separate"/>
@@ -3706,7 +4479,7 @@
         <w:rPr>
           <w:noProof/>
         </w:rPr>
-        <w:t>[4]</w:t>
+        <w:t>[6]</w:t>
       </w:r>
       <w:r>
         <w:fldChar w:fldCharType="end"/>
@@ -3733,49 +4506,8 @@
         <w:t xml:space="preserve"> </w:t>
       </w:r>
       <w:r>
-        <w:t xml:space="preserve">is the scatter point between the floor/base value and the number of homeless people per 10000 people. Although it is statistically significant, the coefficient is less than 0, which means the more homeless people, the less people will continue to use transit during </w:t>
-      </w:r>
-      <w:r>
-        <w:lastRenderedPageBreak/>
-        <w:t xml:space="preserve">the pandemic. This is contradicting to the assumption that homeless people is a significant factor for the transit decline. </w:t>
-      </w:r>
-    </w:p>
-    <w:p>
-      <w:pPr>
-        <w:spacing w:before="120" w:after="120"/>
-      </w:pPr>
-      <w:r>
-        <w:tab/>
-        <w:t xml:space="preserve">Meanwhile, several statistics also show that homeless people are not a major component of transit ridership. </w:t>
-      </w:r>
-      <w:r>
-        <w:t xml:space="preserve">For example, in the New York City, one of the cities with highest homeless ratio, numerous local news and city data reported that there are 2000 – 3000 homeless people relied on subway system daily. NYC subway’s average workday ridership in 2018 is </w:t>
-      </w:r>
-      <w:r>
-        <w:t>4602905</w:t>
-      </w:r>
-      <w:r>
-        <w:t xml:space="preserve">; the </w:t>
-      </w:r>
-      <w:r>
-        <w:t>average daily ridershi</w:t>
-      </w:r>
-      <w:r>
-        <w:t xml:space="preserve">p from </w:t>
-      </w:r>
-      <w:r>
-        <w:t>March</w:t>
-      </w:r>
-      <w:r>
-        <w:t xml:space="preserve"> to May 2020 is 1094822. </w:t>
-      </w:r>
-      <w:bookmarkStart w:id="4" w:name="_GoBack"/>
-      <w:bookmarkEnd w:id="4"/>
-    </w:p>
-    <w:p>
-      <w:pPr>
-        <w:spacing w:before="120" w:after="120"/>
-      </w:pPr>
+        <w:t xml:space="preserve">is the scatter point between the floor/base value and the number of homeless people per 10000 people. Although it is statistically significant, the coefficient is less than 0, which means the more homeless people, the less people will continue to use transit during the pandemic. This is contradicting to the assumption that homeless people is a significant factor for the transit decline. </w:t>
+      </w:r>
     </w:p>
     <w:p>
       <w:pPr>
@@ -3783,6 +4515,7 @@
         <w:jc w:val="center"/>
       </w:pPr>
       <w:r>
+        <w:lastRenderedPageBreak/>
         <w:drawing>
           <wp:inline distT="0" distB="0" distL="0" distR="0" wp14:anchorId="6520B11E" wp14:editId="17B64528">
             <wp:extent cx="3600450" cy="3914775"/>
@@ -3817,6 +4550,9 @@
         <w:fldChar w:fldCharType="separate"/>
       </w:r>
       <w:r>
+        <w:rPr>
+          <w:noProof/>
+        </w:rPr>
         <w:t>4</w:t>
       </w:r>
       <w:r>
@@ -3830,11 +4566,49 @@
     <w:p>
       <w:pPr>
         <w:spacing w:before="120" w:after="120"/>
-      </w:pPr>
+        <w:ind w:firstLine="720"/>
+      </w:pPr>
+      <w:r>
+        <w:t xml:space="preserve">Meanwhile, several statistics also show that homeless people are not a major component of transit ridership. For example, in the New York City, one of the cities with highest homeless ratio, numerous local news and city data reported that there are 2000 – 3000 homeless people relied on subway system daily </w:t>
+      </w:r>
+      <w:r>
+        <w:fldChar w:fldCharType="begin" w:fldLock="1"/>
+      </w:r>
+      <w:r>
+        <w:instrText>ADDIN CSL_CITATION {"citationItems":[{"id":"ITEM-1","itemData":{"URL":"https://ny.curbed.com/2020/5/18/21258779/nyc-homeless-subway-closures-trains-unsheltered","accessed":{"date-parts":[["2020","7","26"]]},"author":[{"dropping-particle":"","family":"Ricciulli","given":"Valeria","non-dropping-particle":"","parse-names":false,"suffix":""}],"id":"ITEM-1","issued":{"date-parts":[["2020"]]},"title":"When the NYC subway is your home—and you’re evicted every night","type":"webpage"},"uris":["http://www.mendeley.com/documents/?uuid=c70ee7ae-d25e-4f2f-8e93-242c3f3c539b"]},{"id":"ITEM-2","itemData":{"URL":"https://www.nydailynews.com/coronavirus/ny-coronavirus-homeless-population-subway-fires-mta-20200421-vr26xwjowzce7hrpimfghrdxxy-story.html","accessed":{"date-parts":[["2020","7","23"]]},"author":[{"dropping-particle":"","family":"Guse","given":"Clayton","non-dropping-particle":"","parse-names":false,"suffix":""}],"container-title":"New York Daily News","id":"ITEM-2","issued":{"date-parts":[["2020"]]},"title":"NYC homeless turn to subway during coronavirus crisis","type":"webpage"},"uris":["http://www.mendeley.com/documents/?uuid=f08f2967-14b8-4ee4-aed9-3422429a19d1"]}],"mendeley":{"formattedCitation":"[7,8]","plainTextFormattedCitation":"[7,8]","previouslyFormattedCitation":"[7,8]"},"properties":{"noteIndex":0},"schema":"https://github.com/citation-style-language/schema/raw/master/csl-citation.json"}</w:instrText>
+      </w:r>
+      <w:r>
+        <w:fldChar w:fldCharType="separate"/>
+      </w:r>
+      <w:r>
+        <w:rPr>
+          <w:noProof/>
+        </w:rPr>
+        <w:t>[7,8]</w:t>
+      </w:r>
+      <w:r>
+        <w:fldChar w:fldCharType="end"/>
+      </w:r>
+      <w:r>
+        <w:t>. NYC subway’s average workday ridership in 2018 is 4602905; the average daily ridership from March to May 2020 is 1094822.</w:t>
+      </w:r>
+      <w:r>
+        <w:t xml:space="preserve"> </w:t>
+      </w:r>
+      <w:r>
+        <w:rPr>
+          <w:rFonts w:hint="eastAsia"/>
+        </w:rPr>
+        <w:t>Therefore</w:t>
+      </w:r>
+      <w:r>
+        <w:t>, the ratio of homeless ridership is not a significant factor in the total transit ridership.</w:t>
+      </w:r>
     </w:p>
     <w:p>
       <w:pPr>
         <w:spacing w:before="120" w:after="120"/>
+        <w:ind w:firstLine="720"/>
       </w:pPr>
     </w:p>
     <w:p>
@@ -3845,31 +4619,225 @@
         <w:br/>
         <w:t xml:space="preserve">4. Provide more details. Throughout the paper, the authors claimed that the Transit app is a widely used app. The only statements related to this is in lines 99-101—“the app covers over 200 cities </w:t>
       </w:r>
-      <w:proofErr w:type="spellStart"/>
-      <w:r>
-        <w:t>aournd</w:t>
-      </w:r>
-      <w:proofErr w:type="spellEnd"/>
-      <w:r>
-        <w:t xml:space="preserve"> the world with … download on…” This is insufficient to back up the point that it is a widely used app, and thus leading me to question the representativeness of the data. As the study area is the US, so the authors should provide more details about the user coverage and usage stats (ideally some comparisons with other competitors for showing its market share) to define how “widely” it is being used in the US.</w:t>
-      </w:r>
-      <w:r>
-        <w:br/>
-        <w:t xml:space="preserve">More details about methods/analyses. Section 2 describes the analyses/methods, but I find it a bit loosely connected. More details should be provided to better connect these steps and help readers </w:t>
-      </w:r>
-      <w:proofErr w:type="gramStart"/>
-      <w:r>
+      <w:r>
+        <w:t>around</w:t>
+      </w:r>
+      <w:r>
+        <w:t xml:space="preserve"> the world with … download on…” This is insufficient to back up the point that it is a widely used app, and thus leading me to question the representativeness of the data. As the study area is the US, so the authors should provide more details about the user coverage and usage stats (ideally some comparisons with other competitors for showing its market share) to define how “wide</w:t>
+      </w:r>
+      <w:r>
+        <w:t>ly” it is being used in the US.</w:t>
+      </w:r>
+    </w:p>
+    <w:p>
+      <w:pPr>
+        <w:spacing w:before="120" w:after="120"/>
+      </w:pPr>
+      <w:r>
+        <w:rPr>
+          <w:b/>
+        </w:rPr>
+        <w:t>Response</w:t>
+      </w:r>
+      <w:r>
+        <w:t xml:space="preserve">: </w:t>
+      </w:r>
+      <w:r>
+        <w:t xml:space="preserve">we requested </w:t>
+      </w:r>
+    </w:p>
+    <w:p>
+      <w:pPr>
+        <w:spacing w:before="120" w:after="120"/>
+      </w:pPr>
+    </w:p>
+    <w:p>
+      <w:pPr>
+        <w:spacing w:before="120" w:after="120"/>
+      </w:pPr>
+      <w:r>
+        <w:t>More details about methods/analyses. Section 2 describes the analyses/methods, but I find it a bit loosely connected. More details should be provided to better connect these steps and help readers get the full picture.</w:t>
+      </w:r>
+    </w:p>
+    <w:p>
+      <w:pPr>
+        <w:spacing w:before="120" w:after="120"/>
+      </w:pPr>
+      <w:r>
+        <w:rPr>
+          <w:b/>
+        </w:rPr>
         <w:lastRenderedPageBreak/>
-        <w:t>get</w:t>
-      </w:r>
-      <w:proofErr w:type="gramEnd"/>
-      <w:r>
-        <w:t xml:space="preserve"> the full picture.</w:t>
-      </w:r>
+        <w:t>Response</w:t>
+      </w:r>
+      <w:r>
+        <w:t xml:space="preserve">: we added </w:t>
+      </w:r>
+      <w:r>
+        <w:t>some clarification</w:t>
+      </w:r>
+      <w:r>
+        <w:t>s</w:t>
+      </w:r>
+      <w:r>
+        <w:t xml:space="preserve"> and an explanatory graph to explain </w:t>
+      </w:r>
+      <w:r>
+        <w:t xml:space="preserve">each introduced parameters. </w:t>
+      </w:r>
+    </w:p>
+    <w:p>
+      <w:pPr>
+        <w:spacing w:before="120" w:after="120"/>
+      </w:pPr>
       <w:r>
         <w:br/>
         <w:t>I think it would be great if every city in the maps is labeled.</w:t>
       </w:r>
+    </w:p>
+    <w:p>
+      <w:pPr>
+        <w:spacing w:before="120" w:after="120"/>
+      </w:pPr>
+      <w:r>
+        <w:rPr>
+          <w:b/>
+        </w:rPr>
+        <w:t>Response</w:t>
+      </w:r>
+      <w:r>
+        <w:t>: we tried to label every city in the map when we were making this graph, however, the graph</w:t>
+      </w:r>
+      <w:r>
+        <w:t xml:space="preserve"> </w:t>
+      </w:r>
+      <w:r>
+        <w:t xml:space="preserve">becomes </w:t>
+      </w:r>
+      <w:r>
+        <w:t>too busy and less distinguishable.</w:t>
+      </w:r>
+      <w:r>
+        <w:t xml:space="preserve"> </w:t>
+      </w:r>
+      <w:r>
+        <w:fldChar w:fldCharType="begin"/>
+      </w:r>
+      <w:r>
+        <w:instrText xml:space="preserve"> REF _Ref46926309 \h </w:instrText>
+      </w:r>
+      <w:r>
+        <w:fldChar w:fldCharType="separate"/>
+      </w:r>
+      <w:r>
+        <w:t>Picture 5</w:t>
+      </w:r>
+      <w:r>
+        <w:fldChar w:fldCharType="end"/>
+      </w:r>
+      <w:r>
+        <w:t xml:space="preserve"> shows an example when we added all labels. </w:t>
+      </w:r>
+      <w:r>
+        <w:t xml:space="preserve">We would like to focus on the </w:t>
+      </w:r>
+      <w:r>
+        <w:t xml:space="preserve">spatial </w:t>
+      </w:r>
+      <w:r>
+        <w:t xml:space="preserve">pattern </w:t>
+      </w:r>
+      <w:r>
+        <w:t xml:space="preserve">of the points, </w:t>
+      </w:r>
+      <w:r>
+        <w:t>but the labels occupy too much space.</w:t>
+      </w:r>
+      <w:r>
+        <w:t xml:space="preserve"> Meanwhile, the font size of the labels is also optimized (font size = 13); smaller font will be not distinguishable</w:t>
+      </w:r>
+      <w:r>
+        <w:t xml:space="preserve"> in </w:t>
+      </w:r>
+      <w:r>
+        <w:t xml:space="preserve">the </w:t>
+      </w:r>
+      <w:r>
+        <w:t>normal size</w:t>
+      </w:r>
+      <w:r>
+        <w:t xml:space="preserve"> graph</w:t>
+      </w:r>
+      <w:r>
+        <w:t>.</w:t>
+      </w:r>
+      <w:r>
+        <w:t xml:space="preserve"> </w:t>
+      </w:r>
+      <w:r>
+        <w:t>W</w:t>
+      </w:r>
+      <w:r>
+        <w:t>e appreciate the suggestion</w:t>
+      </w:r>
+      <w:r>
+        <w:t xml:space="preserve">; however, </w:t>
+      </w:r>
+      <w:r>
+        <w:t>this is the compromise we need to make.</w:t>
+      </w:r>
+    </w:p>
+    <w:p>
+      <w:pPr>
+        <w:spacing w:before="120" w:after="120"/>
+      </w:pPr>
+    </w:p>
+    <w:p>
+      <w:pPr>
+        <w:keepNext/>
+        <w:spacing w:before="120" w:after="120"/>
+      </w:pPr>
+      <w:r>
+        <w:pict>
+          <v:shape id="_x0000_i1030" type="#_x0000_t75" style="width:445.15pt;height:317.45pt">
+            <v:imagedata r:id="rId16" o:title="full_label" croptop="2612f" cropbottom="2849f" cropright="3073f"/>
+          </v:shape>
+        </w:pict>
+      </w:r>
+    </w:p>
+    <w:p>
+      <w:pPr>
+        <w:spacing w:before="120" w:after="120"/>
+        <w:jc w:val="center"/>
+      </w:pPr>
+      <w:bookmarkStart w:id="6" w:name="_Ref46926309"/>
+      <w:r>
+        <w:t xml:space="preserve">Picture </w:t>
+      </w:r>
+      <w:r>
+        <w:fldChar w:fldCharType="begin"/>
+      </w:r>
+      <w:r>
+        <w:instrText xml:space="preserve"> SEQ Picture \* ARABIC </w:instrText>
+      </w:r>
+      <w:r>
+        <w:fldChar w:fldCharType="separate"/>
+      </w:r>
+      <w:r>
+        <w:t>5</w:t>
+      </w:r>
+      <w:r>
+        <w:fldChar w:fldCharType="end"/>
+      </w:r>
+      <w:bookmarkEnd w:id="6"/>
+      <w:r>
+        <w:t>: an example graph with all labels.</w:t>
+      </w:r>
+    </w:p>
+    <w:p>
+      <w:pPr>
+        <w:spacing w:before="120" w:after="120"/>
+      </w:pPr>
       <w:r>
         <w:br/>
       </w:r>
@@ -3883,8 +4851,36 @@
         <w:spacing w:before="120" w:after="120"/>
       </w:pPr>
       <w:r>
+        <w:rPr>
+          <w:b/>
+        </w:rPr>
+        <w:t>Response</w:t>
+      </w:r>
+      <w:r>
+        <w:t>: we apologize for the mistake. We fixed the</w:t>
+      </w:r>
+      <w:r>
+        <w:t xml:space="preserve"> caption</w:t>
+      </w:r>
+      <w:r>
+        <w:t>.</w:t>
+      </w:r>
+    </w:p>
+    <w:p>
+      <w:pPr>
+        <w:spacing w:before="120" w:after="120"/>
+      </w:pPr>
+      <w:r>
         <w:br/>
         <w:t>6. There are many typos and formatting issues in the paper, making it difficult to read. The language should be improved.</w:t>
+      </w:r>
+    </w:p>
+    <w:p>
+      <w:pPr>
+        <w:spacing w:before="120" w:after="120"/>
+      </w:pPr>
+      <w:r>
+        <w:t xml:space="preserve">Response: we </w:t>
       </w:r>
     </w:p>
     <w:sectPr>
@@ -4167,6 +5163,119 @@
     </w:lvl>
   </w:abstractNum>
   <w:abstractNum w:abstractNumId="3" w15:restartNumberingAfterBreak="0">
+    <w:nsid w:val="1D410D82"/>
+    <w:multiLevelType w:val="hybridMultilevel"/>
+    <w:tmpl w:val="A9DA8C46"/>
+    <w:lvl w:ilvl="0" w:tplc="04090001">
+      <w:start w:val="1"/>
+      <w:numFmt w:val="bullet"/>
+      <w:lvlText w:val=""/>
+      <w:lvlJc w:val="left"/>
+      <w:pPr>
+        <w:ind w:left="1440" w:hanging="360"/>
+      </w:pPr>
+      <w:rPr>
+        <w:rFonts w:ascii="Symbol" w:hAnsi="Symbol" w:hint="default"/>
+      </w:rPr>
+    </w:lvl>
+    <w:lvl w:ilvl="1" w:tplc="04090003" w:tentative="1">
+      <w:start w:val="1"/>
+      <w:numFmt w:val="bullet"/>
+      <w:lvlText w:val="o"/>
+      <w:lvlJc w:val="left"/>
+      <w:pPr>
+        <w:ind w:left="2160" w:hanging="360"/>
+      </w:pPr>
+      <w:rPr>
+        <w:rFonts w:ascii="Courier New" w:hAnsi="Courier New" w:cs="Courier New" w:hint="default"/>
+      </w:rPr>
+    </w:lvl>
+    <w:lvl w:ilvl="2" w:tplc="04090005" w:tentative="1">
+      <w:start w:val="1"/>
+      <w:numFmt w:val="bullet"/>
+      <w:lvlText w:val=""/>
+      <w:lvlJc w:val="left"/>
+      <w:pPr>
+        <w:ind w:left="2880" w:hanging="360"/>
+      </w:pPr>
+      <w:rPr>
+        <w:rFonts w:ascii="Wingdings" w:hAnsi="Wingdings" w:hint="default"/>
+      </w:rPr>
+    </w:lvl>
+    <w:lvl w:ilvl="3" w:tplc="04090001" w:tentative="1">
+      <w:start w:val="1"/>
+      <w:numFmt w:val="bullet"/>
+      <w:lvlText w:val=""/>
+      <w:lvlJc w:val="left"/>
+      <w:pPr>
+        <w:ind w:left="3600" w:hanging="360"/>
+      </w:pPr>
+      <w:rPr>
+        <w:rFonts w:ascii="Symbol" w:hAnsi="Symbol" w:hint="default"/>
+      </w:rPr>
+    </w:lvl>
+    <w:lvl w:ilvl="4" w:tplc="04090003" w:tentative="1">
+      <w:start w:val="1"/>
+      <w:numFmt w:val="bullet"/>
+      <w:lvlText w:val="o"/>
+      <w:lvlJc w:val="left"/>
+      <w:pPr>
+        <w:ind w:left="4320" w:hanging="360"/>
+      </w:pPr>
+      <w:rPr>
+        <w:rFonts w:ascii="Courier New" w:hAnsi="Courier New" w:cs="Courier New" w:hint="default"/>
+      </w:rPr>
+    </w:lvl>
+    <w:lvl w:ilvl="5" w:tplc="04090005" w:tentative="1">
+      <w:start w:val="1"/>
+      <w:numFmt w:val="bullet"/>
+      <w:lvlText w:val=""/>
+      <w:lvlJc w:val="left"/>
+      <w:pPr>
+        <w:ind w:left="5040" w:hanging="360"/>
+      </w:pPr>
+      <w:rPr>
+        <w:rFonts w:ascii="Wingdings" w:hAnsi="Wingdings" w:hint="default"/>
+      </w:rPr>
+    </w:lvl>
+    <w:lvl w:ilvl="6" w:tplc="04090001" w:tentative="1">
+      <w:start w:val="1"/>
+      <w:numFmt w:val="bullet"/>
+      <w:lvlText w:val=""/>
+      <w:lvlJc w:val="left"/>
+      <w:pPr>
+        <w:ind w:left="5760" w:hanging="360"/>
+      </w:pPr>
+      <w:rPr>
+        <w:rFonts w:ascii="Symbol" w:hAnsi="Symbol" w:hint="default"/>
+      </w:rPr>
+    </w:lvl>
+    <w:lvl w:ilvl="7" w:tplc="04090003" w:tentative="1">
+      <w:start w:val="1"/>
+      <w:numFmt w:val="bullet"/>
+      <w:lvlText w:val="o"/>
+      <w:lvlJc w:val="left"/>
+      <w:pPr>
+        <w:ind w:left="6480" w:hanging="360"/>
+      </w:pPr>
+      <w:rPr>
+        <w:rFonts w:ascii="Courier New" w:hAnsi="Courier New" w:cs="Courier New" w:hint="default"/>
+      </w:rPr>
+    </w:lvl>
+    <w:lvl w:ilvl="8" w:tplc="04090005" w:tentative="1">
+      <w:start w:val="1"/>
+      <w:numFmt w:val="bullet"/>
+      <w:lvlText w:val=""/>
+      <w:lvlJc w:val="left"/>
+      <w:pPr>
+        <w:ind w:left="7200" w:hanging="360"/>
+      </w:pPr>
+      <w:rPr>
+        <w:rFonts w:ascii="Wingdings" w:hAnsi="Wingdings" w:hint="default"/>
+      </w:rPr>
+    </w:lvl>
+  </w:abstractNum>
+  <w:abstractNum w:abstractNumId="4" w15:restartNumberingAfterBreak="0">
     <w:nsid w:val="26B22744"/>
     <w:multiLevelType w:val="hybridMultilevel"/>
     <w:tmpl w:val="6186B81C"/>
@@ -4255,7 +5364,7 @@
       </w:pPr>
     </w:lvl>
   </w:abstractNum>
-  <w:abstractNum w:abstractNumId="4" w15:restartNumberingAfterBreak="0">
+  <w:abstractNum w:abstractNumId="5" w15:restartNumberingAfterBreak="0">
     <w:nsid w:val="3CB93D9A"/>
     <w:multiLevelType w:val="hybridMultilevel"/>
     <w:tmpl w:val="75745DFC"/>
@@ -4344,7 +5453,96 @@
       </w:pPr>
     </w:lvl>
   </w:abstractNum>
-  <w:abstractNum w:abstractNumId="5" w15:restartNumberingAfterBreak="0">
+  <w:abstractNum w:abstractNumId="6" w15:restartNumberingAfterBreak="0">
+    <w:nsid w:val="44552C0F"/>
+    <w:multiLevelType w:val="hybridMultilevel"/>
+    <w:tmpl w:val="470C1756"/>
+    <w:lvl w:ilvl="0" w:tplc="0409000F">
+      <w:start w:val="1"/>
+      <w:numFmt w:val="decimal"/>
+      <w:lvlText w:val="%1."/>
+      <w:lvlJc w:val="left"/>
+      <w:pPr>
+        <w:ind w:left="720" w:hanging="360"/>
+      </w:pPr>
+      <w:rPr>
+        <w:rFonts w:hint="default"/>
+      </w:rPr>
+    </w:lvl>
+    <w:lvl w:ilvl="1" w:tplc="04090019" w:tentative="1">
+      <w:start w:val="1"/>
+      <w:numFmt w:val="lowerLetter"/>
+      <w:lvlText w:val="%2."/>
+      <w:lvlJc w:val="left"/>
+      <w:pPr>
+        <w:ind w:left="1440" w:hanging="360"/>
+      </w:pPr>
+    </w:lvl>
+    <w:lvl w:ilvl="2" w:tplc="0409001B" w:tentative="1">
+      <w:start w:val="1"/>
+      <w:numFmt w:val="lowerRoman"/>
+      <w:lvlText w:val="%3."/>
+      <w:lvlJc w:val="right"/>
+      <w:pPr>
+        <w:ind w:left="2160" w:hanging="180"/>
+      </w:pPr>
+    </w:lvl>
+    <w:lvl w:ilvl="3" w:tplc="0409000F" w:tentative="1">
+      <w:start w:val="1"/>
+      <w:numFmt w:val="decimal"/>
+      <w:lvlText w:val="%4."/>
+      <w:lvlJc w:val="left"/>
+      <w:pPr>
+        <w:ind w:left="2880" w:hanging="360"/>
+      </w:pPr>
+    </w:lvl>
+    <w:lvl w:ilvl="4" w:tplc="04090019" w:tentative="1">
+      <w:start w:val="1"/>
+      <w:numFmt w:val="lowerLetter"/>
+      <w:lvlText w:val="%5."/>
+      <w:lvlJc w:val="left"/>
+      <w:pPr>
+        <w:ind w:left="3600" w:hanging="360"/>
+      </w:pPr>
+    </w:lvl>
+    <w:lvl w:ilvl="5" w:tplc="0409001B" w:tentative="1">
+      <w:start w:val="1"/>
+      <w:numFmt w:val="lowerRoman"/>
+      <w:lvlText w:val="%6."/>
+      <w:lvlJc w:val="right"/>
+      <w:pPr>
+        <w:ind w:left="4320" w:hanging="180"/>
+      </w:pPr>
+    </w:lvl>
+    <w:lvl w:ilvl="6" w:tplc="0409000F" w:tentative="1">
+      <w:start w:val="1"/>
+      <w:numFmt w:val="decimal"/>
+      <w:lvlText w:val="%7."/>
+      <w:lvlJc w:val="left"/>
+      <w:pPr>
+        <w:ind w:left="5040" w:hanging="360"/>
+      </w:pPr>
+    </w:lvl>
+    <w:lvl w:ilvl="7" w:tplc="04090019" w:tentative="1">
+      <w:start w:val="1"/>
+      <w:numFmt w:val="lowerLetter"/>
+      <w:lvlText w:val="%8."/>
+      <w:lvlJc w:val="left"/>
+      <w:pPr>
+        <w:ind w:left="5760" w:hanging="360"/>
+      </w:pPr>
+    </w:lvl>
+    <w:lvl w:ilvl="8" w:tplc="0409001B" w:tentative="1">
+      <w:start w:val="1"/>
+      <w:numFmt w:val="lowerRoman"/>
+      <w:lvlText w:val="%9."/>
+      <w:lvlJc w:val="right"/>
+      <w:pPr>
+        <w:ind w:left="6480" w:hanging="180"/>
+      </w:pPr>
+    </w:lvl>
+  </w:abstractNum>
+  <w:abstractNum w:abstractNumId="7" w15:restartNumberingAfterBreak="0">
     <w:nsid w:val="46BF5869"/>
     <w:multiLevelType w:val="multilevel"/>
     <w:tmpl w:val="2B1C394E"/>
@@ -4442,7 +5640,120 @@
       </w:pPr>
     </w:lvl>
   </w:abstractNum>
-  <w:abstractNum w:abstractNumId="6" w15:restartNumberingAfterBreak="0">
+  <w:abstractNum w:abstractNumId="8" w15:restartNumberingAfterBreak="0">
+    <w:nsid w:val="4B971470"/>
+    <w:multiLevelType w:val="hybridMultilevel"/>
+    <w:tmpl w:val="73F01F6C"/>
+    <w:lvl w:ilvl="0" w:tplc="04090001">
+      <w:start w:val="1"/>
+      <w:numFmt w:val="bullet"/>
+      <w:lvlText w:val=""/>
+      <w:lvlJc w:val="left"/>
+      <w:pPr>
+        <w:ind w:left="1080" w:hanging="360"/>
+      </w:pPr>
+      <w:rPr>
+        <w:rFonts w:ascii="Symbol" w:hAnsi="Symbol" w:hint="default"/>
+      </w:rPr>
+    </w:lvl>
+    <w:lvl w:ilvl="1" w:tplc="04090003" w:tentative="1">
+      <w:start w:val="1"/>
+      <w:numFmt w:val="bullet"/>
+      <w:lvlText w:val="o"/>
+      <w:lvlJc w:val="left"/>
+      <w:pPr>
+        <w:ind w:left="1800" w:hanging="360"/>
+      </w:pPr>
+      <w:rPr>
+        <w:rFonts w:ascii="Courier New" w:hAnsi="Courier New" w:cs="Courier New" w:hint="default"/>
+      </w:rPr>
+    </w:lvl>
+    <w:lvl w:ilvl="2" w:tplc="04090005" w:tentative="1">
+      <w:start w:val="1"/>
+      <w:numFmt w:val="bullet"/>
+      <w:lvlText w:val=""/>
+      <w:lvlJc w:val="left"/>
+      <w:pPr>
+        <w:ind w:left="2520" w:hanging="360"/>
+      </w:pPr>
+      <w:rPr>
+        <w:rFonts w:ascii="Wingdings" w:hAnsi="Wingdings" w:hint="default"/>
+      </w:rPr>
+    </w:lvl>
+    <w:lvl w:ilvl="3" w:tplc="04090001" w:tentative="1">
+      <w:start w:val="1"/>
+      <w:numFmt w:val="bullet"/>
+      <w:lvlText w:val=""/>
+      <w:lvlJc w:val="left"/>
+      <w:pPr>
+        <w:ind w:left="3240" w:hanging="360"/>
+      </w:pPr>
+      <w:rPr>
+        <w:rFonts w:ascii="Symbol" w:hAnsi="Symbol" w:hint="default"/>
+      </w:rPr>
+    </w:lvl>
+    <w:lvl w:ilvl="4" w:tplc="04090003" w:tentative="1">
+      <w:start w:val="1"/>
+      <w:numFmt w:val="bullet"/>
+      <w:lvlText w:val="o"/>
+      <w:lvlJc w:val="left"/>
+      <w:pPr>
+        <w:ind w:left="3960" w:hanging="360"/>
+      </w:pPr>
+      <w:rPr>
+        <w:rFonts w:ascii="Courier New" w:hAnsi="Courier New" w:cs="Courier New" w:hint="default"/>
+      </w:rPr>
+    </w:lvl>
+    <w:lvl w:ilvl="5" w:tplc="04090005" w:tentative="1">
+      <w:start w:val="1"/>
+      <w:numFmt w:val="bullet"/>
+      <w:lvlText w:val=""/>
+      <w:lvlJc w:val="left"/>
+      <w:pPr>
+        <w:ind w:left="4680" w:hanging="360"/>
+      </w:pPr>
+      <w:rPr>
+        <w:rFonts w:ascii="Wingdings" w:hAnsi="Wingdings" w:hint="default"/>
+      </w:rPr>
+    </w:lvl>
+    <w:lvl w:ilvl="6" w:tplc="04090001" w:tentative="1">
+      <w:start w:val="1"/>
+      <w:numFmt w:val="bullet"/>
+      <w:lvlText w:val=""/>
+      <w:lvlJc w:val="left"/>
+      <w:pPr>
+        <w:ind w:left="5400" w:hanging="360"/>
+      </w:pPr>
+      <w:rPr>
+        <w:rFonts w:ascii="Symbol" w:hAnsi="Symbol" w:hint="default"/>
+      </w:rPr>
+    </w:lvl>
+    <w:lvl w:ilvl="7" w:tplc="04090003" w:tentative="1">
+      <w:start w:val="1"/>
+      <w:numFmt w:val="bullet"/>
+      <w:lvlText w:val="o"/>
+      <w:lvlJc w:val="left"/>
+      <w:pPr>
+        <w:ind w:left="6120" w:hanging="360"/>
+      </w:pPr>
+      <w:rPr>
+        <w:rFonts w:ascii="Courier New" w:hAnsi="Courier New" w:cs="Courier New" w:hint="default"/>
+      </w:rPr>
+    </w:lvl>
+    <w:lvl w:ilvl="8" w:tplc="04090005" w:tentative="1">
+      <w:start w:val="1"/>
+      <w:numFmt w:val="bullet"/>
+      <w:lvlText w:val=""/>
+      <w:lvlJc w:val="left"/>
+      <w:pPr>
+        <w:ind w:left="6840" w:hanging="360"/>
+      </w:pPr>
+      <w:rPr>
+        <w:rFonts w:ascii="Wingdings" w:hAnsi="Wingdings" w:hint="default"/>
+      </w:rPr>
+    </w:lvl>
+  </w:abstractNum>
+  <w:abstractNum w:abstractNumId="9" w15:restartNumberingAfterBreak="0">
     <w:nsid w:val="520D74DA"/>
     <w:multiLevelType w:val="hybridMultilevel"/>
     <w:tmpl w:val="A97CA770"/>
@@ -4531,7 +5842,7 @@
       </w:pPr>
     </w:lvl>
   </w:abstractNum>
-  <w:abstractNum w:abstractNumId="7" w15:restartNumberingAfterBreak="0">
+  <w:abstractNum w:abstractNumId="10" w15:restartNumberingAfterBreak="0">
     <w:nsid w:val="54533728"/>
     <w:multiLevelType w:val="hybridMultilevel"/>
     <w:tmpl w:val="C2AE30DA"/>
@@ -4620,7 +5931,120 @@
       </w:pPr>
     </w:lvl>
   </w:abstractNum>
-  <w:abstractNum w:abstractNumId="8" w15:restartNumberingAfterBreak="0">
+  <w:abstractNum w:abstractNumId="11" w15:restartNumberingAfterBreak="0">
+    <w:nsid w:val="65B05E68"/>
+    <w:multiLevelType w:val="hybridMultilevel"/>
+    <w:tmpl w:val="FB8E24AC"/>
+    <w:lvl w:ilvl="0" w:tplc="04090001">
+      <w:start w:val="1"/>
+      <w:numFmt w:val="bullet"/>
+      <w:lvlText w:val=""/>
+      <w:lvlJc w:val="left"/>
+      <w:pPr>
+        <w:ind w:left="1080" w:hanging="360"/>
+      </w:pPr>
+      <w:rPr>
+        <w:rFonts w:ascii="Symbol" w:hAnsi="Symbol" w:hint="default"/>
+      </w:rPr>
+    </w:lvl>
+    <w:lvl w:ilvl="1" w:tplc="04090003" w:tentative="1">
+      <w:start w:val="1"/>
+      <w:numFmt w:val="bullet"/>
+      <w:lvlText w:val="o"/>
+      <w:lvlJc w:val="left"/>
+      <w:pPr>
+        <w:ind w:left="1800" w:hanging="360"/>
+      </w:pPr>
+      <w:rPr>
+        <w:rFonts w:ascii="Courier New" w:hAnsi="Courier New" w:cs="Courier New" w:hint="default"/>
+      </w:rPr>
+    </w:lvl>
+    <w:lvl w:ilvl="2" w:tplc="04090005" w:tentative="1">
+      <w:start w:val="1"/>
+      <w:numFmt w:val="bullet"/>
+      <w:lvlText w:val=""/>
+      <w:lvlJc w:val="left"/>
+      <w:pPr>
+        <w:ind w:left="2520" w:hanging="360"/>
+      </w:pPr>
+      <w:rPr>
+        <w:rFonts w:ascii="Wingdings" w:hAnsi="Wingdings" w:hint="default"/>
+      </w:rPr>
+    </w:lvl>
+    <w:lvl w:ilvl="3" w:tplc="04090001" w:tentative="1">
+      <w:start w:val="1"/>
+      <w:numFmt w:val="bullet"/>
+      <w:lvlText w:val=""/>
+      <w:lvlJc w:val="left"/>
+      <w:pPr>
+        <w:ind w:left="3240" w:hanging="360"/>
+      </w:pPr>
+      <w:rPr>
+        <w:rFonts w:ascii="Symbol" w:hAnsi="Symbol" w:hint="default"/>
+      </w:rPr>
+    </w:lvl>
+    <w:lvl w:ilvl="4" w:tplc="04090003" w:tentative="1">
+      <w:start w:val="1"/>
+      <w:numFmt w:val="bullet"/>
+      <w:lvlText w:val="o"/>
+      <w:lvlJc w:val="left"/>
+      <w:pPr>
+        <w:ind w:left="3960" w:hanging="360"/>
+      </w:pPr>
+      <w:rPr>
+        <w:rFonts w:ascii="Courier New" w:hAnsi="Courier New" w:cs="Courier New" w:hint="default"/>
+      </w:rPr>
+    </w:lvl>
+    <w:lvl w:ilvl="5" w:tplc="04090005" w:tentative="1">
+      <w:start w:val="1"/>
+      <w:numFmt w:val="bullet"/>
+      <w:lvlText w:val=""/>
+      <w:lvlJc w:val="left"/>
+      <w:pPr>
+        <w:ind w:left="4680" w:hanging="360"/>
+      </w:pPr>
+      <w:rPr>
+        <w:rFonts w:ascii="Wingdings" w:hAnsi="Wingdings" w:hint="default"/>
+      </w:rPr>
+    </w:lvl>
+    <w:lvl w:ilvl="6" w:tplc="04090001" w:tentative="1">
+      <w:start w:val="1"/>
+      <w:numFmt w:val="bullet"/>
+      <w:lvlText w:val=""/>
+      <w:lvlJc w:val="left"/>
+      <w:pPr>
+        <w:ind w:left="5400" w:hanging="360"/>
+      </w:pPr>
+      <w:rPr>
+        <w:rFonts w:ascii="Symbol" w:hAnsi="Symbol" w:hint="default"/>
+      </w:rPr>
+    </w:lvl>
+    <w:lvl w:ilvl="7" w:tplc="04090003" w:tentative="1">
+      <w:start w:val="1"/>
+      <w:numFmt w:val="bullet"/>
+      <w:lvlText w:val="o"/>
+      <w:lvlJc w:val="left"/>
+      <w:pPr>
+        <w:ind w:left="6120" w:hanging="360"/>
+      </w:pPr>
+      <w:rPr>
+        <w:rFonts w:ascii="Courier New" w:hAnsi="Courier New" w:cs="Courier New" w:hint="default"/>
+      </w:rPr>
+    </w:lvl>
+    <w:lvl w:ilvl="8" w:tplc="04090005" w:tentative="1">
+      <w:start w:val="1"/>
+      <w:numFmt w:val="bullet"/>
+      <w:lvlText w:val=""/>
+      <w:lvlJc w:val="left"/>
+      <w:pPr>
+        <w:ind w:left="6840" w:hanging="360"/>
+      </w:pPr>
+      <w:rPr>
+        <w:rFonts w:ascii="Wingdings" w:hAnsi="Wingdings" w:hint="default"/>
+      </w:rPr>
+    </w:lvl>
+  </w:abstractNum>
+  <w:abstractNum w:abstractNumId="12" w15:restartNumberingAfterBreak="0">
     <w:nsid w:val="7729336E"/>
     <w:multiLevelType w:val="multilevel"/>
     <w:tmpl w:val="76261594"/>
@@ -4734,42 +6158,54 @@
     </w:lvl>
   </w:abstractNum>
   <w:num w:numId="1">
-    <w:abstractNumId w:val="4"/>
+    <w:abstractNumId w:val="5"/>
   </w:num>
   <w:num w:numId="2">
-    <w:abstractNumId w:val="8"/>
+    <w:abstractNumId w:val="12"/>
   </w:num>
   <w:num w:numId="3">
-    <w:abstractNumId w:val="5"/>
+    <w:abstractNumId w:val="7"/>
   </w:num>
   <w:num w:numId="4">
-    <w:abstractNumId w:val="6"/>
+    <w:abstractNumId w:val="9"/>
   </w:num>
   <w:num w:numId="5">
-    <w:abstractNumId w:val="5"/>
+    <w:abstractNumId w:val="7"/>
   </w:num>
   <w:num w:numId="6">
     <w:abstractNumId w:val="2"/>
   </w:num>
   <w:num w:numId="7">
-    <w:abstractNumId w:val="5"/>
+    <w:abstractNumId w:val="7"/>
   </w:num>
   <w:num w:numId="8">
-    <w:abstractNumId w:val="5"/>
+    <w:abstractNumId w:val="7"/>
   </w:num>
   <w:num w:numId="9">
-    <w:abstractNumId w:val="5"/>
+    <w:abstractNumId w:val="7"/>
   </w:num>
   <w:num w:numId="10">
     <w:abstractNumId w:val="0"/>
   </w:num>
   <w:num w:numId="11">
-    <w:abstractNumId w:val="7"/>
+    <w:abstractNumId w:val="10"/>
   </w:num>
   <w:num w:numId="12">
     <w:abstractNumId w:val="1"/>
   </w:num>
   <w:num w:numId="13">
+    <w:abstractNumId w:val="4"/>
+  </w:num>
+  <w:num w:numId="14">
+    <w:abstractNumId w:val="6"/>
+  </w:num>
+  <w:num w:numId="15">
+    <w:abstractNumId w:val="8"/>
+  </w:num>
+  <w:num w:numId="16">
+    <w:abstractNumId w:val="11"/>
+  </w:num>
+  <w:num w:numId="17">
     <w:abstractNumId w:val="3"/>
   </w:num>
 </w:numbering>
@@ -6807,7 +8243,7 @@
           <c:x val="0.15943284867169383"/>
           <c:y val="3.5685320356853206E-2"/>
           <c:w val="0.77763946173394993"/>
-          <c:h val="0.87930238647176406"/>
+          <c:h val="0.83712882605002836"/>
         </c:manualLayout>
       </c:layout>
       <c:scatterChart>
@@ -7639,7 +9075,7 @@
         <c:numFmt formatCode="General" sourceLinked="1"/>
         <c:majorTickMark val="none"/>
         <c:minorTickMark val="none"/>
-        <c:tickLblPos val="nextTo"/>
+        <c:tickLblPos val="low"/>
         <c:spPr>
           <a:noFill/>
           <a:ln w="9525" cap="flat" cmpd="sng" algn="ctr">
@@ -9215,7 +10651,7 @@
 </file>
 
 <file path=customXml/itemProps1.xml><?xml version="1.0" encoding="utf-8"?>
-<ds:datastoreItem xmlns:ds="http://schemas.openxmlformats.org/officeDocument/2006/customXml" ds:itemID="{AC693EBA-82E4-4E89-BD4B-C6D043495BFE}">
+<ds:datastoreItem xmlns:ds="http://schemas.openxmlformats.org/officeDocument/2006/customXml" ds:itemID="{E7415AA1-EAE5-4266-BE21-E5CB7A4C9DEF}">
   <ds:schemaRefs>
     <ds:schemaRef ds:uri="http://schemas.openxmlformats.org/officeDocument/2006/bibliography"/>
   </ds:schemaRefs>

</xml_diff>

<commit_message>
Some rewrite. Still need to add the US average adoption rate
</commit_message>
<xml_diff>
--- a/Rebuttal_Letter.docx
+++ b/Rebuttal_Letter.docx
@@ -1151,23 +1151,29 @@
       <w:pPr>
         <w:pStyle w:val="NormalWeb"/>
         <w:spacing w:before="120" w:beforeAutospacing="0" w:after="120" w:afterAutospacing="0"/>
+      </w:pPr>
+      <w:r>
+        <w:rPr>
+          <w:b/>
+        </w:rPr>
+        <w:t>Response</w:t>
+      </w:r>
+      <w:r>
+        <w:t>: w</w:t>
+      </w:r>
+      <w:r>
+        <w:t xml:space="preserve">e appreciate the comment and added these proposed factors to the model. </w:t>
+      </w:r>
+    </w:p>
+    <w:p>
+      <w:pPr>
+        <w:pStyle w:val="NormalWeb"/>
+        <w:spacing w:before="120" w:beforeAutospacing="0" w:after="120" w:afterAutospacing="0"/>
         <w:rPr>
           <w:rFonts w:hint="eastAsia"/>
         </w:rPr>
       </w:pPr>
       <w:r>
-        <w:rPr>
-          <w:b/>
-        </w:rPr>
-        <w:t>Response</w:t>
-      </w:r>
-      <w:r>
-        <w:t>: w</w:t>
-      </w:r>
-      <w:r>
-        <w:t xml:space="preserve">e appreciate the comment and added these proposed factors to the model. </w:t>
-      </w:r>
-      <w:r>
         <w:t>We used population density and employment</w:t>
       </w:r>
       <w:r>
@@ -1265,6 +1271,22 @@
       </w:r>
       <w:r>
         <w:t>mentioned factors</w:t>
+      </w:r>
+      <w:r>
+        <w:t>.</w:t>
+      </w:r>
+      <w:r>
+        <w:t xml:space="preserve"> We added the </w:t>
+      </w:r>
+      <w:r>
+        <w:lastRenderedPageBreak/>
+        <w:t xml:space="preserve">results of the </w:t>
+      </w:r>
+      <w:r>
+        <w:t>two parameters to the “Results – Base values – Population with non-physical occupations”</w:t>
+      </w:r>
+      <w:r>
+        <w:t xml:space="preserve"> section</w:t>
       </w:r>
       <w:r>
         <w:t>.</w:t>
@@ -1277,7 +1299,6 @@
         <w:ind w:firstLine="720"/>
       </w:pPr>
       <w:r>
-        <w:lastRenderedPageBreak/>
         <w:t xml:space="preserve">We also </w:t>
       </w:r>
       <w:r>
@@ -1514,7 +1535,16 @@
         <w:t xml:space="preserve"> conclusion</w:t>
       </w:r>
       <w:r>
-        <w:t xml:space="preserve"> also reveals the reason why COVID19 is different from </w:t>
+        <w:t xml:space="preserve"> also reveals the reason why COVID19</w:t>
+      </w:r>
+      <w:r>
+        <w:t>’s impact</w:t>
+      </w:r>
+      <w:r>
+        <w:t xml:space="preserve"> is </w:t>
+      </w:r>
+      <w:r>
+        <w:t xml:space="preserve">unique and cannot explained by the conclusions derived from </w:t>
       </w:r>
       <w:r>
         <w:t>traditional modal shift and transit usage studies: the propulsion of the shift is completely different. Traditional shift is</w:t>
@@ -1526,7 +1556,13 @@
         <w:t xml:space="preserve">generally </w:t>
       </w:r>
       <w:r>
-        <w:t xml:space="preserve">long-term and largely affected by city facilities, such as building area, commercial establishment, service facility, attraction, accessibility, and road density </w:t>
+        <w:t>long-term and largely affected by</w:t>
+      </w:r>
+      <w:r>
+        <w:t xml:space="preserve"> built environment</w:t>
+      </w:r>
+      <w:r>
+        <w:t xml:space="preserve">, such as building area, commercial establishment, service facility, attraction, accessibility, and road density </w:t>
       </w:r>
       <w:r>
         <w:fldChar w:fldCharType="begin" w:fldLock="1"/>
@@ -1571,7 +1607,10 @@
         <w:t>W</w:t>
       </w:r>
       <w:r>
-        <w:t xml:space="preserve">e also added it to the potential future direction. </w:t>
+        <w:t xml:space="preserve">e also added it to </w:t>
+      </w:r>
+      <w:r>
+        <w:t>the potential future direction.</w:t>
       </w:r>
     </w:p>
     <w:p>
@@ -3181,7 +3220,13 @@
         <w:t>4) Why the authors only build a model for floor value, while ignoring the other indexes like cliff and floor points, resp</w:t>
       </w:r>
       <w:r>
-        <w:t>onse intervals, the decay rate?</w:t>
+        <w:t xml:space="preserve">onse intervals, </w:t>
+      </w:r>
+      <w:r>
+        <w:t xml:space="preserve">and </w:t>
+      </w:r>
+      <w:r>
+        <w:t>the decay rate?</w:t>
       </w:r>
     </w:p>
     <w:p>
@@ -4029,8 +4074,6 @@
       <w:r>
         <w:t>lack of the literature, which moreover shows the necessity of this paper. Very few studies provided systematic discussion about the impact of a pandemic on transit systems on the national scale. This could be another major contribution of this paper.</w:t>
       </w:r>
-      <w:bookmarkStart w:id="4" w:name="_GoBack"/>
-      <w:bookmarkEnd w:id="4"/>
     </w:p>
     <w:p>
       <w:pPr>
@@ -4124,7 +4167,27 @@
         <w:t xml:space="preserve"> few studies that investigated the impact of a pandemic on the public transit system. </w:t>
       </w:r>
       <w:r>
-        <w:t xml:space="preserve">This could be because of two reasons: 1) the lack of accessible empirical transit demand/ridership data; 2) there were very few widespread pandemic such as COVID-19 in the North America. </w:t>
+        <w:t xml:space="preserve">This could be because of two reasons: 1) the lack of accessible empirical transit demand/ridership data; 2) there were very few </w:t>
+      </w:r>
+      <w:r>
+        <w:t xml:space="preserve">similar </w:t>
+      </w:r>
+      <w:bookmarkStart w:id="4" w:name="_GoBack"/>
+      <w:bookmarkEnd w:id="4"/>
+      <w:r>
+        <w:t xml:space="preserve">widespread </w:t>
+      </w:r>
+      <w:r>
+        <w:t xml:space="preserve">new </w:t>
+      </w:r>
+      <w:r>
+        <w:t>pandemic such as COVID-19 in the</w:t>
+      </w:r>
+      <w:r>
+        <w:t xml:space="preserve"> United States</w:t>
+      </w:r>
+      <w:r>
+        <w:t xml:space="preserve">. </w:t>
       </w:r>
     </w:p>
     <w:p>
@@ -4274,7 +4337,7 @@
         <w:fldChar w:fldCharType="begin" w:fldLock="1"/>
       </w:r>
       <w:r>
-        <w:instrText>ADDIN CSL_CITATION {"citationItems":[{"id":"ITEM-1","itemData":{"ISSN":"0361-1981","author":[{"dropping-particle":"","family":"Zhao","given":"Jinhua","non-dropping-particle":"","parse-names":false,"suffix":""},{"dropping-particle":"","family":"Webb","given":"Valerie","non-dropping-particle":"","parse-names":false,"suffix":""},{"dropping-particle":"","family":"Shah","given":"Punit","non-dropping-particle":"","parse-names":false,"suffix":""}],"container-title":"Transportation Research Record","id":"ITEM-1","issue":"1","issued":{"date-parts":[["2014"]]},"page":"80-88","publisher":"SAGE Publications Sage CA: Los Angeles, CA","title":"Customer loyalty differences between captive and choice transit riders","type":"article-journal","volume":"2415"},"uris":["http://www.mendeley.com/documents/?uuid=a30b64a3-49e9-4229-ba6e-a8d99f0a4ebe"]}],"mendeley":{"formattedCitation":"[4]","plainTextFormattedCitation":"[4]"},"properties":{"noteIndex":0},"schema":"https://github.com/citation-style-language/schema/raw/master/csl-citation.json"}</w:instrText>
+        <w:instrText>ADDIN CSL_CITATION {"citationItems":[{"id":"ITEM-1","itemData":{"ISSN":"0361-1981","author":[{"dropping-particle":"","family":"Zhao","given":"Jinhua","non-dropping-particle":"","parse-names":false,"suffix":""},{"dropping-particle":"","family":"Webb","given":"Valerie","non-dropping-particle":"","parse-names":false,"suffix":""},{"dropping-particle":"","family":"Shah","given":"Punit","non-dropping-particle":"","parse-names":false,"suffix":""}],"container-title":"Transportation Research Record","id":"ITEM-1","issue":"1","issued":{"date-parts":[["2014"]]},"page":"80-88","publisher":"SAGE Publications Sage CA: Los Angeles, CA","title":"Customer loyalty differences between captive and choice transit riders","type":"article-journal","volume":"2415"},"uris":["http://www.mendeley.com/documents/?uuid=a30b64a3-49e9-4229-ba6e-a8d99f0a4ebe"]}],"mendeley":{"formattedCitation":"[4]","plainTextFormattedCitation":"[4]","previouslyFormattedCitation":"[4]"},"properties":{"noteIndex":0},"schema":"https://github.com/citation-style-language/schema/raw/master/csl-citation.json"}</w:instrText>
       </w:r>
       <w:r>
         <w:fldChar w:fldCharType="separate"/>
@@ -4643,17 +4706,417 @@
         <w:t xml:space="preserve">: </w:t>
       </w:r>
       <w:r>
-        <w:t xml:space="preserve">we requested </w:t>
-      </w:r>
-    </w:p>
-    <w:p>
-      <w:pPr>
+        <w:t xml:space="preserve">this is a good question. We added corresponding explanations in </w:t>
+      </w:r>
+      <w:r>
+        <w:rPr>
+          <w:u w:val="single"/>
+        </w:rPr>
+        <w:t>section Data sources – Transit demand</w:t>
+      </w:r>
+      <w:r>
+        <w:rPr>
+          <w:u w:val="single"/>
+        </w:rPr>
+        <w:t>.</w:t>
+      </w:r>
+      <w:r>
+        <w:t xml:space="preserve"> Here are some statistics that support the Transit app having a large user base and wide</w:t>
+      </w:r>
+      <w:r>
+        <w:t xml:space="preserve"> coverage</w:t>
+      </w:r>
+      <w:r>
+        <w:t>:</w:t>
+      </w:r>
+    </w:p>
+    <w:p>
+      <w:pPr>
+        <w:pStyle w:val="ListParagraph"/>
+        <w:numPr>
+          <w:ilvl w:val="0"/>
+          <w:numId w:val="18"/>
+        </w:numPr>
         <w:spacing w:before="120" w:after="120"/>
       </w:pPr>
+      <w:r>
+        <w:t xml:space="preserve">Transit app’s </w:t>
+      </w:r>
+      <w:r>
+        <w:t xml:space="preserve">wide </w:t>
+      </w:r>
+      <w:r>
+        <w:t xml:space="preserve">coverage. </w:t>
+      </w:r>
     </w:p>
     <w:p>
       <w:pPr>
         <w:spacing w:before="120" w:after="120"/>
+        <w:ind w:left="360"/>
+      </w:pPr>
+      <w:r>
+        <w:lastRenderedPageBreak/>
+        <w:t xml:space="preserve">As we mentioned in the </w:t>
+      </w:r>
+      <w:r>
+        <w:rPr>
+          <w:u w:val="single"/>
+        </w:rPr>
+        <w:t>same section, paragraph 3</w:t>
+      </w:r>
+      <w:r>
+        <w:t xml:space="preserve">: according to the daily transit demand data, the studied areas include 63 unique metro areas + 7 state-level/cross-county transit </w:t>
+      </w:r>
+      <w:r>
+        <w:t xml:space="preserve">systems. </w:t>
+      </w:r>
+      <w:r>
+        <w:fldChar w:fldCharType="begin"/>
+      </w:r>
+      <w:r>
+        <w:instrText xml:space="preserve"> REF _Ref47365642 \h </w:instrText>
+      </w:r>
+      <w:r>
+        <w:fldChar w:fldCharType="separate"/>
+      </w:r>
+      <w:r>
+        <w:t xml:space="preserve">Picture </w:t>
+      </w:r>
+      <w:r>
+        <w:rPr>
+          <w:noProof/>
+        </w:rPr>
+        <w:t>5</w:t>
+      </w:r>
+      <w:r>
+        <w:fldChar w:fldCharType="end"/>
+      </w:r>
+      <w:r>
+        <w:t xml:space="preserve"> shows that the Transit app has a very wide coverage over almost </w:t>
+      </w:r>
+      <w:r>
+        <w:t>every major city</w:t>
+      </w:r>
+      <w:r>
+        <w:t xml:space="preserve"> with transit systems</w:t>
+      </w:r>
+      <w:r>
+        <w:t xml:space="preserve"> across the whole United States</w:t>
+      </w:r>
+      <w:r>
+        <w:t xml:space="preserve">. Moreover, the official introduction documentation of the Transit app on the Google Play Store page has </w:t>
+      </w:r>
+      <w:r>
+        <w:t xml:space="preserve">a </w:t>
+      </w:r>
+      <w:r>
+        <w:t>full list of all transit systems that Transit app supports</w:t>
+      </w:r>
+      <w:r>
+        <w:t xml:space="preserve"> </w:t>
+      </w:r>
+      <w:r>
+        <w:fldChar w:fldCharType="begin" w:fldLock="1"/>
+      </w:r>
+      <w:r>
+        <w:instrText>ADDIN CSL_CITATION {"citationItems":[{"id":"ITEM-1","itemData":{"URL":"https://play.google.com/store/apps/details?id=com.thetransitapp.droid&amp;hl=en_US","accessed":{"date-parts":[["2020","2","4"]]},"author":[{"dropping-particle":"","family":"Transit app","given":"","non-dropping-particle":"","parse-names":false,"suffix":""}],"id":"ITEM-1","issued":{"date-parts":[["2020"]]},"title":"Transit • Bus &amp; Subway Times","type":"webpage"},"uris":["http://www.mendeley.com/documents/?uuid=bc974582-5fc6-4907-b37e-b1904cc85928"]}],"mendeley":{"formattedCitation":"[9]","plainTextFormattedCitation":"[9]"},"properties":{"noteIndex":0},"schema":"https://github.com/citation-style-language/schema/raw/master/csl-citation.json"}</w:instrText>
+      </w:r>
+      <w:r>
+        <w:fldChar w:fldCharType="separate"/>
+      </w:r>
+      <w:r>
+        <w:rPr>
+          <w:noProof/>
+        </w:rPr>
+        <w:t>[9]</w:t>
+      </w:r>
+      <w:r>
+        <w:fldChar w:fldCharType="end"/>
+      </w:r>
+      <w:r>
+        <w:t xml:space="preserve">. </w:t>
+      </w:r>
+      <w:r>
+        <w:t>From these information, we can conclude that Transit app</w:t>
+      </w:r>
+      <w:r>
+        <w:t xml:space="preserve"> has a very high spatial coverage</w:t>
+      </w:r>
+      <w:r>
+        <w:t>.</w:t>
+      </w:r>
+    </w:p>
+    <w:p>
+      <w:pPr>
+        <w:spacing w:before="120" w:after="120"/>
+        <w:ind w:left="360"/>
+      </w:pPr>
+    </w:p>
+    <w:p>
+      <w:pPr>
+        <w:keepNext/>
+        <w:spacing w:before="120" w:after="120"/>
+      </w:pPr>
+      <w:r>
+        <w:rPr>
+          <w:noProof/>
+        </w:rPr>
+        <w:drawing>
+          <wp:inline distT="0" distB="0" distL="0" distR="0" wp14:anchorId="7A4253C8" wp14:editId="5D952BB2">
+            <wp:extent cx="5934075" cy="4200525"/>
+            <wp:effectExtent l="0" t="0" r="9525" b="9525"/>
+            <wp:docPr id="5" name="Picture 5" descr="Fig 4"/>
+            <wp:cNvGraphicFramePr>
+              <a:graphicFrameLocks xmlns:a="http://schemas.openxmlformats.org/drawingml/2006/main" noChangeAspect="1"/>
+            </wp:cNvGraphicFramePr>
+            <a:graphic xmlns:a="http://schemas.openxmlformats.org/drawingml/2006/main">
+              <a:graphicData uri="http://schemas.openxmlformats.org/drawingml/2006/picture">
+                <pic:pic xmlns:pic="http://schemas.openxmlformats.org/drawingml/2006/picture">
+                  <pic:nvPicPr>
+                    <pic:cNvPr id="0" name="Picture 4" descr="Fig 4"/>
+                    <pic:cNvPicPr>
+                      <a:picLocks noChangeAspect="1" noChangeArrowheads="1"/>
+                    </pic:cNvPicPr>
+                  </pic:nvPicPr>
+                  <pic:blipFill>
+                    <a:blip r:embed="rId16" cstate="print">
+                      <a:extLst>
+                        <a:ext uri="{28A0092B-C50C-407E-A947-70E740481C1C}">
+                          <a14:useLocalDpi xmlns:a14="http://schemas.microsoft.com/office/drawing/2010/main" val="0"/>
+                        </a:ext>
+                      </a:extLst>
+                    </a:blip>
+                    <a:srcRect/>
+                    <a:stretch>
+                      <a:fillRect/>
+                    </a:stretch>
+                  </pic:blipFill>
+                  <pic:spPr bwMode="auto">
+                    <a:xfrm>
+                      <a:off x="0" y="0"/>
+                      <a:ext cx="5934075" cy="4200525"/>
+                    </a:xfrm>
+                    <a:prstGeom prst="rect">
+                      <a:avLst/>
+                    </a:prstGeom>
+                    <a:noFill/>
+                    <a:ln>
+                      <a:noFill/>
+                    </a:ln>
+                  </pic:spPr>
+                </pic:pic>
+              </a:graphicData>
+            </a:graphic>
+          </wp:inline>
+        </w:drawing>
+      </w:r>
+    </w:p>
+    <w:p>
+      <w:pPr>
+        <w:jc w:val="center"/>
+      </w:pPr>
+      <w:bookmarkStart w:id="6" w:name="_Ref47365638"/>
+      <w:bookmarkStart w:id="7" w:name="_Ref47365642"/>
+      <w:r>
+        <w:t xml:space="preserve">Picture </w:t>
+      </w:r>
+      <w:r>
+        <w:fldChar w:fldCharType="begin"/>
+      </w:r>
+      <w:r>
+        <w:instrText xml:space="preserve"> SEQ Picture \* ARABIC </w:instrText>
+      </w:r>
+      <w:r>
+        <w:fldChar w:fldCharType="separate"/>
+      </w:r>
+      <w:r>
+        <w:rPr>
+          <w:noProof/>
+        </w:rPr>
+        <w:t>5</w:t>
+      </w:r>
+      <w:r>
+        <w:fldChar w:fldCharType="end"/>
+      </w:r>
+      <w:bookmarkEnd w:id="7"/>
+      <w:r>
+        <w:t>: the distribution of the covered systems</w:t>
+      </w:r>
+      <w:r>
+        <w:rPr>
+          <w:noProof/>
+        </w:rPr>
+        <w:t xml:space="preserve"> and their decay rate.</w:t>
+      </w:r>
+      <w:bookmarkEnd w:id="6"/>
+    </w:p>
+    <w:p>
+      <w:pPr>
+        <w:spacing w:before="120" w:after="120"/>
+      </w:pPr>
+    </w:p>
+    <w:p>
+      <w:pPr>
+        <w:pStyle w:val="ListParagraph"/>
+        <w:numPr>
+          <w:ilvl w:val="0"/>
+          <w:numId w:val="18"/>
+        </w:numPr>
+        <w:spacing w:before="120" w:after="120"/>
+      </w:pPr>
+      <w:r>
+        <w:t xml:space="preserve">Transit app’s </w:t>
+      </w:r>
+      <w:r>
+        <w:t>large user group</w:t>
+      </w:r>
+      <w:r>
+        <w:t xml:space="preserve">. </w:t>
+      </w:r>
+    </w:p>
+    <w:p>
+      <w:pPr>
+        <w:spacing w:before="120" w:after="120"/>
+        <w:ind w:left="360"/>
+      </w:pPr>
+      <w:r>
+        <w:t xml:space="preserve">Active users is a very sensitive statistics for every app </w:t>
+      </w:r>
+      <w:r>
+        <w:t>company;</w:t>
+      </w:r>
+      <w:r>
+        <w:t xml:space="preserve"> therefore, we cannot </w:t>
+      </w:r>
+      <w:r>
+        <w:t>provide exact numbers</w:t>
+      </w:r>
+      <w:r>
+        <w:t xml:space="preserve"> of</w:t>
+      </w:r>
+      <w:r>
+        <w:t xml:space="preserve"> market share </w:t>
+      </w:r>
+      <w:r>
+        <w:t>or</w:t>
+      </w:r>
+      <w:r>
+        <w:t xml:space="preserve"> monthly active users in the paper and this response. It is even more difficult to collect and compare different companies’ active users. </w:t>
+      </w:r>
+      <w:r>
+        <w:t xml:space="preserve">However, </w:t>
+      </w:r>
+      <w:r>
+        <w:t>we consulted the Transit app and requested some statistics about their usage rate</w:t>
+      </w:r>
+      <w:r>
+        <w:t xml:space="preserve"> based on</w:t>
+      </w:r>
+      <w:r>
+        <w:t xml:space="preserve"> a very rough estimates derived from different data sources</w:t>
+      </w:r>
+      <w:r>
+        <w:t>.</w:t>
+      </w:r>
+      <w:r>
+        <w:t xml:space="preserve"> </w:t>
+      </w:r>
+      <w:r>
+        <w:t>T</w:t>
+      </w:r>
+      <w:r>
+        <w:t>he global average adoption rate is around 8.4%; for some cities that endorse the app, the rate is 17.3%.</w:t>
+      </w:r>
+      <w:r>
+        <w:t xml:space="preserve"> </w:t>
+      </w:r>
+      <w:r>
+        <w:t xml:space="preserve">For some areas, the number can be larger than 50%. </w:t>
+      </w:r>
+    </w:p>
+    <w:p>
+      <w:pPr>
+        <w:spacing w:before="120" w:after="120"/>
+        <w:ind w:left="360" w:firstLine="360"/>
+      </w:pPr>
+      <w:r>
+        <w:lastRenderedPageBreak/>
+        <w:t>We could make a further estimation: a</w:t>
+      </w:r>
+      <w:r>
+        <w:t xml:space="preserve">ccording to the ACS 2018 5-year estimates, there are </w:t>
+      </w:r>
+      <w:r>
+        <w:t>7844</w:t>
+      </w:r>
+      <w:r>
+        <w:t>593</w:t>
+      </w:r>
+      <w:r>
+        <w:t xml:space="preserve"> workers over 16 years old </w:t>
+      </w:r>
+      <w:r>
+        <w:t>that use transit systems to work</w:t>
+      </w:r>
+      <w:r>
+        <w:t xml:space="preserve"> in the US</w:t>
+      </w:r>
+      <w:r>
+        <w:t xml:space="preserve">. Therefore, a rough estimate of Transit app active user base is 658946. It is also noteworthy that this number is </w:t>
+      </w:r>
+      <w:r>
+        <w:t xml:space="preserve">much </w:t>
+      </w:r>
+      <w:r>
+        <w:t>underestimated, for the ACS data only include workers over 16 years old and over.</w:t>
+      </w:r>
+      <w:r>
+        <w:t xml:space="preserve"> </w:t>
+      </w:r>
+      <w:r>
+        <w:t>T</w:t>
+      </w:r>
+      <w:r>
+        <w:t xml:space="preserve">herefore, </w:t>
+      </w:r>
+      <w:r>
+        <w:t xml:space="preserve">we can conclude that the Transit app user group in the US is at </w:t>
+      </w:r>
+      <w:r>
+        <w:t>million-</w:t>
+      </w:r>
+      <w:r>
+        <w:t>level</w:t>
+      </w:r>
+      <w:r>
+        <w:t xml:space="preserve">. </w:t>
+      </w:r>
+    </w:p>
+    <w:p>
+      <w:pPr>
+        <w:spacing w:before="120" w:after="120"/>
+      </w:pPr>
+      <w:r>
+        <w:t xml:space="preserve">In conclusion, although we cannot </w:t>
+      </w:r>
+      <w:r>
+        <w:t>do</w:t>
+      </w:r>
+      <w:r>
+        <w:t xml:space="preserve"> the comparison between usage rates of different apps because the exact statistics are not accessible, Transit app indeed has a very large spatial service coverage and a million-level user base in the United States.</w:t>
+      </w:r>
+      <w:r>
+        <w:t xml:space="preserve"> </w:t>
+      </w:r>
+    </w:p>
+    <w:p>
+      <w:pPr>
+        <w:spacing w:before="120" w:after="120"/>
+      </w:pPr>
+    </w:p>
+    <w:p>
+      <w:pPr>
+        <w:spacing w:before="120" w:after="120"/>
       </w:pPr>
       <w:r>
         <w:t>More details about methods/analyses. Section 2 describes the analyses/methods, but I find it a bit loosely connected. More details should be provided to better connect these steps and help readers get the full picture.</w:t>
@@ -4667,23 +5130,85 @@
         <w:rPr>
           <w:b/>
         </w:rPr>
-        <w:lastRenderedPageBreak/>
         <w:t>Response</w:t>
       </w:r>
       <w:r>
-        <w:t xml:space="preserve">: we added </w:t>
-      </w:r>
-      <w:r>
-        <w:t>some clarification</w:t>
+        <w:t xml:space="preserve">: </w:t>
+      </w:r>
+      <w:r>
+        <w:t>we appreciate the suggestion</w:t>
+      </w:r>
+      <w:r>
+        <w:t xml:space="preserve"> and added these explanations to the paper</w:t>
+      </w:r>
+      <w:r>
+        <w:t>:</w:t>
+      </w:r>
+      <w:r>
+        <w:t xml:space="preserve"> </w:t>
+      </w:r>
+      <w:r>
+        <w:t>f</w:t>
+      </w:r>
+      <w:r>
+        <w:t xml:space="preserve">irst, we added a new paragraph about the logistic function fitting at the start of the </w:t>
+      </w:r>
+      <w:r>
+        <w:rPr>
+          <w:u w:val="single"/>
+        </w:rPr>
+        <w:t>method s</w:t>
+      </w:r>
+      <w:r>
+        <w:rPr>
+          <w:u w:val="single"/>
+        </w:rPr>
+        <w:t>ection</w:t>
+      </w:r>
+      <w:r>
+        <w:t xml:space="preserve">. We also </w:t>
+      </w:r>
+      <w:r>
+        <w:t xml:space="preserve">added </w:t>
+      </w:r>
+      <w:r>
+        <w:t xml:space="preserve">an explanatory graph to explain </w:t>
+      </w:r>
+      <w:r>
+        <w:t>the curve fitting, the definition of base (floor) value, and cliff and base (floor) value</w:t>
+      </w:r>
+      <w:r>
+        <w:t xml:space="preserve"> in Fig 2</w:t>
+      </w:r>
+      <w:r>
+        <w:t xml:space="preserve">. </w:t>
+      </w:r>
+      <w:r>
+        <w:t xml:space="preserve">We believe this can better describe the concept of the three key parameters by a visualization. We also added more details about the </w:t>
+      </w:r>
+      <w:r>
+        <w:t xml:space="preserve">statistical test and regression model assumptions thanks to reviewer 1’s suggestions. </w:t>
+      </w:r>
+      <w:r>
+        <w:t xml:space="preserve">We also </w:t>
+      </w:r>
+      <w:r>
+        <w:t xml:space="preserve">added </w:t>
+      </w:r>
+      <w:r>
+        <w:t xml:space="preserve">several </w:t>
+      </w:r>
+      <w:r>
+        <w:t>hyper</w:t>
+      </w:r>
+      <w:r>
+        <w:t>link</w:t>
       </w:r>
       <w:r>
         <w:t>s</w:t>
       </w:r>
       <w:r>
-        <w:t xml:space="preserve"> and an explanatory graph to explain </w:t>
-      </w:r>
-      <w:r>
-        <w:t xml:space="preserve">each introduced parameters. </w:t>
+        <w:t xml:space="preserve"> to the equation 1, where we derive all the key parameters (base value, decay rate, and cliff/base point), to make the method section more compact and connected.</w:t>
       </w:r>
     </w:p>
     <w:p>
@@ -4736,7 +5261,37 @@
         <w:fldChar w:fldCharType="end"/>
       </w:r>
       <w:r>
-        <w:t xml:space="preserve"> shows an example when we added all labels. </w:t>
+        <w:t xml:space="preserve"> shows an example when we added</w:t>
+      </w:r>
+      <w:r>
+        <w:t xml:space="preserve"> most label as much as we can without blocking the points</w:t>
+      </w:r>
+      <w:r>
+        <w:t>.</w:t>
+      </w:r>
+      <w:r>
+        <w:t xml:space="preserve"> It is also noteworthy that we did not add label for every city</w:t>
+      </w:r>
+      <w:r>
+        <w:t xml:space="preserve"> for this graph</w:t>
+      </w:r>
+      <w:r>
+        <w:t xml:space="preserve">; therefore, </w:t>
+      </w:r>
+      <w:r>
+        <w:t xml:space="preserve">adding </w:t>
+      </w:r>
+      <w:r>
+        <w:t xml:space="preserve">all labels will </w:t>
+      </w:r>
+      <w:r>
+        <w:t xml:space="preserve">make the graph </w:t>
+      </w:r>
+      <w:r>
+        <w:t>even more undistinguishable.</w:t>
+      </w:r>
+      <w:r>
+        <w:t xml:space="preserve"> </w:t>
       </w:r>
       <w:r>
         <w:t xml:space="preserve">We would like to focus on the </w:t>
@@ -4770,21 +5325,6 @@
       </w:r>
       <w:r>
         <w:t>.</w:t>
-      </w:r>
-      <w:r>
-        <w:t xml:space="preserve"> </w:t>
-      </w:r>
-      <w:r>
-        <w:t>W</w:t>
-      </w:r>
-      <w:r>
-        <w:t>e appreciate the suggestion</w:t>
-      </w:r>
-      <w:r>
-        <w:t xml:space="preserve">; however, </w:t>
-      </w:r>
-      <w:r>
-        <w:t>this is the compromise we need to make.</w:t>
       </w:r>
     </w:p>
     <w:p>
@@ -4798,9 +5338,10 @@
         <w:spacing w:before="120" w:after="120"/>
       </w:pPr>
       <w:r>
+        <w:lastRenderedPageBreak/>
         <w:pict>
           <v:shape id="_x0000_i1030" type="#_x0000_t75" style="width:445.15pt;height:317.45pt">
-            <v:imagedata r:id="rId16" o:title="full_label" croptop="2612f" cropbottom="2849f" cropright="3073f"/>
+            <v:imagedata r:id="rId17" o:title="full_label" croptop="2612f" cropbottom="2849f" cropright="3073f"/>
           </v:shape>
         </w:pict>
       </w:r>
@@ -4810,7 +5351,7 @@
         <w:spacing w:before="120" w:after="120"/>
         <w:jc w:val="center"/>
       </w:pPr>
-      <w:bookmarkStart w:id="6" w:name="_Ref46926309"/>
+      <w:bookmarkStart w:id="8" w:name="_Ref46926309"/>
       <w:r>
         <w:t xml:space="preserve">Picture </w:t>
       </w:r>
@@ -4824,12 +5365,15 @@
         <w:fldChar w:fldCharType="separate"/>
       </w:r>
       <w:r>
-        <w:t>5</w:t>
+        <w:rPr>
+          <w:noProof/>
+        </w:rPr>
+        <w:t>6</w:t>
       </w:r>
       <w:r>
         <w:fldChar w:fldCharType="end"/>
       </w:r>
-      <w:bookmarkEnd w:id="6"/>
+      <w:bookmarkEnd w:id="8"/>
       <w:r>
         <w:t>: an example graph with all labels.</w:t>
       </w:r>
@@ -4881,6 +5425,293 @@
       </w:pPr>
       <w:r>
         <w:t xml:space="preserve">Response: we </w:t>
+      </w:r>
+    </w:p>
+    <w:p>
+      <w:pPr>
+        <w:spacing w:before="120" w:after="120"/>
+      </w:pPr>
+    </w:p>
+    <w:p>
+      <w:pPr>
+        <w:spacing w:before="120" w:after="120"/>
+      </w:pPr>
+    </w:p>
+    <w:p>
+      <w:pPr>
+        <w:spacing w:before="120" w:after="120"/>
+      </w:pPr>
+    </w:p>
+    <w:p>
+      <w:pPr>
+        <w:spacing w:before="120" w:after="120"/>
+      </w:pPr>
+      <w:r>
+        <w:rPr>
+          <w:b/>
+        </w:rPr>
+        <w:t>Reference</w:t>
+      </w:r>
+      <w:r>
+        <w:t>:</w:t>
+      </w:r>
+    </w:p>
+    <w:p>
+      <w:pPr>
+        <w:widowControl w:val="0"/>
+        <w:autoSpaceDE w:val="0"/>
+        <w:autoSpaceDN w:val="0"/>
+        <w:adjustRightInd w:val="0"/>
+        <w:spacing w:before="120" w:after="120"/>
+        <w:ind w:left="640" w:hanging="640"/>
+        <w:rPr>
+          <w:noProof/>
+        </w:rPr>
+      </w:pPr>
+      <w:r>
+        <w:fldChar w:fldCharType="begin" w:fldLock="1"/>
+      </w:r>
+      <w:r>
+        <w:instrText xml:space="preserve">ADDIN Mendeley Bibliography CSL_BIBLIOGRAPHY </w:instrText>
+      </w:r>
+      <w:r>
+        <w:fldChar w:fldCharType="separate"/>
+      </w:r>
+      <w:r>
+        <w:rPr>
+          <w:noProof/>
+        </w:rPr>
+        <w:t xml:space="preserve">1. </w:t>
+      </w:r>
+      <w:r>
+        <w:rPr>
+          <w:noProof/>
+        </w:rPr>
+        <w:tab/>
+        <w:t>Walk Score. Transit Score® Methodology. 2020 [cited 23 Jul 2020]. Available: https://www.walkscore.com/transit-score-methodology.shtml</w:t>
+      </w:r>
+    </w:p>
+    <w:p>
+      <w:pPr>
+        <w:widowControl w:val="0"/>
+        <w:autoSpaceDE w:val="0"/>
+        <w:autoSpaceDN w:val="0"/>
+        <w:adjustRightInd w:val="0"/>
+        <w:spacing w:before="120" w:after="120"/>
+        <w:ind w:left="640" w:hanging="640"/>
+        <w:rPr>
+          <w:noProof/>
+        </w:rPr>
+      </w:pPr>
+      <w:r>
+        <w:rPr>
+          <w:noProof/>
+        </w:rPr>
+        <w:t xml:space="preserve">2. </w:t>
+      </w:r>
+      <w:r>
+        <w:rPr>
+          <w:noProof/>
+        </w:rPr>
+        <w:tab/>
+        <w:t xml:space="preserve">Chen E, Ye Z, Wang C, Zhang W. Discovering the spatio-temporal impacts of built environment on metro ridership using smart card data. Cities. 2019;95: 102359. </w:t>
+      </w:r>
+    </w:p>
+    <w:p>
+      <w:pPr>
+        <w:widowControl w:val="0"/>
+        <w:autoSpaceDE w:val="0"/>
+        <w:autoSpaceDN w:val="0"/>
+        <w:adjustRightInd w:val="0"/>
+        <w:spacing w:before="120" w:after="120"/>
+        <w:ind w:left="640" w:hanging="640"/>
+        <w:rPr>
+          <w:noProof/>
+        </w:rPr>
+      </w:pPr>
+      <w:r>
+        <w:rPr>
+          <w:noProof/>
+        </w:rPr>
+        <w:t xml:space="preserve">3. </w:t>
+      </w:r>
+      <w:r>
+        <w:rPr>
+          <w:noProof/>
+        </w:rPr>
+        <w:tab/>
+        <w:t xml:space="preserve">Ma X, Zhang J, Ding C, Wang Y. A geographically and temporally weighted regression </w:t>
+      </w:r>
+      <w:r>
+        <w:rPr>
+          <w:noProof/>
+        </w:rPr>
+        <w:lastRenderedPageBreak/>
+        <w:t xml:space="preserve">model to explore the spatiotemporal influence of built environment on transit ridership. Comput Environ Urban Syst. 2018;70: 113–124. </w:t>
+      </w:r>
+    </w:p>
+    <w:p>
+      <w:pPr>
+        <w:widowControl w:val="0"/>
+        <w:autoSpaceDE w:val="0"/>
+        <w:autoSpaceDN w:val="0"/>
+        <w:adjustRightInd w:val="0"/>
+        <w:spacing w:before="120" w:after="120"/>
+        <w:ind w:left="640" w:hanging="640"/>
+        <w:rPr>
+          <w:noProof/>
+        </w:rPr>
+      </w:pPr>
+      <w:r>
+        <w:rPr>
+          <w:noProof/>
+        </w:rPr>
+        <w:t xml:space="preserve">4. </w:t>
+      </w:r>
+      <w:r>
+        <w:rPr>
+          <w:noProof/>
+        </w:rPr>
+        <w:tab/>
+        <w:t xml:space="preserve">Zhao J, Webb V, Shah P. Customer loyalty differences between captive and choice transit riders. Transp Res Rec. 2014;2415: 80–88. </w:t>
+      </w:r>
+    </w:p>
+    <w:p>
+      <w:pPr>
+        <w:widowControl w:val="0"/>
+        <w:autoSpaceDE w:val="0"/>
+        <w:autoSpaceDN w:val="0"/>
+        <w:adjustRightInd w:val="0"/>
+        <w:spacing w:before="120" w:after="120"/>
+        <w:ind w:left="640" w:hanging="640"/>
+        <w:rPr>
+          <w:noProof/>
+        </w:rPr>
+      </w:pPr>
+      <w:r>
+        <w:rPr>
+          <w:noProof/>
+        </w:rPr>
+        <w:t xml:space="preserve">5. </w:t>
+      </w:r>
+      <w:r>
+        <w:rPr>
+          <w:noProof/>
+        </w:rPr>
+        <w:tab/>
+        <w:t xml:space="preserve">Tomer A. Where the Jobs Are: Employer Access to Labor by Transit. Metropolitan Policy Program at Brookings; 2012. </w:t>
+      </w:r>
+    </w:p>
+    <w:p>
+      <w:pPr>
+        <w:widowControl w:val="0"/>
+        <w:autoSpaceDE w:val="0"/>
+        <w:autoSpaceDN w:val="0"/>
+        <w:adjustRightInd w:val="0"/>
+        <w:spacing w:before="120" w:after="120"/>
+        <w:ind w:left="640" w:hanging="640"/>
+        <w:rPr>
+          <w:noProof/>
+        </w:rPr>
+      </w:pPr>
+      <w:r>
+        <w:rPr>
+          <w:noProof/>
+        </w:rPr>
+        <w:t xml:space="preserve">6. </w:t>
+      </w:r>
+      <w:r>
+        <w:rPr>
+          <w:noProof/>
+        </w:rPr>
+        <w:tab/>
+        <w:t>National Alliance to End Homelessness. SOH: State and CoC Dashboards. 2020 [cited 26 Jul 2020]. Available: https://endhomelessness.org/homelessness-in-america/homelessness-statistics/state-of-homelessness-dashboards/</w:t>
+      </w:r>
+    </w:p>
+    <w:p>
+      <w:pPr>
+        <w:widowControl w:val="0"/>
+        <w:autoSpaceDE w:val="0"/>
+        <w:autoSpaceDN w:val="0"/>
+        <w:adjustRightInd w:val="0"/>
+        <w:spacing w:before="120" w:after="120"/>
+        <w:ind w:left="640" w:hanging="640"/>
+        <w:rPr>
+          <w:noProof/>
+        </w:rPr>
+      </w:pPr>
+      <w:r>
+        <w:rPr>
+          <w:noProof/>
+        </w:rPr>
+        <w:t xml:space="preserve">7. </w:t>
+      </w:r>
+      <w:r>
+        <w:rPr>
+          <w:noProof/>
+        </w:rPr>
+        <w:tab/>
+        <w:t>Ricciulli V. When the NYC subway is your home—and you’re evicted every night. 2020 [cited 26 Jul 2020]. Available: https://ny.curbed.com/2020/5/18/21258779/nyc-homeless-subway-closures-trains-unsheltered</w:t>
+      </w:r>
+    </w:p>
+    <w:p>
+      <w:pPr>
+        <w:widowControl w:val="0"/>
+        <w:autoSpaceDE w:val="0"/>
+        <w:autoSpaceDN w:val="0"/>
+        <w:adjustRightInd w:val="0"/>
+        <w:spacing w:before="120" w:after="120"/>
+        <w:ind w:left="640" w:hanging="640"/>
+        <w:rPr>
+          <w:noProof/>
+        </w:rPr>
+      </w:pPr>
+      <w:r>
+        <w:rPr>
+          <w:noProof/>
+        </w:rPr>
+        <w:t xml:space="preserve">8. </w:t>
+      </w:r>
+      <w:r>
+        <w:rPr>
+          <w:noProof/>
+        </w:rPr>
+        <w:tab/>
+        <w:t>Guse C. NYC homeless turn to subway during coronavirus crisis. In: New York Daily News [Internet]. 2020 [cited 23 Jul 2020]. Available: https://www.nydailynews.com/coronavirus/ny-coronavirus-homeless-population-subway-fires-mta-20200421-vr26xwjowzce7hrpimfghrdxxy-story.html</w:t>
+      </w:r>
+    </w:p>
+    <w:p>
+      <w:pPr>
+        <w:widowControl w:val="0"/>
+        <w:autoSpaceDE w:val="0"/>
+        <w:autoSpaceDN w:val="0"/>
+        <w:adjustRightInd w:val="0"/>
+        <w:spacing w:before="120" w:after="120"/>
+        <w:ind w:left="640" w:hanging="640"/>
+        <w:rPr>
+          <w:noProof/>
+        </w:rPr>
+      </w:pPr>
+      <w:r>
+        <w:rPr>
+          <w:noProof/>
+        </w:rPr>
+        <w:t xml:space="preserve">9. </w:t>
+      </w:r>
+      <w:r>
+        <w:rPr>
+          <w:noProof/>
+        </w:rPr>
+        <w:tab/>
+        <w:t>Transit app. Transit • Bus &amp; Subway Times. 2020 [cited 4 Feb 2020]. Available: https://play.google.com/store/apps/details?id=com.thetransitapp.droid&amp;hl=en_US</w:t>
+      </w:r>
+    </w:p>
+    <w:p>
+      <w:pPr>
+        <w:spacing w:before="120" w:after="120"/>
+      </w:pPr>
+      <w:r>
+        <w:fldChar w:fldCharType="end"/>
       </w:r>
     </w:p>
     <w:sectPr>
@@ -5074,6 +5905,95 @@
     </w:lvl>
   </w:abstractNum>
   <w:abstractNum w:abstractNumId="2" w15:restartNumberingAfterBreak="0">
+    <w:nsid w:val="115D46C9"/>
+    <w:multiLevelType w:val="hybridMultilevel"/>
+    <w:tmpl w:val="FDEE4A12"/>
+    <w:lvl w:ilvl="0" w:tplc="0409000F">
+      <w:start w:val="1"/>
+      <w:numFmt w:val="decimal"/>
+      <w:lvlText w:val="%1."/>
+      <w:lvlJc w:val="left"/>
+      <w:pPr>
+        <w:ind w:left="720" w:hanging="360"/>
+      </w:pPr>
+      <w:rPr>
+        <w:rFonts w:hint="default"/>
+      </w:rPr>
+    </w:lvl>
+    <w:lvl w:ilvl="1" w:tplc="04090019" w:tentative="1">
+      <w:start w:val="1"/>
+      <w:numFmt w:val="lowerLetter"/>
+      <w:lvlText w:val="%2."/>
+      <w:lvlJc w:val="left"/>
+      <w:pPr>
+        <w:ind w:left="1440" w:hanging="360"/>
+      </w:pPr>
+    </w:lvl>
+    <w:lvl w:ilvl="2" w:tplc="0409001B" w:tentative="1">
+      <w:start w:val="1"/>
+      <w:numFmt w:val="lowerRoman"/>
+      <w:lvlText w:val="%3."/>
+      <w:lvlJc w:val="right"/>
+      <w:pPr>
+        <w:ind w:left="2160" w:hanging="180"/>
+      </w:pPr>
+    </w:lvl>
+    <w:lvl w:ilvl="3" w:tplc="0409000F" w:tentative="1">
+      <w:start w:val="1"/>
+      <w:numFmt w:val="decimal"/>
+      <w:lvlText w:val="%4."/>
+      <w:lvlJc w:val="left"/>
+      <w:pPr>
+        <w:ind w:left="2880" w:hanging="360"/>
+      </w:pPr>
+    </w:lvl>
+    <w:lvl w:ilvl="4" w:tplc="04090019" w:tentative="1">
+      <w:start w:val="1"/>
+      <w:numFmt w:val="lowerLetter"/>
+      <w:lvlText w:val="%5."/>
+      <w:lvlJc w:val="left"/>
+      <w:pPr>
+        <w:ind w:left="3600" w:hanging="360"/>
+      </w:pPr>
+    </w:lvl>
+    <w:lvl w:ilvl="5" w:tplc="0409001B" w:tentative="1">
+      <w:start w:val="1"/>
+      <w:numFmt w:val="lowerRoman"/>
+      <w:lvlText w:val="%6."/>
+      <w:lvlJc w:val="right"/>
+      <w:pPr>
+        <w:ind w:left="4320" w:hanging="180"/>
+      </w:pPr>
+    </w:lvl>
+    <w:lvl w:ilvl="6" w:tplc="0409000F" w:tentative="1">
+      <w:start w:val="1"/>
+      <w:numFmt w:val="decimal"/>
+      <w:lvlText w:val="%7."/>
+      <w:lvlJc w:val="left"/>
+      <w:pPr>
+        <w:ind w:left="5040" w:hanging="360"/>
+      </w:pPr>
+    </w:lvl>
+    <w:lvl w:ilvl="7" w:tplc="04090019" w:tentative="1">
+      <w:start w:val="1"/>
+      <w:numFmt w:val="lowerLetter"/>
+      <w:lvlText w:val="%8."/>
+      <w:lvlJc w:val="left"/>
+      <w:pPr>
+        <w:ind w:left="5760" w:hanging="360"/>
+      </w:pPr>
+    </w:lvl>
+    <w:lvl w:ilvl="8" w:tplc="0409001B" w:tentative="1">
+      <w:start w:val="1"/>
+      <w:numFmt w:val="lowerRoman"/>
+      <w:lvlText w:val="%9."/>
+      <w:lvlJc w:val="right"/>
+      <w:pPr>
+        <w:ind w:left="6480" w:hanging="180"/>
+      </w:pPr>
+    </w:lvl>
+  </w:abstractNum>
+  <w:abstractNum w:abstractNumId="3" w15:restartNumberingAfterBreak="0">
     <w:nsid w:val="19976C4C"/>
     <w:multiLevelType w:val="hybridMultilevel"/>
     <w:tmpl w:val="5F0E16DE"/>
@@ -5162,7 +6082,7 @@
       </w:pPr>
     </w:lvl>
   </w:abstractNum>
-  <w:abstractNum w:abstractNumId="3" w15:restartNumberingAfterBreak="0">
+  <w:abstractNum w:abstractNumId="4" w15:restartNumberingAfterBreak="0">
     <w:nsid w:val="1D410D82"/>
     <w:multiLevelType w:val="hybridMultilevel"/>
     <w:tmpl w:val="A9DA8C46"/>
@@ -5275,7 +6195,7 @@
       </w:rPr>
     </w:lvl>
   </w:abstractNum>
-  <w:abstractNum w:abstractNumId="4" w15:restartNumberingAfterBreak="0">
+  <w:abstractNum w:abstractNumId="5" w15:restartNumberingAfterBreak="0">
     <w:nsid w:val="26B22744"/>
     <w:multiLevelType w:val="hybridMultilevel"/>
     <w:tmpl w:val="6186B81C"/>
@@ -5364,7 +6284,7 @@
       </w:pPr>
     </w:lvl>
   </w:abstractNum>
-  <w:abstractNum w:abstractNumId="5" w15:restartNumberingAfterBreak="0">
+  <w:abstractNum w:abstractNumId="6" w15:restartNumberingAfterBreak="0">
     <w:nsid w:val="3CB93D9A"/>
     <w:multiLevelType w:val="hybridMultilevel"/>
     <w:tmpl w:val="75745DFC"/>
@@ -5453,7 +6373,7 @@
       </w:pPr>
     </w:lvl>
   </w:abstractNum>
-  <w:abstractNum w:abstractNumId="6" w15:restartNumberingAfterBreak="0">
+  <w:abstractNum w:abstractNumId="7" w15:restartNumberingAfterBreak="0">
     <w:nsid w:val="44552C0F"/>
     <w:multiLevelType w:val="hybridMultilevel"/>
     <w:tmpl w:val="470C1756"/>
@@ -5542,7 +6462,7 @@
       </w:pPr>
     </w:lvl>
   </w:abstractNum>
-  <w:abstractNum w:abstractNumId="7" w15:restartNumberingAfterBreak="0">
+  <w:abstractNum w:abstractNumId="8" w15:restartNumberingAfterBreak="0">
     <w:nsid w:val="46BF5869"/>
     <w:multiLevelType w:val="multilevel"/>
     <w:tmpl w:val="2B1C394E"/>
@@ -5640,7 +6560,7 @@
       </w:pPr>
     </w:lvl>
   </w:abstractNum>
-  <w:abstractNum w:abstractNumId="8" w15:restartNumberingAfterBreak="0">
+  <w:abstractNum w:abstractNumId="9" w15:restartNumberingAfterBreak="0">
     <w:nsid w:val="4B971470"/>
     <w:multiLevelType w:val="hybridMultilevel"/>
     <w:tmpl w:val="73F01F6C"/>
@@ -5753,7 +6673,7 @@
       </w:rPr>
     </w:lvl>
   </w:abstractNum>
-  <w:abstractNum w:abstractNumId="9" w15:restartNumberingAfterBreak="0">
+  <w:abstractNum w:abstractNumId="10" w15:restartNumberingAfterBreak="0">
     <w:nsid w:val="520D74DA"/>
     <w:multiLevelType w:val="hybridMultilevel"/>
     <w:tmpl w:val="A97CA770"/>
@@ -5842,7 +6762,7 @@
       </w:pPr>
     </w:lvl>
   </w:abstractNum>
-  <w:abstractNum w:abstractNumId="10" w15:restartNumberingAfterBreak="0">
+  <w:abstractNum w:abstractNumId="11" w15:restartNumberingAfterBreak="0">
     <w:nsid w:val="54533728"/>
     <w:multiLevelType w:val="hybridMultilevel"/>
     <w:tmpl w:val="C2AE30DA"/>
@@ -5931,7 +6851,7 @@
       </w:pPr>
     </w:lvl>
   </w:abstractNum>
-  <w:abstractNum w:abstractNumId="11" w15:restartNumberingAfterBreak="0">
+  <w:abstractNum w:abstractNumId="12" w15:restartNumberingAfterBreak="0">
     <w:nsid w:val="65B05E68"/>
     <w:multiLevelType w:val="hybridMultilevel"/>
     <w:tmpl w:val="FB8E24AC"/>
@@ -6044,7 +6964,7 @@
       </w:rPr>
     </w:lvl>
   </w:abstractNum>
-  <w:abstractNum w:abstractNumId="12" w15:restartNumberingAfterBreak="0">
+  <w:abstractNum w:abstractNumId="13" w15:restartNumberingAfterBreak="0">
     <w:nsid w:val="7729336E"/>
     <w:multiLevelType w:val="multilevel"/>
     <w:tmpl w:val="76261594"/>
@@ -6158,55 +7078,58 @@
     </w:lvl>
   </w:abstractNum>
   <w:num w:numId="1">
-    <w:abstractNumId w:val="5"/>
+    <w:abstractNumId w:val="6"/>
   </w:num>
   <w:num w:numId="2">
-    <w:abstractNumId w:val="12"/>
+    <w:abstractNumId w:val="13"/>
   </w:num>
   <w:num w:numId="3">
-    <w:abstractNumId w:val="7"/>
+    <w:abstractNumId w:val="8"/>
   </w:num>
   <w:num w:numId="4">
-    <w:abstractNumId w:val="9"/>
+    <w:abstractNumId w:val="10"/>
   </w:num>
   <w:num w:numId="5">
-    <w:abstractNumId w:val="7"/>
+    <w:abstractNumId w:val="8"/>
   </w:num>
   <w:num w:numId="6">
-    <w:abstractNumId w:val="2"/>
+    <w:abstractNumId w:val="3"/>
   </w:num>
   <w:num w:numId="7">
-    <w:abstractNumId w:val="7"/>
+    <w:abstractNumId w:val="8"/>
   </w:num>
   <w:num w:numId="8">
-    <w:abstractNumId w:val="7"/>
+    <w:abstractNumId w:val="8"/>
   </w:num>
   <w:num w:numId="9">
-    <w:abstractNumId w:val="7"/>
+    <w:abstractNumId w:val="8"/>
   </w:num>
   <w:num w:numId="10">
     <w:abstractNumId w:val="0"/>
   </w:num>
   <w:num w:numId="11">
-    <w:abstractNumId w:val="10"/>
+    <w:abstractNumId w:val="11"/>
   </w:num>
   <w:num w:numId="12">
     <w:abstractNumId w:val="1"/>
   </w:num>
   <w:num w:numId="13">
+    <w:abstractNumId w:val="5"/>
+  </w:num>
+  <w:num w:numId="14">
+    <w:abstractNumId w:val="7"/>
+  </w:num>
+  <w:num w:numId="15">
+    <w:abstractNumId w:val="9"/>
+  </w:num>
+  <w:num w:numId="16">
+    <w:abstractNumId w:val="12"/>
+  </w:num>
+  <w:num w:numId="17">
     <w:abstractNumId w:val="4"/>
   </w:num>
-  <w:num w:numId="14">
-    <w:abstractNumId w:val="6"/>
-  </w:num>
-  <w:num w:numId="15">
-    <w:abstractNumId w:val="8"/>
-  </w:num>
-  <w:num w:numId="16">
-    <w:abstractNumId w:val="11"/>
-  </w:num>
-  <w:num w:numId="17">
-    <w:abstractNumId w:val="3"/>
+  <w:num w:numId="18">
+    <w:abstractNumId w:val="2"/>
   </w:num>
 </w:numbering>
 </file>
@@ -10651,7 +11574,7 @@
 </file>
 
 <file path=customXml/itemProps1.xml><?xml version="1.0" encoding="utf-8"?>
-<ds:datastoreItem xmlns:ds="http://schemas.openxmlformats.org/officeDocument/2006/customXml" ds:itemID="{E7415AA1-EAE5-4266-BE21-E5CB7A4C9DEF}">
+<ds:datastoreItem xmlns:ds="http://schemas.openxmlformats.org/officeDocument/2006/customXml" ds:itemID="{B3C28F42-1CF9-4F31-ACA4-8CE4D674D0B1}">
   <ds:schemaRefs>
     <ds:schemaRef ds:uri="http://schemas.openxmlformats.org/officeDocument/2006/bibliography"/>
   </ds:schemaRefs>

</xml_diff>

<commit_message>
Second round - To HJM
</commit_message>
<xml_diff>
--- a/Rebuttal_Letter.docx
+++ b/Rebuttal_Letter.docx
@@ -138,7 +138,15 @@
         <w:spacing w:before="120" w:after="120"/>
       </w:pPr>
       <w:r>
-        <w:t>We note that you have stated that you will provide repository information for your data at acceptance. Should your manuscript be accepted for publication, we will hold it until you provide the relevant accession numbers or DOIs necessary to access your data. If you wish to make changes to your Data Availability statement, please describe these changes in your cover letter and we will update your Data Availability statement to reflect the information you provide.</w:t>
+        <w:t xml:space="preserve">We note that you have stated that you will provide repository information for your data at acceptance. Should your manuscript be accepted for publication, we will hold it until you </w:t>
+      </w:r>
+      <w:proofErr w:type="gramStart"/>
+      <w:r>
+        <w:t>provide</w:t>
+      </w:r>
+      <w:proofErr w:type="gramEnd"/>
+      <w:r>
+        <w:t xml:space="preserve"> the relevant accession numbers or DOIs necessary to access your data. If you wish to make changes to your Data Availability statement, please describe these changes in your cover letter and we will update your Data Availability statement to reflect the information you provide.</w:t>
       </w:r>
     </w:p>
     <w:p>
@@ -187,9 +195,6 @@
       <w:pPr>
         <w:pStyle w:val="NormalWeb"/>
         <w:spacing w:before="120" w:beforeAutospacing="0" w:after="120" w:afterAutospacing="0"/>
-        <w:rPr>
-          <w:rFonts w:hint="eastAsia"/>
-        </w:rPr>
       </w:pPr>
       <w:r>
         <w:t>We note that one or more of the authors are employed by a commercial company: "Transit App Inc.,"</w:t>
@@ -241,7 +246,15 @@
         <w:spacing w:before="120" w:beforeAutospacing="0" w:after="120" w:afterAutospacing="0"/>
       </w:pPr>
       <w:r>
-        <w:t>If your commercial affiliation did play a role in your study, please state and explain this role within your updated Funding Statement.</w:t>
+        <w:t xml:space="preserve">If </w:t>
+      </w:r>
+      <w:proofErr w:type="gramStart"/>
+      <w:r>
+        <w:t>your</w:t>
+      </w:r>
+      <w:proofErr w:type="gramEnd"/>
+      <w:r>
+        <w:t xml:space="preserve"> commercial affiliation did play a role in your study, please state and explain this role within your updated Funding Statement.</w:t>
       </w:r>
     </w:p>
     <w:p>
@@ -268,7 +281,23 @@
         <w:spacing w:before="120" w:beforeAutospacing="0" w:after="120" w:afterAutospacing="0"/>
       </w:pPr>
       <w:r>
-        <w:t xml:space="preserve">Within your Competing Interests Statement, please confirm that this commercial affiliation does not alter your adherence to all PLOS ONE policies on sharing data and materials by including the following statement: "This does not alter our adherence to  PLOS ONE policies on sharing data and materials.” (as detailed online in our guide for authors </w:t>
+        <w:t>Within your Competing Interests Statement, please confirm that this commercial affiliation does not alter your adherence to all PLOS ONE policies on sharing data and materials by including the following statement: "This does not alter our adherence to</w:t>
+      </w:r>
+      <w:proofErr w:type="gramStart"/>
+      <w:r>
+        <w:t>  PLOS</w:t>
+      </w:r>
+      <w:proofErr w:type="gramEnd"/>
+      <w:r>
+        <w:t xml:space="preserve"> ONE policies on sharing data and materials.” (</w:t>
+      </w:r>
+      <w:proofErr w:type="gramStart"/>
+      <w:r>
+        <w:t>as</w:t>
+      </w:r>
+      <w:proofErr w:type="gramEnd"/>
+      <w:r>
+        <w:t xml:space="preserve"> detailed online in our guide for authors </w:t>
       </w:r>
       <w:hyperlink r:id="rId8" w:history="1">
         <w:r>
@@ -279,7 +308,15 @@
         </w:r>
       </w:hyperlink>
       <w:r>
-        <w:t>) . If this adherence statement is not accurate and  there are restrictions on sharing of data and/or materials, please state these. Please note that we cannot proceed with consideration of your article until this information has been declared.</w:t>
+        <w:t>) . If this adherence statement is not accurate and</w:t>
+      </w:r>
+      <w:proofErr w:type="gramStart"/>
+      <w:r>
+        <w:t>  there</w:t>
+      </w:r>
+      <w:proofErr w:type="gramEnd"/>
+      <w:r>
+        <w:t xml:space="preserve"> are restrictions on sharing of data and/or materials, please state these. Please note that we cannot proceed with consideration of your article until this information has been declared.</w:t>
       </w:r>
     </w:p>
     <w:p>
@@ -711,7 +748,21 @@
         <w:rPr>
           <w:color w:val="000000"/>
         </w:rPr>
-        <w:t>4. Is the manuscript presented in an intelligible fashion and written in standard English?</w:t>
+        <w:t xml:space="preserve">4. Is the manuscript presented in an intelligible fashion and written in </w:t>
+      </w:r>
+      <w:proofErr w:type="gramStart"/>
+      <w:r>
+        <w:rPr>
+          <w:color w:val="000000"/>
+        </w:rPr>
+        <w:t>standard</w:t>
+      </w:r>
+      <w:proofErr w:type="gramEnd"/>
+      <w:r>
+        <w:rPr>
+          <w:color w:val="000000"/>
+        </w:rPr>
+        <w:t xml:space="preserve"> English?</w:t>
       </w:r>
       <w:r>
         <w:rPr>
@@ -788,9 +839,6 @@
       <w:pPr>
         <w:pStyle w:val="NormalWeb"/>
         <w:spacing w:before="120" w:beforeAutospacing="0" w:after="120" w:afterAutospacing="0"/>
-        <w:rPr>
-          <w:rFonts w:hint="eastAsia"/>
-        </w:rPr>
       </w:pPr>
       <w:r>
         <w:t> </w:t>
@@ -826,8 +874,13 @@
         <w:spacing w:before="120" w:beforeAutospacing="0" w:after="120" w:afterAutospacing="0"/>
       </w:pPr>
       <w:r>
-        <w:t>Reviewer #1: This paper studied an interesting and timely research question regarding the transit demand change during the COVID-19 pandemic. The authors employed the data from Transit App to capture transit demand and derived various indexes to describe the change patterns. Overall, this study offers timely data analytics to monitor transit demand during COVID-19. However, there are still several notable concerns with this paper. Detailed comments follow:</w:t>
-      </w:r>
+        <w:t>Reviewer #1: This paper studied an interesting and timely research question regarding the transit demand change during the COVID-19 pandemic. The authors employed the data from Transit App to capture transit demand and derived various indexes to describe the change patterns. Overall, this study offers timely data analytics to monitor transit demand during COVID-19. However, there are still several notable concerns with this paper. Detailed comments follow</w:t>
+      </w:r>
+      <w:proofErr w:type="gramStart"/>
+      <w:r>
+        <w:t>:</w:t>
+      </w:r>
+      <w:proofErr w:type="gramEnd"/>
       <w:r>
         <w:br/>
       </w:r>
@@ -923,7 +976,22 @@
         <w:t>’s goodness of fitting</w:t>
       </w:r>
       <w:r>
-        <w:t>: R-squared, Shapiro-Wilk test p-value, and QQ plots</w:t>
+        <w:t>: R-squared</w:t>
+      </w:r>
+      <w:r>
+        <w:t xml:space="preserve"> and </w:t>
+      </w:r>
+      <w:r>
+        <w:rPr>
+          <w:rFonts w:hint="eastAsia"/>
+        </w:rPr>
+        <w:t>every</w:t>
+      </w:r>
+      <w:r>
+        <w:t xml:space="preserve"> fitting’s </w:t>
+      </w:r>
+      <w:r>
+        <w:t>QQ plot</w:t>
       </w:r>
       <w:r>
         <w:t>.</w:t>
@@ -965,13 +1033,19 @@
         <w:t>The median of all model’s R-squared is 0.969</w:t>
       </w:r>
       <w:r>
-        <w:t xml:space="preserve"> and 5% percentile is 0.92</w:t>
+        <w:t xml:space="preserve"> and </w:t>
+      </w:r>
+      <w:r>
+        <w:t xml:space="preserve">117 of 119 systems’ R-squared is </w:t>
+      </w:r>
+      <w:r>
+        <w:lastRenderedPageBreak/>
+        <w:t>larger than 0.9</w:t>
       </w:r>
       <w:r>
         <w:t xml:space="preserve">, </w:t>
       </w:r>
       <w:r>
-        <w:lastRenderedPageBreak/>
         <w:t>which show</w:t>
       </w:r>
       <w:r>
@@ -981,7 +1055,10 @@
         <w:t xml:space="preserve"> a very high fitting accuracy. </w:t>
       </w:r>
       <w:r>
-        <w:t xml:space="preserve">Shapiro-Wilk test shows that 30 of 119 systems’ residual cannot reject the normality assumption. However, considering the sensitivity of Shapiro-Wilk test for large sample size (&gt;50), we moreover used Q-Q plots to test the normality of the residuals. The Q-Q plots show that </w:t>
+        <w:t>W</w:t>
+      </w:r>
+      <w:r>
+        <w:t xml:space="preserve">e moreover used Q-Q plots to test the normality of the residuals. The Q-Q plots show that </w:t>
       </w:r>
       <w:r>
         <w:t>the results show that each system’s actual quantiles are very close to the theoretical normal distribution quantiles</w:t>
@@ -1017,7 +1094,7 @@
         <w:t xml:space="preserve"> Q-Q plot</w:t>
       </w:r>
       <w:r>
-        <w:t>s still indicate</w:t>
+        <w:t>s indicate</w:t>
       </w:r>
       <w:r>
         <w:t xml:space="preserve"> </w:t>
@@ -1029,7 +1106,12 @@
         <w:t xml:space="preserve"> normality</w:t>
       </w:r>
       <w:r>
-        <w:t xml:space="preserve"> as shown in </w:t>
+        <w:t xml:space="preserve"> </w:t>
+      </w:r>
+      <w:bookmarkStart w:id="0" w:name="_GoBack"/>
+      <w:bookmarkEnd w:id="0"/>
+      <w:r>
+        <w:t xml:space="preserve">as shown in </w:t>
       </w:r>
       <w:r>
         <w:fldChar w:fldCharType="begin"/>
@@ -1098,7 +1180,7 @@
             <v:path o:extrusionok="f" gradientshapeok="t" o:connecttype="rect"/>
             <o:lock v:ext="edit" aspectratio="t"/>
           </v:shapetype>
-          <v:shape id="_x0000_i1029" type="#_x0000_t75" style="width:468.3pt;height:234.15pt">
+          <v:shape id="_x0000_i1025" type="#_x0000_t75" style="width:468pt;height:234.35pt">
             <v:imagedata r:id="rId11" o:title="qqplots"/>
           </v:shape>
         </w:pict>
@@ -1110,29 +1192,19 @@
         <w:spacing w:before="120" w:beforeAutospacing="0" w:after="120" w:afterAutospacing="0"/>
         <w:jc w:val="center"/>
       </w:pPr>
-      <w:bookmarkStart w:id="0" w:name="_Ref46354485"/>
+      <w:bookmarkStart w:id="1" w:name="_Ref46354485"/>
       <w:r>
         <w:t xml:space="preserve">Picture </w:t>
       </w:r>
-      <w:r>
-        <w:fldChar w:fldCharType="begin"/>
-      </w:r>
-      <w:r>
-        <w:instrText xml:space="preserve"> SEQ Picture \* ARABIC </w:instrText>
-      </w:r>
-      <w:r>
-        <w:fldChar w:fldCharType="separate"/>
-      </w:r>
-      <w:r>
-        <w:rPr>
-          <w:noProof/>
-        </w:rPr>
-        <w:t>1</w:t>
-      </w:r>
-      <w:r>
-        <w:fldChar w:fldCharType="end"/>
-      </w:r>
-      <w:bookmarkEnd w:id="0"/>
+      <w:fldSimple w:instr=" SEQ Picture \* ARABIC ">
+        <w:r>
+          <w:rPr>
+            <w:noProof/>
+          </w:rPr>
+          <w:t>1</w:t>
+        </w:r>
+      </w:fldSimple>
+      <w:bookmarkEnd w:id="1"/>
       <w:r>
         <w:t>: QQ plots of some transit systems.</w:t>
       </w:r>
@@ -1169,9 +1241,6 @@
       <w:pPr>
         <w:pStyle w:val="NormalWeb"/>
         <w:spacing w:before="120" w:beforeAutospacing="0" w:after="120" w:afterAutospacing="0"/>
-        <w:rPr>
-          <w:rFonts w:hint="eastAsia"/>
-        </w:rPr>
       </w:pPr>
       <w:r>
         <w:t>We used population density and employment</w:t>
@@ -1186,7 +1255,15 @@
         <w:t>e</w:t>
       </w:r>
       <w:r>
-        <w:t xml:space="preserve"> to multicollinearity. It is also very intuitive</w:t>
+        <w:t xml:space="preserve"> to </w:t>
+      </w:r>
+      <w:proofErr w:type="spellStart"/>
+      <w:r>
+        <w:t>multicollinearity</w:t>
+      </w:r>
+      <w:proofErr w:type="spellEnd"/>
+      <w:r>
+        <w:t>. It is also very intuitive</w:t>
       </w:r>
       <w:r>
         <w:t>: the industries that can work from home are naturally rooted in metropolitans</w:t>
@@ -1279,7 +1356,6 @@
         <w:t xml:space="preserve"> We added the </w:t>
       </w:r>
       <w:r>
-        <w:lastRenderedPageBreak/>
         <w:t xml:space="preserve">results of the </w:t>
       </w:r>
       <w:r>
@@ -1299,6 +1375,7 @@
         <w:ind w:firstLine="720"/>
       </w:pPr>
       <w:r>
+        <w:lastRenderedPageBreak/>
         <w:t xml:space="preserve">We also </w:t>
       </w:r>
       <w:r>
@@ -1785,29 +1862,19 @@
         <w:spacing w:before="120" w:beforeAutospacing="0" w:after="120" w:afterAutospacing="0"/>
         <w:jc w:val="center"/>
       </w:pPr>
-      <w:bookmarkStart w:id="1" w:name="_Ref46495214"/>
+      <w:bookmarkStart w:id="2" w:name="_Ref46495214"/>
       <w:r>
         <w:t xml:space="preserve">Picture </w:t>
       </w:r>
-      <w:r>
-        <w:fldChar w:fldCharType="begin"/>
-      </w:r>
-      <w:r>
-        <w:instrText xml:space="preserve"> SEQ Picture \* ARABIC </w:instrText>
-      </w:r>
-      <w:r>
-        <w:fldChar w:fldCharType="separate"/>
-      </w:r>
-      <w:r>
-        <w:rPr>
-          <w:noProof/>
-        </w:rPr>
-        <w:t>2</w:t>
-      </w:r>
-      <w:r>
-        <w:fldChar w:fldCharType="end"/>
-      </w:r>
-      <w:bookmarkEnd w:id="1"/>
+      <w:fldSimple w:instr=" SEQ Picture \* ARABIC ">
+        <w:r>
+          <w:rPr>
+            <w:noProof/>
+          </w:rPr>
+          <w:t>2</w:t>
+        </w:r>
+      </w:fldSimple>
+      <w:bookmarkEnd w:id="2"/>
       <w:r>
         <w:t>: four indicators of the model</w:t>
       </w:r>
@@ -1979,6 +2046,7 @@
                 <w:szCs w:val="22"/>
               </w:rPr>
             </w:pPr>
+            <w:proofErr w:type="spellStart"/>
             <w:r>
               <w:rPr>
                 <w:rFonts w:eastAsia="Times New Roman"/>
@@ -1987,6 +2055,7 @@
               </w:rPr>
               <w:t>Std.Error</w:t>
             </w:r>
+            <w:proofErr w:type="spellEnd"/>
           </w:p>
         </w:tc>
         <w:tc>
@@ -3091,26 +3160,16 @@
         <w:spacing w:before="120" w:beforeAutospacing="0" w:after="120" w:afterAutospacing="0"/>
         <w:jc w:val="center"/>
       </w:pPr>
-      <w:bookmarkStart w:id="2" w:name="_Ref46569266"/>
+      <w:bookmarkStart w:id="3" w:name="_Ref46569266"/>
       <w:r>
         <w:t xml:space="preserve">Tab </w:t>
       </w:r>
-      <w:r>
-        <w:fldChar w:fldCharType="begin"/>
-      </w:r>
-      <w:r>
-        <w:instrText xml:space="preserve"> SEQ Tab \* ARABIC </w:instrText>
-      </w:r>
-      <w:r>
-        <w:fldChar w:fldCharType="separate"/>
-      </w:r>
-      <w:r>
-        <w:t>1</w:t>
-      </w:r>
-      <w:r>
-        <w:fldChar w:fldCharType="end"/>
-      </w:r>
-      <w:bookmarkEnd w:id="2"/>
+      <w:fldSimple w:instr=" SEQ Tab \* ARABIC ">
+        <w:r>
+          <w:t>1</w:t>
+        </w:r>
+      </w:fldSimple>
+      <w:bookmarkEnd w:id="3"/>
       <w:r>
         <w:t>:</w:t>
       </w:r>
@@ -3166,7 +3225,15 @@
         <w:t xml:space="preserve"> (top left) shows the model generally holds linearity and homoscedasticity assumption (the results could be better without an outlier)</w:t>
       </w:r>
       <w:r>
-        <w:t xml:space="preserve">. Moreover, Table 1 (in the paper) shows that each independent factor’s variance inflation factor (VIF) is very small, which means there is little lingering multicollinearity. </w:t>
+        <w:t xml:space="preserve">. Moreover, Table 1 (in the paper) shows that each independent factor’s variance inflation factor (VIF) is very small, which means there is little lingering </w:t>
+      </w:r>
+      <w:proofErr w:type="spellStart"/>
+      <w:r>
+        <w:t>multicollinearity</w:t>
+      </w:r>
+      <w:proofErr w:type="spellEnd"/>
+      <w:r>
+        <w:t xml:space="preserve">. </w:t>
       </w:r>
       <w:r>
         <w:fldChar w:fldCharType="begin"/>
@@ -3469,8 +3536,13 @@
       </w:pPr>
       <w:r>
         <w:br/>
-        <w:t>Some other minor comments:</w:t>
-      </w:r>
+        <w:t>Some other minor comments</w:t>
+      </w:r>
+      <w:proofErr w:type="gramStart"/>
+      <w:r>
+        <w:t>:</w:t>
+      </w:r>
+      <w:proofErr w:type="gramEnd"/>
       <w:r>
         <w:br/>
         <w:t>1) The authors should involve a proofreader to improve writing. Many words are unprofessional and hard to understand. For example, the floor value mostly means the closest integer less than or equal to a given number, rather than the lowest plateau value the authors want to express.</w:t>
@@ -3641,9 +3713,6 @@
       <w:pPr>
         <w:pStyle w:val="NormalWeb"/>
         <w:spacing w:before="120" w:beforeAutospacing="0" w:after="120" w:afterAutospacing="0"/>
-        <w:rPr>
-          <w:rFonts w:hint="eastAsia"/>
-        </w:rPr>
       </w:pPr>
       <w:r>
         <w:rPr>
@@ -3804,29 +3873,19 @@
         <w:spacing w:before="120" w:beforeAutospacing="0" w:after="120" w:afterAutospacing="0"/>
         <w:jc w:val="center"/>
       </w:pPr>
-      <w:bookmarkStart w:id="3" w:name="_Ref46668674"/>
+      <w:bookmarkStart w:id="4" w:name="_Ref46668674"/>
       <w:r>
         <w:t xml:space="preserve">Picture </w:t>
       </w:r>
-      <w:r>
-        <w:fldChar w:fldCharType="begin"/>
-      </w:r>
-      <w:r>
-        <w:instrText xml:space="preserve"> SEQ Picture \* ARABIC </w:instrText>
-      </w:r>
-      <w:r>
-        <w:fldChar w:fldCharType="separate"/>
-      </w:r>
-      <w:r>
-        <w:rPr>
-          <w:noProof/>
-        </w:rPr>
-        <w:t>3</w:t>
-      </w:r>
-      <w:r>
-        <w:fldChar w:fldCharType="end"/>
-      </w:r>
-      <w:bookmarkEnd w:id="3"/>
+      <w:fldSimple w:instr=" SEQ Picture \* ARABIC ">
+        <w:r>
+          <w:rPr>
+            <w:noProof/>
+          </w:rPr>
+          <w:t>3</w:t>
+        </w:r>
+      </w:fldSimple>
+      <w:bookmarkEnd w:id="4"/>
       <w:r>
         <w:t>: the scatter point plot between ratio of African American and ratio of female.</w:t>
       </w:r>
@@ -3925,10 +3984,7 @@
         <w:spacing w:before="120" w:after="120"/>
       </w:pPr>
       <w:r>
-        <w:t xml:space="preserve">Why: to conduct comprehensive analyses based on </w:t>
-      </w:r>
-      <w:r>
-        <w:t>robust spatiotemporal measures and accessible homogeneous data</w:t>
+        <w:t>Why: to conduct comprehensive analyses based on robust spatiotemporal measures and accessible homogeneous data</w:t>
       </w:r>
       <w:r>
         <w:t>;</w:t>
@@ -4172,8 +4228,6 @@
       <w:r>
         <w:t xml:space="preserve">similar </w:t>
       </w:r>
-      <w:bookmarkStart w:id="4" w:name="_GoBack"/>
-      <w:bookmarkEnd w:id="4"/>
       <w:r>
         <w:t xml:space="preserve">widespread </w:t>
       </w:r>
@@ -4578,6 +4632,9 @@
         <w:jc w:val="center"/>
       </w:pPr>
       <w:r>
+        <w:rPr>
+          <w:noProof/>
+        </w:rPr>
         <w:lastRenderedPageBreak/>
         <w:drawing>
           <wp:inline distT="0" distB="0" distL="0" distR="0" wp14:anchorId="6520B11E" wp14:editId="17B64528">
@@ -4603,24 +4660,14 @@
       <w:r>
         <w:t xml:space="preserve">Picture </w:t>
       </w:r>
-      <w:r>
-        <w:fldChar w:fldCharType="begin"/>
-      </w:r>
-      <w:r>
-        <w:instrText xml:space="preserve"> SEQ Picture \* ARABIC </w:instrText>
-      </w:r>
-      <w:r>
-        <w:fldChar w:fldCharType="separate"/>
-      </w:r>
-      <w:r>
-        <w:rPr>
-          <w:noProof/>
-        </w:rPr>
-        <w:t>4</w:t>
-      </w:r>
-      <w:r>
-        <w:fldChar w:fldCharType="end"/>
-      </w:r>
+      <w:fldSimple w:instr=" SEQ Picture \* ARABIC ">
+        <w:r>
+          <w:rPr>
+            <w:noProof/>
+          </w:rPr>
+          <w:t>4</w:t>
+        </w:r>
+      </w:fldSimple>
       <w:bookmarkEnd w:id="5"/>
       <w:r>
         <w:t>: scatter point plot between floor/base value and homeless per 10000 people.</w:t>
@@ -4915,40 +4962,30 @@
       <w:pPr>
         <w:jc w:val="center"/>
       </w:pPr>
-      <w:bookmarkStart w:id="6" w:name="_Ref47365638"/>
-      <w:bookmarkStart w:id="7" w:name="_Ref47365642"/>
+      <w:bookmarkStart w:id="6" w:name="_Ref47365642"/>
+      <w:bookmarkStart w:id="7" w:name="_Ref47365638"/>
       <w:r>
         <w:t xml:space="preserve">Picture </w:t>
       </w:r>
-      <w:r>
-        <w:fldChar w:fldCharType="begin"/>
-      </w:r>
-      <w:r>
-        <w:instrText xml:space="preserve"> SEQ Picture \* ARABIC </w:instrText>
-      </w:r>
-      <w:r>
-        <w:fldChar w:fldCharType="separate"/>
+      <w:fldSimple w:instr=" SEQ Picture \* ARABIC ">
+        <w:r>
+          <w:rPr>
+            <w:noProof/>
+          </w:rPr>
+          <w:t>5</w:t>
+        </w:r>
+      </w:fldSimple>
+      <w:bookmarkEnd w:id="6"/>
+      <w:r>
+        <w:t>: the distribution of the covered systems</w:t>
       </w:r>
       <w:r>
         <w:rPr>
           <w:noProof/>
         </w:rPr>
-        <w:t>5</w:t>
-      </w:r>
-      <w:r>
-        <w:fldChar w:fldCharType="end"/>
+        <w:t xml:space="preserve"> and their decay rate.</w:t>
       </w:r>
       <w:bookmarkEnd w:id="7"/>
-      <w:r>
-        <w:t>: the distribution of the covered systems</w:t>
-      </w:r>
-      <w:r>
-        <w:rPr>
-          <w:noProof/>
-        </w:rPr>
-        <w:t xml:space="preserve"> and their decay rate.</w:t>
-      </w:r>
-      <w:bookmarkEnd w:id="6"/>
     </w:p>
     <w:p>
       <w:pPr>
@@ -4980,7 +5017,13 @@
         <w:ind w:left="360"/>
       </w:pPr>
       <w:r>
-        <w:t xml:space="preserve">Active users is a very sensitive statistics for every app </w:t>
+        <w:t xml:space="preserve">Active users is a very sensitive </w:t>
+      </w:r>
+      <w:r>
+        <w:t>information</w:t>
+      </w:r>
+      <w:r>
+        <w:t xml:space="preserve"> for every app </w:t>
       </w:r>
       <w:r>
         <w:t>company;</w:t>
@@ -5340,7 +5383,7 @@
       <w:r>
         <w:lastRenderedPageBreak/>
         <w:pict>
-          <v:shape id="_x0000_i1030" type="#_x0000_t75" style="width:445.15pt;height:317.45pt">
+          <v:shape id="_x0000_i1026" type="#_x0000_t75" style="width:444.9pt;height:317.9pt">
             <v:imagedata r:id="rId17" o:title="full_label" croptop="2612f" cropbottom="2849f" cropright="3073f"/>
           </v:shape>
         </w:pict>
@@ -5355,24 +5398,14 @@
       <w:r>
         <w:t xml:space="preserve">Picture </w:t>
       </w:r>
-      <w:r>
-        <w:fldChar w:fldCharType="begin"/>
-      </w:r>
-      <w:r>
-        <w:instrText xml:space="preserve"> SEQ Picture \* ARABIC </w:instrText>
-      </w:r>
-      <w:r>
-        <w:fldChar w:fldCharType="separate"/>
-      </w:r>
-      <w:r>
-        <w:rPr>
-          <w:noProof/>
-        </w:rPr>
-        <w:t>6</w:t>
-      </w:r>
-      <w:r>
-        <w:fldChar w:fldCharType="end"/>
-      </w:r>
+      <w:fldSimple w:instr=" SEQ Picture \* ARABIC ">
+        <w:r>
+          <w:rPr>
+            <w:noProof/>
+          </w:rPr>
+          <w:t>6</w:t>
+        </w:r>
+      </w:fldSimple>
       <w:bookmarkEnd w:id="8"/>
       <w:r>
         <w:t>: an example graph with all labels.</w:t>
@@ -11574,7 +11607,7 @@
 </file>
 
 <file path=customXml/itemProps1.xml><?xml version="1.0" encoding="utf-8"?>
-<ds:datastoreItem xmlns:ds="http://schemas.openxmlformats.org/officeDocument/2006/customXml" ds:itemID="{B3C28F42-1CF9-4F31-ACA4-8CE4D674D0B1}">
+<ds:datastoreItem xmlns:ds="http://schemas.openxmlformats.org/officeDocument/2006/customXml" ds:itemID="{E9F314AF-0009-4923-9010-27882A8CB9BA}">
   <ds:schemaRefs>
     <ds:schemaRef ds:uri="http://schemas.openxmlformats.org/officeDocument/2006/bibliography"/>
   </ds:schemaRefs>

</xml_diff>